<commit_message>
Updating figures, added references via mendeley
</commit_message>
<xml_diff>
--- a/scan_classification/ScaNet_rough.docx
+++ b/scan_classification/ScaNet_rough.docx
@@ -1,6 +1,6 @@
 
 <file path=word/document.xml><?xml version="1.0" encoding="utf-8"?>
-<w:document xmlns:wpc="http://schemas.microsoft.com/office/word/2010/wordprocessingCanvas" xmlns:cx="http://schemas.microsoft.com/office/drawing/2014/chartex" xmlns:cx1="http://schemas.microsoft.com/office/drawing/2015/9/8/chartex" xmlns:cx2="http://schemas.microsoft.com/office/drawing/2015/10/21/chartex" xmlns:cx3="http://schemas.microsoft.com/office/drawing/2016/5/9/chartex" xmlns:cx4="http://schemas.microsoft.com/office/drawing/2016/5/10/chartex" xmlns:cx5="http://schemas.microsoft.com/office/drawing/2016/5/11/chartex" xmlns:cx6="http://schemas.microsoft.com/office/drawing/2016/5/12/chartex" xmlns:cx7="http://schemas.microsoft.com/office/drawing/2016/5/13/chartex" xmlns:cx8="http://schemas.microsoft.com/office/drawing/2016/5/14/chartex" xmlns:mc="http://schemas.openxmlformats.org/markup-compatibility/2006" xmlns:aink="http://schemas.microsoft.com/office/drawing/2016/ink" xmlns:am3d="http://schemas.microsoft.com/office/drawing/2017/model3d" xmlns:o="urn:schemas-microsoft-com:office:office" xmlns:r="http://schemas.openxmlformats.org/officeDocument/2006/relationships" xmlns:m="http://schemas.openxmlformats.org/officeDocument/2006/math" xmlns:v="urn:schemas-microsoft-com:vml" xmlns:wp14="http://schemas.microsoft.com/office/word/2010/wordprocessingDrawing" xmlns:wp="http://schemas.openxmlformats.org/drawingml/2006/wordprocessingDrawing" xmlns:w10="urn:schemas-microsoft-com:office:word" xmlns:w="http://schemas.openxmlformats.org/wordprocessingml/2006/main" xmlns:w14="http://schemas.microsoft.com/office/word/2010/wordml" xmlns:w15="http://schemas.microsoft.com/office/word/2012/wordml" xmlns:w16cex="http://schemas.microsoft.com/office/word/2018/wordml/cex" xmlns:w16cid="http://schemas.microsoft.com/office/word/2016/wordml/cid" xmlns:w16="http://schemas.microsoft.com/office/word/2018/wordml" xmlns:w16sdtdh="http://schemas.microsoft.com/office/word/2020/wordml/sdtdatahash" xmlns:w16se="http://schemas.microsoft.com/office/word/2015/wordml/symex" xmlns:wpg="http://schemas.microsoft.com/office/word/2010/wordprocessingGroup" xmlns:wpi="http://schemas.microsoft.com/office/word/2010/wordprocessingInk" xmlns:wne="http://schemas.microsoft.com/office/word/2006/wordml" xmlns:wps="http://schemas.microsoft.com/office/word/2010/wordprocessingShape" mc:Ignorable="w14 w15 w16se w16cid w16 w16cex w16sdtdh wp14">
+<w:document xmlns:wpc="http://schemas.microsoft.com/office/word/2010/wordprocessingCanvas" xmlns:cx="http://schemas.microsoft.com/office/drawing/2014/chartex" xmlns:cx1="http://schemas.microsoft.com/office/drawing/2015/9/8/chartex" xmlns:cx2="http://schemas.microsoft.com/office/drawing/2015/10/21/chartex" xmlns:cx3="http://schemas.microsoft.com/office/drawing/2016/5/9/chartex" xmlns:cx4="http://schemas.microsoft.com/office/drawing/2016/5/10/chartex" xmlns:cx5="http://schemas.microsoft.com/office/drawing/2016/5/11/chartex" xmlns:cx6="http://schemas.microsoft.com/office/drawing/2016/5/12/chartex" xmlns:cx7="http://schemas.microsoft.com/office/drawing/2016/5/13/chartex" xmlns:cx8="http://schemas.microsoft.com/office/drawing/2016/5/14/chartex" xmlns:mc="http://schemas.openxmlformats.org/markup-compatibility/2006" xmlns:aink="http://schemas.microsoft.com/office/drawing/2016/ink" xmlns:am3d="http://schemas.microsoft.com/office/drawing/2017/model3d" xmlns:o="urn:schemas-microsoft-com:office:office" xmlns:r="http://schemas.openxmlformats.org/officeDocument/2006/relationships" xmlns:m="http://schemas.openxmlformats.org/officeDocument/2006/math" xmlns:v="urn:schemas-microsoft-com:vml" xmlns:wp14="http://schemas.microsoft.com/office/word/2010/wordprocessingDrawing" xmlns:wp="http://schemas.openxmlformats.org/drawingml/2006/wordprocessingDrawing" xmlns:w10="urn:schemas-microsoft-com:office:word" xmlns:w="http://schemas.openxmlformats.org/wordprocessingml/2006/main" xmlns:w14="http://schemas.microsoft.com/office/word/2010/wordml" xmlns:w15="http://schemas.microsoft.com/office/word/2012/wordml" xmlns:w16cex="http://schemas.microsoft.com/office/word/2018/wordml/cex" xmlns:w16cid="http://schemas.microsoft.com/office/word/2016/wordml/cid" xmlns:w16="http://schemas.microsoft.com/office/word/2018/wordml" xmlns:w16se="http://schemas.microsoft.com/office/word/2015/wordml/symex" xmlns:wpg="http://schemas.microsoft.com/office/word/2010/wordprocessingGroup" xmlns:wpi="http://schemas.microsoft.com/office/word/2010/wordprocessingInk" xmlns:wne="http://schemas.microsoft.com/office/word/2006/wordml" xmlns:wps="http://schemas.microsoft.com/office/word/2010/wordprocessingShape" mc:Ignorable="w14 w15 w16se w16cid w16 w16cex wp14">
   <w:body>
     <w:p>
       <w:pPr>
@@ -16,10 +16,7 @@
         <w:t xml:space="preserve">rapidly </w:t>
       </w:r>
       <w:r>
-        <w:t xml:space="preserve">classifying historic records from the </w:t>
-      </w:r>
-      <w:r>
-        <w:t>WWSSN</w:t>
+        <w:t>classifying historic records from the WWSSN</w:t>
       </w:r>
     </w:p>
     <w:p>
@@ -125,7 +122,15 @@
         <w:ind w:firstLine="720"/>
       </w:pPr>
       <w:r>
-        <w:t>At the data of writing, the USGS has ___,___ film chips scans, comprising some 8TB of data. Even with the help of interns, parsing through this archive to identify</w:t>
+        <w:t>At the data of writing, the USGS has __</w:t>
+      </w:r>
+      <w:proofErr w:type="gramStart"/>
+      <w:r>
+        <w:t>_,_</w:t>
+      </w:r>
+      <w:proofErr w:type="gramEnd"/>
+      <w:r>
+        <w:t>__ film chips scans, comprising some 8TB of data. Even with the help of interns, parsing through this archive to identify</w:t>
       </w:r>
       <w:r>
         <w:t xml:space="preserve"> interesting seismic events would be a daunting and labor-intensive undertaking.</w:t>
@@ -181,7 +186,7 @@
                     <pic:cNvPicPr/>
                   </pic:nvPicPr>
                   <pic:blipFill>
-                    <a:blip r:embed="rId7">
+                    <a:blip r:embed="rId8">
                       <a:extLst>
                         <a:ext uri="{28A0092B-C50C-407E-A947-70E740481C1C}">
                           <a14:useLocalDpi xmlns:a14="http://schemas.microsoft.com/office/drawing/2010/main" val="0"/>
@@ -216,19 +221,7 @@
         <w:t xml:space="preserve">Figure X. The overall processing pipeline for classifying film chips. </w:t>
       </w:r>
       <w:r>
-        <w:t>1) A film chip is downloaded and loaded into the processing directory. 2) The edges of the tiles that contain metadata and scan artifacts are masked/cropped out. 3) The film chip is converted from 8-bit greyscale to binary. 4) A random 200x200 tile is cropped out of the masked area. 5) The overall brightness of the tile is evaluated, if it is too dark, it is ignored and a new crop is taken, if the tile is bright enough, it is evaluated. 6) The tile is classified by SeisNet. 7) The results are saved to a database. 8) The cropping and classification process is repeated until the user-defined minimum sample threshold is achieved. 9) An overall label for the film chip is derived from</w:t>
-      </w:r>
-      <w:r>
-        <w:t xml:space="preserve"> the database of </w:t>
-      </w:r>
-      <w:r>
-        <w:t xml:space="preserve">tile </w:t>
-      </w:r>
-      <w:r>
-        <w:t>classifications</w:t>
-      </w:r>
-      <w:r>
-        <w:t>.</w:t>
+        <w:t>1) A film chip is downloaded and loaded into the processing directory. 2) The edges of the tiles that contain metadata and scan artifacts are masked/cropped out. 3) The film chip is converted from 8-bit greyscale to binary. 4) A random 200x200 tile is cropped out of the masked area. 5) The overall brightness of the tile is evaluated, if it is too dark, it is ignored and a new crop is taken, if the tile is bright enough, it is evaluated. 6) The tile is classified by SeisNet. 7) The results are saved to a database. 8) The cropping and classification process is repeated until the user-defined minimum sample threshold is achieved. 9) An overall label for the film chip is derived from the database of tile classifications.</w:t>
       </w:r>
     </w:p>
     <w:p/>
@@ -254,11 +247,13 @@
         <w:t>SeisNet is a relatively simple sequential CNN</w:t>
       </w:r>
       <w:r>
-        <w:t xml:space="preserve"> d</w:t>
-      </w:r>
-      <w:r>
-        <w:t>eveloped using the Python package Keras</w:t>
-      </w:r>
+        <w:t xml:space="preserve"> developed using the Python package </w:t>
+      </w:r>
+      <w:proofErr w:type="spellStart"/>
+      <w:r>
+        <w:t>Keras</w:t>
+      </w:r>
+      <w:proofErr w:type="spellEnd"/>
       <w:r>
         <w:t xml:space="preserve">. SeisNet is </w:t>
       </w:r>
@@ -282,19 +277,7 @@
       </w:r>
       <w:r>
         <w:lastRenderedPageBreak/>
-        <w:t xml:space="preserve">total the model has </w:t>
-      </w:r>
-      <w:r>
-        <w:t>598,124</w:t>
-      </w:r>
-      <w:r>
-        <w:t xml:space="preserve"> parameters, of which all but</w:t>
-      </w:r>
-      <w:r>
-        <w:t xml:space="preserve"> 384</w:t>
-      </w:r>
-      <w:r>
-        <w:t xml:space="preserve"> </w:t>
+        <w:t xml:space="preserve">total the model has 598,124 parameters, of which all but 384 </w:t>
       </w:r>
       <w:r>
         <w:t>were</w:t>
@@ -1204,7 +1187,13 @@
         <w:t>ly</w:t>
       </w:r>
       <w:r>
-        <w:t xml:space="preserve"> sampled from __ scanned film chips.</w:t>
+        <w:t xml:space="preserve"> sampled from </w:t>
+      </w:r>
+      <w:r>
+        <w:t>460</w:t>
+      </w:r>
+      <w:r>
+        <w:t xml:space="preserve"> scanned film chips.</w:t>
       </w:r>
       <w:r>
         <w:t xml:space="preserve"> </w:t>
@@ -1398,11 +1387,38 @@
         <w:ind w:firstLine="720"/>
       </w:pPr>
       <w:r>
-        <w:t>The dataset was randomly shuffled, and then split into a training set and a validation set: 80% for training and 20% for validation as the model was trained. The training tiles were augmented by random vertical and horizontal flips. This augmentation helps the model generalize and prevents overfitting</w:t>
-      </w:r>
-      <w:r>
-        <w:t xml:space="preserve"> (CITE)</w:t>
-      </w:r>
+        <w:t xml:space="preserve">The dataset was randomly shuffled, and then split into a training set and a validation set: 80% for training and 20% for validation </w:t>
+      </w:r>
+      <w:r>
+        <w:t>during training</w:t>
+      </w:r>
+      <w:r>
+        <w:t>. The training tiles were augmented by random vertical and horizontal flips. This augmentation helps the model generalize and prevents overfitting</w:t>
+      </w:r>
+      <w:r>
+        <w:t xml:space="preserve"> </w:t>
+      </w:r>
+      <w:sdt>
+        <w:sdtPr>
+          <w:rPr>
+            <w:color w:val="000000"/>
+          </w:rPr>
+          <w:tag w:val="MENDELEY_CITATION_v3_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"/>
+          <w:id w:val="2041323054"/>
+          <w:placeholder>
+            <w:docPart w:val="DefaultPlaceholder_-1854013440"/>
+          </w:placeholder>
+        </w:sdtPr>
+        <w:sdtEndPr/>
+        <w:sdtContent>
+          <w:r>
+            <w:rPr>
+              <w:color w:val="000000"/>
+            </w:rPr>
+            <w:t>[1–3]</w:t>
+          </w:r>
+        </w:sdtContent>
+      </w:sdt>
       <w:r>
         <w:t xml:space="preserve">. </w:t>
       </w:r>
@@ -1433,13 +1449,13 @@
         <w:t>t</w:t>
       </w:r>
       <w:r>
-        <w:t xml:space="preserve">he model used the ADAM optimizer </w:t>
-      </w:r>
-      <w:r>
-        <w:t xml:space="preserve">(CITE) </w:t>
-      </w:r>
-      <w:r>
-        <w:t>and a learning rate of 1x10</w:t>
+        <w:t>he model used the A</w:t>
+      </w:r>
+      <w:r>
+        <w:t xml:space="preserve">dam </w:t>
+      </w:r>
+      <w:r>
+        <w:t>optimizer and a learning rate of 1x10</w:t>
       </w:r>
       <w:r>
         <w:rPr>
@@ -1448,74 +1464,123 @@
         <w:t>-5</w:t>
       </w:r>
       <w:r>
+        <w:rPr>
+          <w:vertAlign w:val="superscript"/>
+        </w:rPr>
+        <w:t xml:space="preserve"> </w:t>
+      </w:r>
+      <w:sdt>
+        <w:sdtPr>
+          <w:rPr>
+            <w:color w:val="000000"/>
+          </w:rPr>
+          <w:tag w:val="MENDELEY_CITATION_v3_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"/>
+          <w:id w:val="1417276081"/>
+          <w:placeholder>
+            <w:docPart w:val="DefaultPlaceholder_-1854013440"/>
+          </w:placeholder>
+        </w:sdtPr>
+        <w:sdtEndPr/>
+        <w:sdtContent>
+          <w:r>
+            <w:rPr>
+              <w:color w:val="000000"/>
+            </w:rPr>
+            <w:t>[4]</w:t>
+          </w:r>
+        </w:sdtContent>
+      </w:sdt>
+      <w:r>
         <w:t xml:space="preserve">. </w:t>
       </w:r>
       <w:r>
-        <w:t>Loss</w:t>
-      </w:r>
-      <w:r>
-        <w:t xml:space="preserve"> as</w:t>
-      </w:r>
-      <w:r>
-        <w:t xml:space="preserve"> measured by categorical cross-entropy was monitored</w:t>
-      </w:r>
-      <w:r>
-        <w:t xml:space="preserve"> (CITE)</w:t>
-      </w:r>
-      <w:r>
-        <w:t xml:space="preserve">. </w:t>
-      </w:r>
-      <w:r>
         <w:t>As the model trained, the model was saved every time it improved its performance on the validation dataset as measured by accuracy.</w:t>
       </w:r>
       <w:r>
+        <w:t xml:space="preserve"> The dropout rate was set to 40%</w:t>
+      </w:r>
+      <w:r>
         <w:t xml:space="preserve"> </w:t>
       </w:r>
-      <w:commentRangeStart w:id="0"/>
-      <w:r>
-        <w:t>The dropout rate was set to 40%</w:t>
+      <w:r>
+        <w:t xml:space="preserve">to prevent </w:t>
+      </w:r>
+      <w:r>
+        <w:t xml:space="preserve">the model from </w:t>
+      </w:r>
+      <w:r>
+        <w:t xml:space="preserve">overfitting. </w:t>
+      </w:r>
+      <w:r>
+        <w:t>Dropout resets some fraction of the nodes by</w:t>
+      </w:r>
+      <w:r>
+        <w:t xml:space="preserve"> temporarily</w:t>
       </w:r>
       <w:r>
         <w:t xml:space="preserve"> </w:t>
       </w:r>
       <w:r>
-        <w:t xml:space="preserve">to prevent </w:t>
-      </w:r>
-      <w:r>
-        <w:t xml:space="preserve">the model from </w:t>
-      </w:r>
-      <w:r>
-        <w:t xml:space="preserve">overfitting. </w:t>
-      </w:r>
-      <w:r>
-        <w:t>Dropout resets some fraction of the nodes by</w:t>
-      </w:r>
-      <w:r>
-        <w:t xml:space="preserve"> temporarily</w:t>
+        <w:t>making</w:t>
+      </w:r>
+      <w:r>
+        <w:t xml:space="preserve"> their weights </w:t>
+      </w:r>
+      <w:r>
+        <w:t xml:space="preserve">equal </w:t>
+      </w:r>
+      <w:r>
+        <w:t>to 0</w:t>
       </w:r>
       <w:r>
         <w:t xml:space="preserve"> </w:t>
       </w:r>
-      <w:r>
-        <w:t>making</w:t>
-      </w:r>
-      <w:r>
-        <w:t xml:space="preserve"> their weights </w:t>
-      </w:r>
-      <w:r>
-        <w:t xml:space="preserve">equal </w:t>
-      </w:r>
-      <w:r>
-        <w:t xml:space="preserve">to 0.  </w:t>
+      <w:sdt>
+        <w:sdtPr>
+          <w:rPr>
+            <w:color w:val="000000"/>
+          </w:rPr>
+          <w:tag w:val="MENDELEY_CITATION_v3_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"/>
+          <w:id w:val="456377915"/>
+          <w:placeholder>
+            <w:docPart w:val="DefaultPlaceholder_-1854013440"/>
+          </w:placeholder>
+        </w:sdtPr>
+        <w:sdtEndPr/>
+        <w:sdtContent>
+          <w:r>
+            <w:rPr>
+              <w:color w:val="000000"/>
+            </w:rPr>
+            <w:t>[5,6]</w:t>
+          </w:r>
+        </w:sdtContent>
+      </w:sdt>
+      <w:r>
+        <w:t xml:space="preserve">.  </w:t>
       </w:r>
       <w:r>
         <w:t>Some</w:t>
       </w:r>
       <w:r>
-        <w:t xml:space="preserve"> fraction of the l</w:t>
-      </w:r>
-      <w:r>
-        <w:t xml:space="preserve">ayer outputs are </w:t>
+        <w:t xml:space="preserve"> </w:t>
+      </w:r>
+      <w:proofErr w:type="gramStart"/>
+      <w:r>
+        <w:t>fraction</w:t>
+      </w:r>
+      <w:proofErr w:type="gramEnd"/>
+      <w:r>
+        <w:t xml:space="preserve"> of the l</w:t>
+      </w:r>
+      <w:r>
+        <w:t xml:space="preserve">ayer </w:t>
+      </w:r>
+      <w:r>
+        <w:t>nodes</w:t>
+      </w:r>
+      <w:r>
+        <w:t xml:space="preserve"> are </w:t>
       </w:r>
       <w:r>
         <w:t xml:space="preserve">thus </w:t>
@@ -1572,53 +1637,70 @@
         <w:t>’</w:t>
       </w:r>
       <w:r>
-        <w:t xml:space="preserve"> of the layer.</w:t>
+        <w:t xml:space="preserve"> of the layer. </w:t>
+      </w:r>
+      <w:r>
+        <w:t>This process adds noise to</w:t>
+      </w:r>
+      <w:r>
+        <w:t xml:space="preserve"> the training proces</w:t>
+      </w:r>
+      <w:r>
+        <w:t>s</w:t>
+      </w:r>
+      <w:r>
+        <w:t xml:space="preserve">, forcing nodes to probabilistically take on more or less </w:t>
+      </w:r>
+      <w:r>
+        <w:t>‘</w:t>
+      </w:r>
+      <w:r>
+        <w:t>responsibility</w:t>
+      </w:r>
+      <w:r>
+        <w:t>’</w:t>
+      </w:r>
+      <w:r>
+        <w:t xml:space="preserve"> for the inputs</w:t>
+      </w:r>
+      <w:r>
+        <w:t xml:space="preserve"> as they are either ignored or relied upon</w:t>
+      </w:r>
+      <w:r>
+        <w:t xml:space="preserve">, </w:t>
+      </w:r>
+      <w:r>
+        <w:t>which</w:t>
+      </w:r>
+      <w:r>
+        <w:t xml:space="preserve"> greatly helps prevent overfitting</w:t>
       </w:r>
       <w:r>
         <w:t xml:space="preserve"> </w:t>
       </w:r>
-      <w:r>
-        <w:t>This process adds noise to</w:t>
-      </w:r>
-      <w:r>
-        <w:t xml:space="preserve"> the training proces</w:t>
-      </w:r>
-      <w:r>
-        <w:t>s</w:t>
-      </w:r>
-      <w:r>
-        <w:t xml:space="preserve">, forcing nodes to probabilistically take on more or less </w:t>
-      </w:r>
-      <w:r>
-        <w:t>‘</w:t>
-      </w:r>
-      <w:r>
-        <w:t>responsibility</w:t>
-      </w:r>
-      <w:r>
-        <w:t>’</w:t>
-      </w:r>
-      <w:r>
-        <w:t xml:space="preserve"> for the inputs</w:t>
-      </w:r>
-      <w:r>
-        <w:t xml:space="preserve"> as they are either ignored or relied upon</w:t>
-      </w:r>
-      <w:r>
-        <w:t xml:space="preserve">, </w:t>
-      </w:r>
-      <w:r>
-        <w:t>which</w:t>
-      </w:r>
-      <w:r>
-        <w:t xml:space="preserve"> greatly helps prevent overfitting.</w:t>
-      </w:r>
-      <w:commentRangeEnd w:id="0"/>
-      <w:r>
-        <w:rPr>
-          <w:rStyle w:val="CommentReference"/>
-        </w:rPr>
-        <w:commentReference w:id="0"/>
+      <w:sdt>
+        <w:sdtPr>
+          <w:rPr>
+            <w:color w:val="000000"/>
+          </w:rPr>
+          <w:tag w:val="MENDELEY_CITATION_v3_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"/>
+          <w:id w:val="-1605486566"/>
+          <w:placeholder>
+            <w:docPart w:val="DefaultPlaceholder_-1854013440"/>
+          </w:placeholder>
+        </w:sdtPr>
+        <w:sdtEndPr/>
+        <w:sdtContent>
+          <w:r>
+            <w:rPr>
+              <w:color w:val="000000"/>
+            </w:rPr>
+            <w:t>[5,6]</w:t>
+          </w:r>
+        </w:sdtContent>
+      </w:sdt>
+      <w:r>
+        <w:t>.</w:t>
       </w:r>
       <w:r>
         <w:t xml:space="preserve"> </w:t>
@@ -1668,6 +1750,9 @@
         <w:t>AMD Ryzen 9 3900X CPU, with 64GB of DDR4 3200MHz RAM, and a NVIDIA GTX 1080 GPU.</w:t>
       </w:r>
       <w:r>
+        <w:t xml:space="preserve"> The data were stored on 2TB Samsung 860 EVO SSD.</w:t>
+      </w:r>
+      <w:r>
         <w:t xml:space="preserve"> The small size of SeisNet did not warrant parallelization via the GPU, so all training, testing, and applications were done via the CPU.</w:t>
       </w:r>
     </w:p>
@@ -1676,6 +1761,7 @@
         <w:ind w:firstLine="720"/>
       </w:pPr>
       <w:r>
+        <w:lastRenderedPageBreak/>
         <w:t xml:space="preserve">SeisNet was trained for 50 epochs, and the </w:t>
       </w:r>
       <w:r>
@@ -1691,11 +1777,7 @@
         <w:t>70</w:t>
       </w:r>
       <w:r>
-        <w:t xml:space="preserve">s, or about 85 tiles/second on the CPU. In this case, the model’s </w:t>
-      </w:r>
-      <w:r>
-        <w:lastRenderedPageBreak/>
-        <w:t xml:space="preserve">performance peaked after 35 epochs, </w:t>
+        <w:t xml:space="preserve">s, or about 85 tiles/second on the CPU. In this case, the model’s performance peaked after 35 epochs, </w:t>
       </w:r>
       <w:r>
         <w:t>or ~100 minutes</w:t>
@@ -1710,40 +1792,55 @@
         <w:t>n total, the model trained for 140 minutes.</w:t>
       </w:r>
       <w:r>
-        <w:t xml:space="preserve"> The final model had values of </w:t>
-      </w:r>
-      <w:r>
-        <w:t>0.3432</w:t>
-      </w:r>
-      <w:r>
-        <w:t xml:space="preserve"> for loss, </w:t>
-      </w:r>
-      <w:r>
-        <w:t>0.8658</w:t>
-      </w:r>
-      <w:r>
-        <w:t xml:space="preserve"> for accuracy, </w:t>
-      </w:r>
-      <w:r>
-        <w:t>0.4726</w:t>
-      </w:r>
-      <w:r>
-        <w:t xml:space="preserve"> for validation </w:t>
+        <w:t xml:space="preserve"> The final model had values of 0.3432 for loss, 0.8658 for accuracy, 0.4726 for validation </w:t>
       </w:r>
       <w:r>
         <w:t>loss</w:t>
       </w:r>
       <w:r>
-        <w:t xml:space="preserve">, and </w:t>
-      </w:r>
-      <w:r>
-        <w:t>0.8221</w:t>
-      </w:r>
-      <w:r>
-        <w:t xml:space="preserve"> for validation accuracy.</w:t>
-      </w:r>
-      <w:r>
-        <w:t xml:space="preserve"> The small difference between the training set accuracy and the validation accuracy (only 4.37% worse) is a strong indication that the model was not overfit and could generalize well. A large difference between the two values, would suggest that the model had overfit. For example, if the training score were 10% greater than the validation score additional work to prevent overfitting would be required.</w:t>
+        <w:t>, and 0.8221 for validation accuracy.</w:t>
+      </w:r>
+      <w:r>
+        <w:t xml:space="preserve"> The small difference between the training set accuracy and the validation accuracy (only 4.37% worse</w:t>
+      </w:r>
+      <w:r>
+        <w:t xml:space="preserve"> on the validation set</w:t>
+      </w:r>
+      <w:r>
+        <w:t xml:space="preserve">) is a strong indication that the model was not overfit and </w:t>
+      </w:r>
+      <w:r>
+        <w:t>was well-</w:t>
+      </w:r>
+      <w:r>
+        <w:t>generaliz</w:t>
+      </w:r>
+      <w:r>
+        <w:t>ed</w:t>
+      </w:r>
+      <w:r>
+        <w:t>. A large difference between the two values</w:t>
+      </w:r>
+      <w:r>
+        <w:t xml:space="preserve"> </w:t>
+      </w:r>
+      <w:r>
+        <w:t>would suggest that the model had overfit. For example, if the training score were 10% greater than the validation score</w:t>
+      </w:r>
+      <w:r>
+        <w:t>,</w:t>
+      </w:r>
+      <w:r>
+        <w:t xml:space="preserve"> additional work</w:t>
+      </w:r>
+      <w:r>
+        <w:t xml:space="preserve"> </w:t>
+      </w:r>
+      <w:r>
+        <w:t>would be required</w:t>
+      </w:r>
+      <w:r>
+        <w:t xml:space="preserve"> to prevent overfitting.</w:t>
       </w:r>
     </w:p>
     <w:p/>
@@ -1752,10 +1849,7 @@
         <w:pStyle w:val="Heading2"/>
       </w:pPr>
       <w:r>
-        <w:t>2.X</w:t>
-      </w:r>
-      <w:r>
-        <w:t xml:space="preserve"> Single-tile classifications and confidence thresholds</w:t>
+        <w:t>2.X Single-tile classifications and confidence thresholds</w:t>
       </w:r>
     </w:p>
     <w:p>
@@ -1803,28 +1897,542 @@
         <w:t>could have been</w:t>
       </w:r>
       <w:r>
-        <w:t xml:space="preserve"> subjectively misclassified in the training dataset (Figure X). By setting a high minimum confidence threshold, we can assess how well the model actually understands the problem</w:t>
+        <w:t xml:space="preserve"> subjectively misclassified in the training dataset. By setting a high minimum confidence threshold, we can assess how well the model actually understands the problem</w:t>
       </w:r>
       <w:r>
         <w:t xml:space="preserve"> in clear-cut instances</w:t>
       </w:r>
       <w:r>
-        <w:t xml:space="preserve">. A confidence threshold of 85% percent was implemented. When the validation dataset was evaluated, the model exceeded that 85% confidence for </w:t>
+        <w:t xml:space="preserve">. A confidence threshold of 85% percent was </w:t>
+      </w:r>
+      <w:r>
+        <w:t>thus implemented</w:t>
+      </w:r>
+      <w:r>
+        <w:t xml:space="preserve">. When the validation dataset was evaluated, the model exceeded that 85% confidence for </w:t>
       </w:r>
       <w:r>
         <w:t>two-thirds</w:t>
       </w:r>
       <w:r>
-        <w:t xml:space="preserve"> of the validation tiles. A comparison of standard metrics with and without a confidence threshold is displayed in Table X. With the 85% confidence threshold, the model’s overall accuracy increased from 82% to 92%, suggesting that the majority of the model’s incorrect classifications were low-confidence.</w:t>
+        <w:t xml:space="preserve"> of the validation tiles</w:t>
+      </w:r>
+      <w:r>
+        <w:t>, meaning that the model was highly confident in 66% of its classifications</w:t>
+      </w:r>
+      <w:r>
+        <w:t xml:space="preserve">. A comparison of standard metrics with and without a confidence threshold is </w:t>
+      </w:r>
+      <w:r>
+        <w:t>presented</w:t>
+      </w:r>
+      <w:r>
+        <w:t xml:space="preserve"> in Table X. With the 85% confidence threshold, the model’s overall accuracy increased from 82% to 92%, suggesting that the majority of the model’s incorrect classifications were</w:t>
+      </w:r>
+      <w:r>
+        <w:t xml:space="preserve"> among</w:t>
+      </w:r>
+      <w:r>
+        <w:t xml:space="preserve"> low-confidence</w:t>
+      </w:r>
+      <w:r>
+        <w:t xml:space="preserve"> tiles</w:t>
+      </w:r>
+      <w:r>
+        <w:t xml:space="preserve"> (Figure </w:t>
+      </w:r>
+      <w:r>
+        <w:t>X)</w:t>
+      </w:r>
+      <w:r>
+        <w:t>.</w:t>
       </w:r>
     </w:p>
     <w:p/>
+    <w:tbl>
+      <w:tblPr>
+        <w:tblStyle w:val="TableGrid"/>
+        <w:tblW w:w="0" w:type="auto"/>
+        <w:tblBorders>
+          <w:top w:val="none" w:sz="0" w:space="0" w:color="auto"/>
+          <w:left w:val="none" w:sz="0" w:space="0" w:color="auto"/>
+          <w:bottom w:val="none" w:sz="0" w:space="0" w:color="auto"/>
+          <w:right w:val="none" w:sz="0" w:space="0" w:color="auto"/>
+          <w:insideH w:val="none" w:sz="0" w:space="0" w:color="auto"/>
+          <w:insideV w:val="none" w:sz="0" w:space="0" w:color="auto"/>
+        </w:tblBorders>
+        <w:tblLook w:val="04A0" w:firstRow="1" w:lastRow="0" w:firstColumn="1" w:lastColumn="0" w:noHBand="0" w:noVBand="1"/>
+      </w:tblPr>
+      <w:tblGrid>
+        <w:gridCol w:w="5395"/>
+        <w:gridCol w:w="5395"/>
+      </w:tblGrid>
+      <w:tr>
+        <w:tc>
+          <w:tcPr>
+            <w:tcW w:w="5395" w:type="dxa"/>
+          </w:tcPr>
+          <w:p>
+            <w:pPr>
+              <w:pStyle w:val="Subtitle"/>
+              <w:numPr>
+                <w:ilvl w:val="0"/>
+                <w:numId w:val="2"/>
+              </w:numPr>
+              <w:jc w:val="center"/>
+              <w:rPr>
+                <w:color w:val="auto"/>
+              </w:rPr>
+            </w:pPr>
+            <w:r>
+              <w:rPr>
+                <w:color w:val="auto"/>
+              </w:rPr>
+              <w:t>(32%, 19%, 42%, 7%)</w:t>
+            </w:r>
+          </w:p>
+          <w:p>
+            <w:pPr>
+              <w:pStyle w:val="Subtitle"/>
+              <w:jc w:val="center"/>
+              <w:rPr>
+                <w:color w:val="auto"/>
+              </w:rPr>
+            </w:pPr>
+            <w:r>
+              <w:rPr>
+                <w:noProof/>
+                <w:color w:val="auto"/>
+              </w:rPr>
+              <w:drawing>
+                <wp:inline distT="0" distB="0" distL="0" distR="0" wp14:anchorId="51906F3A" wp14:editId="4F04B1D3">
+                  <wp:extent cx="2743200" cy="2743200"/>
+                  <wp:effectExtent l="19050" t="19050" r="19050" b="19050"/>
+                  <wp:docPr id="9" name="Picture 9"/>
+                  <wp:cNvGraphicFramePr>
+                    <a:graphicFrameLocks xmlns:a="http://schemas.openxmlformats.org/drawingml/2006/main" noChangeAspect="1"/>
+                  </wp:cNvGraphicFramePr>
+                  <a:graphic xmlns:a="http://schemas.openxmlformats.org/drawingml/2006/main">
+                    <a:graphicData uri="http://schemas.openxmlformats.org/drawingml/2006/picture">
+                      <pic:pic xmlns:pic="http://schemas.openxmlformats.org/drawingml/2006/picture">
+                        <pic:nvPicPr>
+                          <pic:cNvPr id="0" name="Picture 11"/>
+                          <pic:cNvPicPr>
+                            <a:picLocks noChangeAspect="1" noChangeArrowheads="1"/>
+                          </pic:cNvPicPr>
+                        </pic:nvPicPr>
+                        <pic:blipFill>
+                          <a:blip r:embed="rId9" cstate="print">
+                            <a:extLst>
+                              <a:ext uri="{28A0092B-C50C-407E-A947-70E740481C1C}">
+                                <a14:useLocalDpi xmlns:a14="http://schemas.microsoft.com/office/drawing/2010/main" val="0"/>
+                              </a:ext>
+                            </a:extLst>
+                          </a:blip>
+                          <a:srcRect/>
+                          <a:stretch>
+                            <a:fillRect/>
+                          </a:stretch>
+                        </pic:blipFill>
+                        <pic:spPr bwMode="auto">
+                          <a:xfrm>
+                            <a:off x="0" y="0"/>
+                            <a:ext cx="2743200" cy="2743200"/>
+                          </a:xfrm>
+                          <a:prstGeom prst="rect">
+                            <a:avLst/>
+                          </a:prstGeom>
+                          <a:noFill/>
+                          <a:ln>
+                            <a:solidFill>
+                              <a:schemeClr val="tx1"/>
+                            </a:solidFill>
+                          </a:ln>
+                        </pic:spPr>
+                      </pic:pic>
+                    </a:graphicData>
+                  </a:graphic>
+                </wp:inline>
+              </w:drawing>
+            </w:r>
+          </w:p>
+        </w:tc>
+        <w:tc>
+          <w:tcPr>
+            <w:tcW w:w="5395" w:type="dxa"/>
+          </w:tcPr>
+          <w:p>
+            <w:pPr>
+              <w:pStyle w:val="Subtitle"/>
+              <w:numPr>
+                <w:ilvl w:val="0"/>
+                <w:numId w:val="2"/>
+              </w:numPr>
+              <w:jc w:val="center"/>
+              <w:rPr>
+                <w:color w:val="auto"/>
+              </w:rPr>
+            </w:pPr>
+            <w:r>
+              <w:rPr>
+                <w:color w:val="auto"/>
+              </w:rPr>
+              <w:t>(1%, 42%, 57%, 0%)</w:t>
+            </w:r>
+          </w:p>
+          <w:p>
+            <w:pPr>
+              <w:pStyle w:val="Subtitle"/>
+              <w:jc w:val="center"/>
+              <w:rPr>
+                <w:color w:val="auto"/>
+              </w:rPr>
+            </w:pPr>
+            <w:r>
+              <w:rPr>
+                <w:noProof/>
+                <w:color w:val="auto"/>
+              </w:rPr>
+              <w:drawing>
+                <wp:inline distT="0" distB="0" distL="0" distR="0" wp14:anchorId="01C5C8DE" wp14:editId="2702A6F6">
+                  <wp:extent cx="2743200" cy="2743200"/>
+                  <wp:effectExtent l="19050" t="19050" r="19050" b="19050"/>
+                  <wp:docPr id="8" name="Picture 8"/>
+                  <wp:cNvGraphicFramePr>
+                    <a:graphicFrameLocks xmlns:a="http://schemas.openxmlformats.org/drawingml/2006/main" noChangeAspect="1"/>
+                  </wp:cNvGraphicFramePr>
+                  <a:graphic xmlns:a="http://schemas.openxmlformats.org/drawingml/2006/main">
+                    <a:graphicData uri="http://schemas.openxmlformats.org/drawingml/2006/picture">
+                      <pic:pic xmlns:pic="http://schemas.openxmlformats.org/drawingml/2006/picture">
+                        <pic:nvPicPr>
+                          <pic:cNvPr id="0" name="Picture 10"/>
+                          <pic:cNvPicPr>
+                            <a:picLocks noChangeAspect="1" noChangeArrowheads="1"/>
+                          </pic:cNvPicPr>
+                        </pic:nvPicPr>
+                        <pic:blipFill>
+                          <a:blip r:embed="rId10" cstate="print">
+                            <a:extLst>
+                              <a:ext uri="{28A0092B-C50C-407E-A947-70E740481C1C}">
+                                <a14:useLocalDpi xmlns:a14="http://schemas.microsoft.com/office/drawing/2010/main" val="0"/>
+                              </a:ext>
+                            </a:extLst>
+                          </a:blip>
+                          <a:srcRect/>
+                          <a:stretch>
+                            <a:fillRect/>
+                          </a:stretch>
+                        </pic:blipFill>
+                        <pic:spPr bwMode="auto">
+                          <a:xfrm>
+                            <a:off x="0" y="0"/>
+                            <a:ext cx="2743200" cy="2743200"/>
+                          </a:xfrm>
+                          <a:prstGeom prst="rect">
+                            <a:avLst/>
+                          </a:prstGeom>
+                          <a:noFill/>
+                          <a:ln>
+                            <a:solidFill>
+                              <a:schemeClr val="tx1"/>
+                            </a:solidFill>
+                          </a:ln>
+                        </pic:spPr>
+                      </pic:pic>
+                    </a:graphicData>
+                  </a:graphic>
+                </wp:inline>
+              </w:drawing>
+            </w:r>
+          </w:p>
+        </w:tc>
+      </w:tr>
+      <w:tr>
+        <w:tc>
+          <w:tcPr>
+            <w:tcW w:w="5395" w:type="dxa"/>
+          </w:tcPr>
+          <w:p>
+            <w:pPr>
+              <w:pStyle w:val="Subtitle"/>
+              <w:numPr>
+                <w:ilvl w:val="0"/>
+                <w:numId w:val="2"/>
+              </w:numPr>
+              <w:jc w:val="center"/>
+              <w:rPr>
+                <w:color w:val="auto"/>
+              </w:rPr>
+            </w:pPr>
+            <w:r>
+              <w:rPr>
+                <w:color w:val="auto"/>
+              </w:rPr>
+              <w:t>(0.5%, 49.7%, 49.3%, 0.5%)</w:t>
+            </w:r>
+          </w:p>
+          <w:p>
+            <w:pPr>
+              <w:pStyle w:val="Subtitle"/>
+              <w:jc w:val="center"/>
+              <w:rPr>
+                <w:color w:val="auto"/>
+              </w:rPr>
+            </w:pPr>
+            <w:r>
+              <w:rPr>
+                <w:noProof/>
+                <w:color w:val="auto"/>
+              </w:rPr>
+              <w:lastRenderedPageBreak/>
+              <w:drawing>
+                <wp:inline distT="0" distB="0" distL="0" distR="0" wp14:anchorId="1D5D19C9" wp14:editId="4DF5EAB5">
+                  <wp:extent cx="2743206" cy="2743206"/>
+                  <wp:effectExtent l="19050" t="19050" r="19050" b="19050"/>
+                  <wp:docPr id="11" name="Picture 11"/>
+                  <wp:cNvGraphicFramePr>
+                    <a:graphicFrameLocks xmlns:a="http://schemas.openxmlformats.org/drawingml/2006/main" noChangeAspect="1"/>
+                  </wp:cNvGraphicFramePr>
+                  <a:graphic xmlns:a="http://schemas.openxmlformats.org/drawingml/2006/main">
+                    <a:graphicData uri="http://schemas.openxmlformats.org/drawingml/2006/picture">
+                      <pic:pic xmlns:pic="http://schemas.openxmlformats.org/drawingml/2006/picture">
+                        <pic:nvPicPr>
+                          <pic:cNvPr id="11" name="Picture 11"/>
+                          <pic:cNvPicPr/>
+                        </pic:nvPicPr>
+                        <pic:blipFill>
+                          <a:blip r:embed="rId11" cstate="print">
+                            <a:extLst>
+                              <a:ext uri="{28A0092B-C50C-407E-A947-70E740481C1C}">
+                                <a14:useLocalDpi xmlns:a14="http://schemas.microsoft.com/office/drawing/2010/main" val="0"/>
+                              </a:ext>
+                            </a:extLst>
+                          </a:blip>
+                          <a:stretch>
+                            <a:fillRect/>
+                          </a:stretch>
+                        </pic:blipFill>
+                        <pic:spPr>
+                          <a:xfrm>
+                            <a:off x="0" y="0"/>
+                            <a:ext cx="2743206" cy="2743206"/>
+                          </a:xfrm>
+                          <a:prstGeom prst="rect">
+                            <a:avLst/>
+                          </a:prstGeom>
+                          <a:ln>
+                            <a:solidFill>
+                              <a:schemeClr val="tx1"/>
+                            </a:solidFill>
+                          </a:ln>
+                        </pic:spPr>
+                      </pic:pic>
+                    </a:graphicData>
+                  </a:graphic>
+                </wp:inline>
+              </w:drawing>
+            </w:r>
+          </w:p>
+        </w:tc>
+        <w:tc>
+          <w:tcPr>
+            <w:tcW w:w="5395" w:type="dxa"/>
+          </w:tcPr>
+          <w:p>
+            <w:pPr>
+              <w:pStyle w:val="Subtitle"/>
+              <w:numPr>
+                <w:ilvl w:val="0"/>
+                <w:numId w:val="2"/>
+              </w:numPr>
+              <w:jc w:val="center"/>
+              <w:rPr>
+                <w:color w:val="auto"/>
+              </w:rPr>
+            </w:pPr>
+            <w:r>
+              <w:rPr>
+                <w:color w:val="auto"/>
+              </w:rPr>
+              <w:lastRenderedPageBreak/>
+              <w:t>(2%, 46%, 51%, 1%)</w:t>
+            </w:r>
+          </w:p>
+          <w:p>
+            <w:pPr>
+              <w:pStyle w:val="Subtitle"/>
+              <w:jc w:val="center"/>
+              <w:rPr>
+                <w:color w:val="auto"/>
+              </w:rPr>
+            </w:pPr>
+            <w:r>
+              <w:rPr>
+                <w:noProof/>
+                <w:color w:val="auto"/>
+              </w:rPr>
+              <w:lastRenderedPageBreak/>
+              <w:drawing>
+                <wp:inline distT="0" distB="0" distL="0" distR="0" wp14:anchorId="4BD2F5B3" wp14:editId="409871D9">
+                  <wp:extent cx="2743206" cy="2743206"/>
+                  <wp:effectExtent l="19050" t="19050" r="19050" b="19050"/>
+                  <wp:docPr id="12" name="Picture 12"/>
+                  <wp:cNvGraphicFramePr>
+                    <a:graphicFrameLocks xmlns:a="http://schemas.openxmlformats.org/drawingml/2006/main" noChangeAspect="1"/>
+                  </wp:cNvGraphicFramePr>
+                  <a:graphic xmlns:a="http://schemas.openxmlformats.org/drawingml/2006/main">
+                    <a:graphicData uri="http://schemas.openxmlformats.org/drawingml/2006/picture">
+                      <pic:pic xmlns:pic="http://schemas.openxmlformats.org/drawingml/2006/picture">
+                        <pic:nvPicPr>
+                          <pic:cNvPr id="12" name="Picture 12"/>
+                          <pic:cNvPicPr/>
+                        </pic:nvPicPr>
+                        <pic:blipFill>
+                          <a:blip r:embed="rId12" cstate="print">
+                            <a:extLst>
+                              <a:ext uri="{28A0092B-C50C-407E-A947-70E740481C1C}">
+                                <a14:useLocalDpi xmlns:a14="http://schemas.microsoft.com/office/drawing/2010/main" val="0"/>
+                              </a:ext>
+                            </a:extLst>
+                          </a:blip>
+                          <a:stretch>
+                            <a:fillRect/>
+                          </a:stretch>
+                        </pic:blipFill>
+                        <pic:spPr>
+                          <a:xfrm>
+                            <a:off x="0" y="0"/>
+                            <a:ext cx="2743206" cy="2743206"/>
+                          </a:xfrm>
+                          <a:prstGeom prst="rect">
+                            <a:avLst/>
+                          </a:prstGeom>
+                          <a:ln>
+                            <a:solidFill>
+                              <a:schemeClr val="tx1"/>
+                            </a:solidFill>
+                          </a:ln>
+                        </pic:spPr>
+                      </pic:pic>
+                    </a:graphicData>
+                  </a:graphic>
+                </wp:inline>
+              </w:drawing>
+            </w:r>
+          </w:p>
+        </w:tc>
+      </w:tr>
+    </w:tbl>
     <w:p>
       <w:pPr>
         <w:pStyle w:val="Subtitle"/>
       </w:pPr>
-      <w:r>
-        <w:t>Figure X. An example of a low-confidence tile. In this case the model correctly classified the tile as __ with __% confidence, but it is easy to see how the same tile could also be classified as __.</w:t>
+    </w:p>
+    <w:p>
+      <w:pPr>
+        <w:pStyle w:val="Subtitle"/>
+      </w:pPr>
+      <w:r>
+        <w:t xml:space="preserve">Figure X. </w:t>
+      </w:r>
+      <w:r>
+        <w:t>E</w:t>
+      </w:r>
+      <w:r>
+        <w:t>xample</w:t>
+      </w:r>
+      <w:r>
+        <w:t>s</w:t>
+      </w:r>
+      <w:r>
+        <w:t xml:space="preserve"> of low-confidence tile</w:t>
+      </w:r>
+      <w:r>
+        <w:t>s</w:t>
+      </w:r>
+      <w:r>
+        <w:t xml:space="preserve"> with confidences </w:t>
+      </w:r>
+      <w:r>
+        <w:t>for each</w:t>
+      </w:r>
+      <w:r>
+        <w:t xml:space="preserve"> class</w:t>
+      </w:r>
+      <w:r>
+        <w:t>:</w:t>
+      </w:r>
+      <w:r>
+        <w:t xml:space="preserve"> none, minor, major, error.</w:t>
+      </w:r>
+      <w:r>
+        <w:t xml:space="preserve"> </w:t>
+      </w:r>
+      <w:r>
+        <w:t xml:space="preserve">A) and B) </w:t>
+      </w:r>
+      <w:r>
+        <w:t>b</w:t>
+      </w:r>
+      <w:r>
+        <w:t xml:space="preserve">oth have relatively low-amplitude waveforms, but the samples </w:t>
+      </w:r>
+      <w:r>
+        <w:t>contain</w:t>
+      </w:r>
+      <w:r>
+        <w:t xml:space="preserve"> large amplitude variability, which is characteristic </w:t>
+      </w:r>
+      <w:r>
+        <w:t>of a more significant</w:t>
+      </w:r>
+      <w:r>
+        <w:t xml:space="preserve"> event.</w:t>
+      </w:r>
+      <w:r>
+        <w:t xml:space="preserve"> These tiles were misclassified as</w:t>
+      </w:r>
+      <w:r>
+        <w:t xml:space="preserve"> containing</w:t>
+      </w:r>
+      <w:r>
+        <w:t xml:space="preserve"> major events when they </w:t>
+      </w:r>
+      <w:r>
+        <w:t xml:space="preserve">contain </w:t>
+      </w:r>
+      <w:r>
+        <w:t>minor events.</w:t>
+      </w:r>
+      <w:r>
+        <w:t xml:space="preserve"> </w:t>
+      </w:r>
+      <w:r>
+        <w:t xml:space="preserve">C) and D) </w:t>
+      </w:r>
+      <w:r>
+        <w:t xml:space="preserve">both </w:t>
+      </w:r>
+      <w:r>
+        <w:t xml:space="preserve">appear to have longer period microseisms, but </w:t>
+      </w:r>
+      <w:r>
+        <w:t>D) contains a large</w:t>
+      </w:r>
+      <w:r>
+        <w:t xml:space="preserve"> irregular</w:t>
+      </w:r>
+      <w:r>
+        <w:t>ity</w:t>
+      </w:r>
+      <w:r>
+        <w:t xml:space="preserve"> </w:t>
+      </w:r>
+      <w:r>
+        <w:t xml:space="preserve">in the third line. C) was correctly </w:t>
+      </w:r>
+      <w:r>
+        <w:t>classified as containing minor events, and D) was correctly classified as containing the beginning of a major event.</w:t>
       </w:r>
     </w:p>
     <w:p/>
@@ -2919,20 +3527,98 @@
     <w:p>
       <w:r>
         <w:tab/>
-        <w:t xml:space="preserve">A confusion matrix for the validation dataset was generated (Figure X). This diagram illustrates misclassifications across the four classes used in this model. There is some confusion between no events and minor events (~6%), and between minor events and major events (17%), but notably there is almost no overlap between no events and major events (&lt;1%). Given that these classifications are subjectively derived from a continuous spectrum of waveform patterns, the overlap between adjacent classes is unsurprising, but it is </w:t>
-      </w:r>
-      <w:r>
-        <w:lastRenderedPageBreak/>
-        <w:t>promising that there is essentially no overlap between the end-members. The model was unable to classify any error tiles and confused them for every other class.</w:t>
+        <w:t xml:space="preserve">A confusion matrix for the validation dataset was generated (Figure X). This diagram illustrates misclassifications across the four classes used in this model. There is some confusion between no events and minor events (~6%), and between minor events and major events (17%), but notably there is almost no overlap between no events and major events (&lt;1%). Given that these classifications are subjectively derived from a continuous spectrum of waveform patterns, the overlap between adjacent classes is unsurprising, but it is promising that there is essentially no overlap between the end-members. The model was unable to classify any error tiles and confused them </w:t>
+      </w:r>
+      <w:r>
+        <w:t>with</w:t>
+      </w:r>
+      <w:r>
+        <w:t xml:space="preserve"> </w:t>
+      </w:r>
+      <w:r>
+        <w:t>the other classes</w:t>
+      </w:r>
+      <w:r>
+        <w:t>.</w:t>
       </w:r>
     </w:p>
     <w:p/>
+    <w:p>
+      <w:r>
+        <w:rPr>
+          <w:noProof/>
+        </w:rPr>
+        <w:lastRenderedPageBreak/>
+        <w:drawing>
+          <wp:inline distT="0" distB="0" distL="0" distR="0" wp14:anchorId="0DC25102" wp14:editId="3FDA5C4C">
+            <wp:extent cx="6858000" cy="6858000"/>
+            <wp:effectExtent l="0" t="0" r="0" b="0"/>
+            <wp:docPr id="4" name="Picture 4"/>
+            <wp:cNvGraphicFramePr>
+              <a:graphicFrameLocks xmlns:a="http://schemas.openxmlformats.org/drawingml/2006/main" noChangeAspect="1"/>
+            </wp:cNvGraphicFramePr>
+            <a:graphic xmlns:a="http://schemas.openxmlformats.org/drawingml/2006/main">
+              <a:graphicData uri="http://schemas.openxmlformats.org/drawingml/2006/picture">
+                <pic:pic xmlns:pic="http://schemas.openxmlformats.org/drawingml/2006/picture">
+                  <pic:nvPicPr>
+                    <pic:cNvPr id="0" name="Picture 3"/>
+                    <pic:cNvPicPr>
+                      <a:picLocks noChangeAspect="1" noChangeArrowheads="1"/>
+                    </pic:cNvPicPr>
+                  </pic:nvPicPr>
+                  <pic:blipFill>
+                    <a:blip r:embed="rId13" cstate="print">
+                      <a:extLst>
+                        <a:ext uri="{28A0092B-C50C-407E-A947-70E740481C1C}">
+                          <a14:useLocalDpi xmlns:a14="http://schemas.microsoft.com/office/drawing/2010/main" val="0"/>
+                        </a:ext>
+                      </a:extLst>
+                    </a:blip>
+                    <a:srcRect/>
+                    <a:stretch>
+                      <a:fillRect/>
+                    </a:stretch>
+                  </pic:blipFill>
+                  <pic:spPr bwMode="auto">
+                    <a:xfrm>
+                      <a:off x="0" y="0"/>
+                      <a:ext cx="6858000" cy="6858000"/>
+                    </a:xfrm>
+                    <a:prstGeom prst="rect">
+                      <a:avLst/>
+                    </a:prstGeom>
+                    <a:noFill/>
+                    <a:ln>
+                      <a:noFill/>
+                    </a:ln>
+                  </pic:spPr>
+                </pic:pic>
+              </a:graphicData>
+            </a:graphic>
+          </wp:inline>
+        </w:drawing>
+      </w:r>
+    </w:p>
     <w:p>
       <w:pPr>
         <w:pStyle w:val="Subtitle"/>
       </w:pPr>
       <w:r>
-        <w:t>Figure X. The normalized confusion matrix for the validation dataset. The intermediate ‘minor events’ class was sometimes confused for the end-member classes, but the end-members were almost never confused. Note that the model did not classify any tiles as ‘errors’.</w:t>
+        <w:t>Figure X. The</w:t>
+      </w:r>
+      <w:r>
+        <w:t xml:space="preserve"> normalized</w:t>
+      </w:r>
+      <w:r>
+        <w:t xml:space="preserve"> confusion matrix for the validation dataset. The intermediate ‘minor events’ class was sometimes confused for the end-member classes, but the end-members were almost never confused. Note that the model did not classify any tiles as ‘</w:t>
+      </w:r>
+      <w:proofErr w:type="gramStart"/>
+      <w:r>
+        <w:t>errors’</w:t>
+      </w:r>
+      <w:proofErr w:type="gramEnd"/>
+      <w:r>
+        <w:t>.</w:t>
       </w:r>
     </w:p>
     <w:p/>
@@ -2941,10 +3627,7 @@
         <w:pStyle w:val="Heading2"/>
       </w:pPr>
       <w:r>
-        <w:t>2.X</w:t>
-      </w:r>
-      <w:r>
-        <w:t xml:space="preserve"> Determining sample frequency</w:t>
+        <w:t>2.X Determining sample frequency</w:t>
       </w:r>
     </w:p>
     <w:p>
@@ -2953,25 +3636,30 @@
         <w:t xml:space="preserve">The data pipeline was designed to randomly sample unique tiles from each film chip until a minimum number of samples had been generated. </w:t>
       </w:r>
       <w:r>
-        <w:t xml:space="preserve">Sampling a fraction of the chip’s area is a more efficient than simply classifying </w:t>
-      </w:r>
-      <w:r>
-        <w:t>the entire</w:t>
-      </w:r>
-      <w:r>
-        <w:t xml:space="preserve"> area</w:t>
-      </w:r>
-      <w:r>
-        <w:t xml:space="preserve">, and given the number of film chips in the USGS archive, optimizing this process was crucial. </w:t>
+        <w:t xml:space="preserve">Sampling a fraction of the chip’s area is a more efficient than simply classifying the entire area, and given the number of film chips in the USGS archive, optimizing this process was crucial. </w:t>
       </w:r>
       <w:r>
         <w:t xml:space="preserve">This minimum value was selected by evaluating the variability of each sample size. </w:t>
       </w:r>
-      <w:r>
-        <w:t>T</w:t>
-      </w:r>
-      <w:r>
-        <w:t>he masked area of each film chip is composed of approximately 250 tiles</w:t>
+    </w:p>
+    <w:p>
+      <w:pPr>
+        <w:ind w:firstLine="720"/>
+      </w:pPr>
+      <w:r>
+        <w:t>To measure this variability, different sample sizes were tested</w:t>
+      </w:r>
+      <w:r>
+        <w:t xml:space="preserve"> repeatedly</w:t>
+      </w:r>
+      <w:r>
+        <w:t xml:space="preserve"> across a test set of 50 film chips. </w:t>
+      </w:r>
+      <w:r>
+        <w:t>The masked area of each film chip is composed of approximately 250 tiles</w:t>
+      </w:r>
+      <w:r>
+        <w:t>,</w:t>
       </w:r>
       <w:r>
         <w:t xml:space="preserve"> so s</w:t>
@@ -2983,49 +3671,167 @@
         <w:t>, and 200</w:t>
       </w:r>
       <w:r>
-        <w:t xml:space="preserve"> tiles were tested. Each sample size was evaluated five times with a confidence threshold of 85%</w:t>
-      </w:r>
-      <w:r>
-        <w:t>.</w:t>
+        <w:t xml:space="preserve"> tiles were</w:t>
+      </w:r>
+      <w:r>
+        <w:t xml:space="preserve"> tested</w:t>
+      </w:r>
+      <w:r>
+        <w:t xml:space="preserve">. </w:t>
+      </w:r>
+      <w:r>
+        <w:t>With</w:t>
+      </w:r>
+      <w:r>
+        <w:t xml:space="preserve"> a confidence threshold of 85% an</w:t>
+      </w:r>
+      <w:r>
+        <w:t xml:space="preserve"> average score </w:t>
+      </w:r>
+      <w:r>
+        <w:t xml:space="preserve">across five runs </w:t>
+      </w:r>
+      <w:r>
+        <w:t>for</w:t>
       </w:r>
       <w:r>
         <w:t xml:space="preserve"> </w:t>
       </w:r>
       <w:r>
-        <w:t>An</w:t>
-      </w:r>
-      <w:r>
-        <w:t xml:space="preserve"> average score </w:t>
-      </w:r>
-      <w:r>
-        <w:t>for</w:t>
-      </w:r>
-      <w:r>
-        <w:t xml:space="preserve"> the </w:t>
-      </w:r>
-      <w:r>
+        <w:t>each</w:t>
+      </w:r>
+      <w:r>
+        <w:t xml:space="preserve"> </w:t>
+      </w:r>
+      <w:r>
+        <w:lastRenderedPageBreak/>
         <w:t>chip</w:t>
       </w:r>
       <w:r>
-        <w:t xml:space="preserve"> was calculated for each sample size and test iteration</w:t>
-      </w:r>
-      <w:r>
-        <w:t xml:space="preserve"> combination</w:t>
-      </w:r>
-      <w:r>
-        <w:t xml:space="preserve"> using values of 0 for ‘no events’, 1 for ‘minor events’, and 2 for ‘major events’. </w:t>
-      </w:r>
-      <w:r>
-        <w:t xml:space="preserve">For example, the five iterations of 25 tiles had values of [__, __, __, __, __], with an mean of __ and a range of __. </w:t>
-      </w:r>
-      <w:r>
-        <w:t>The</w:t>
-      </w:r>
-      <w:r>
-        <w:t xml:space="preserve">se metrics were then compared, and a sample size of __ was used </w:t>
-      </w:r>
-      <w:r>
-        <w:t xml:space="preserve">(Figure X). </w:t>
+        <w:t xml:space="preserve"> was calculated </w:t>
+      </w:r>
+      <w:r>
+        <w:t>using</w:t>
+      </w:r>
+      <w:r>
+        <w:t xml:space="preserve"> values of 0 for ‘no events’, 1 for ‘minor events’, and 2 for ‘major </w:t>
+      </w:r>
+      <w:proofErr w:type="gramStart"/>
+      <w:r>
+        <w:t>events’</w:t>
+      </w:r>
+      <w:proofErr w:type="gramEnd"/>
+      <w:r>
+        <w:t xml:space="preserve">. </w:t>
+      </w:r>
+      <w:r>
+        <w:t xml:space="preserve">For example, </w:t>
+      </w:r>
+      <w:r>
+        <w:t>the average score</w:t>
+      </w:r>
+      <w:r>
+        <w:t>s</w:t>
+      </w:r>
+      <w:r>
+        <w:t xml:space="preserve"> of the </w:t>
+      </w:r>
+      <w:r>
+        <w:t xml:space="preserve">10 </w:t>
+      </w:r>
+      <w:r>
+        <w:t xml:space="preserve">samples </w:t>
+      </w:r>
+      <w:r>
+        <w:t xml:space="preserve">tiles </w:t>
+      </w:r>
+      <w:r>
+        <w:t xml:space="preserve">in </w:t>
+      </w:r>
+      <w:r>
+        <w:t>film chip</w:t>
+      </w:r>
+      <w:r>
+        <w:t xml:space="preserve"> </w:t>
+      </w:r>
+      <w:r>
+        <w:t>ALQ_62_05_22_1626_LHZ</w:t>
+      </w:r>
+      <w:r>
+        <w:t xml:space="preserve"> were </w:t>
+      </w:r>
+      <w:r>
+        <w:t>1.2</w:t>
+      </w:r>
+      <w:r>
+        <w:t>,</w:t>
+      </w:r>
+      <w:r>
+        <w:t xml:space="preserve"> 1.3</w:t>
+      </w:r>
+      <w:r>
+        <w:t xml:space="preserve">, </w:t>
+      </w:r>
+      <w:r>
+        <w:t>1</w:t>
+      </w:r>
+      <w:r>
+        <w:t xml:space="preserve">.0, </w:t>
+      </w:r>
+      <w:r>
+        <w:t>1</w:t>
+      </w:r>
+      <w:r>
+        <w:t xml:space="preserve">, and </w:t>
+      </w:r>
+      <w:r>
+        <w:t>1.2</w:t>
+      </w:r>
+      <w:r>
+        <w:t xml:space="preserve"> (a range of 0.3)</w:t>
+      </w:r>
+      <w:r>
+        <w:t xml:space="preserve">. </w:t>
+      </w:r>
+      <w:r>
+        <w:t>Across all 50 chips samples</w:t>
+      </w:r>
+      <w:r>
+        <w:t xml:space="preserve"> with 10 samples</w:t>
+      </w:r>
+      <w:r>
+        <w:t xml:space="preserve">, the mean score varied by 0.246 on average. </w:t>
+      </w:r>
+      <w:r>
+        <w:t>B</w:t>
+      </w:r>
+      <w:r>
+        <w:t>ased on an analysis of these metrics</w:t>
+      </w:r>
+      <w:r>
+        <w:t xml:space="preserve"> </w:t>
+      </w:r>
+      <w:r>
+        <w:t>(Figure X)</w:t>
+      </w:r>
+      <w:r>
+        <w:t>, a sample size of __ was used</w:t>
+      </w:r>
+      <w:r>
+        <w:t xml:space="preserve">. </w:t>
+      </w:r>
+    </w:p>
+    <w:p/>
+    <w:p/>
+    <w:p>
+      <w:pPr>
+        <w:pStyle w:val="Subtitle"/>
+      </w:pPr>
+      <w:r>
+        <w:t>Figure X.</w:t>
+      </w:r>
+      <w:r>
+        <w:t xml:space="preserve"> The range of scores for each of the 50 film chips using the different sample sizes. Note the pronounced decrease in variability with increasing sample size.</w:t>
       </w:r>
     </w:p>
     <w:p>
@@ -3038,10 +3844,7 @@
         <w:pStyle w:val="Heading2"/>
       </w:pPr>
       <w:r>
-        <w:t>2</w:t>
-      </w:r>
-      <w:r>
-        <w:t>.X Film chip labelling</w:t>
+        <w:t>2.X Film chip labelling</w:t>
       </w:r>
     </w:p>
     <w:p>
@@ -3071,10 +3874,18 @@
         <w:t xml:space="preserve">then </w:t>
       </w:r>
       <w:r>
-        <w:t xml:space="preserve">applied to the </w:t>
-      </w:r>
-      <w:r>
-        <w:t xml:space="preserve">each chip’s </w:t>
+        <w:t xml:space="preserve">applied to </w:t>
+      </w:r>
+      <w:proofErr w:type="gramStart"/>
+      <w:r>
+        <w:t xml:space="preserve">the </w:t>
+      </w:r>
+      <w:r>
+        <w:t>each</w:t>
+      </w:r>
+      <w:proofErr w:type="gramEnd"/>
+      <w:r>
+        <w:t xml:space="preserve"> chip’s </w:t>
       </w:r>
       <w:r>
         <w:t xml:space="preserve">database for each film chip to determine an overall label: </w:t>
@@ -3126,7 +3937,15 @@
         </w:numPr>
       </w:pPr>
       <w:r>
-        <w:t>If the maximum tile score for the chip were 2 OR the mean score were &gt; 1; label = 'no interest'</w:t>
+        <w:t xml:space="preserve">If the maximum tile score for the chip were 2 OR the mean score </w:t>
+      </w:r>
+      <w:proofErr w:type="gramStart"/>
+      <w:r>
+        <w:t>were</w:t>
+      </w:r>
+      <w:proofErr w:type="gramEnd"/>
+      <w:r>
+        <w:t xml:space="preserve"> &gt; 1; label = 'no interest'</w:t>
       </w:r>
     </w:p>
     <w:p/>
@@ -3143,7 +3962,7 @@
         <w:tab/>
         <w:t xml:space="preserve">All of the film chips used to train the model are publicly available at </w:t>
       </w:r>
-      <w:hyperlink r:id="rId12" w:history="1">
+      <w:hyperlink r:id="rId14" w:history="1">
         <w:r>
           <w:rPr>
             <w:rStyle w:val="Hyperlink"/>
@@ -3154,7 +3973,7 @@
       <w:r>
         <w:t xml:space="preserve">. A list of the film chips used is available at </w:t>
       </w:r>
-      <w:hyperlink r:id="rId13" w:history="1">
+      <w:hyperlink r:id="rId15" w:history="1">
         <w:r>
           <w:rPr>
             <w:rStyle w:val="Hyperlink"/>
@@ -3206,6 +4025,9 @@
         <w:pStyle w:val="Heading1"/>
       </w:pPr>
       <w:r>
+        <w:t xml:space="preserve">4. </w:t>
+      </w:r>
+      <w:r>
         <w:t>Discussion</w:t>
       </w:r>
     </w:p>
@@ -3215,11 +4037,498 @@
       </w:r>
     </w:p>
     <w:p>
+      <w:pPr>
+        <w:pStyle w:val="Heading1"/>
+      </w:pPr>
       <w:r>
         <w:lastRenderedPageBreak/>
         <w:t>References</w:t>
       </w:r>
     </w:p>
+    <w:sdt>
+      <w:sdtPr>
+        <w:tag w:val="MENDELEY_BIBLIOGRAPHY"/>
+        <w:id w:val="383687231"/>
+        <w:placeholder>
+          <w:docPart w:val="DefaultPlaceholder_-1854013440"/>
+        </w:placeholder>
+      </w:sdtPr>
+      <w:sdtEndPr/>
+      <w:sdtContent>
+        <w:p>
+          <w:pPr>
+            <w:autoSpaceDE w:val="0"/>
+            <w:autoSpaceDN w:val="0"/>
+            <w:ind w:hanging="640"/>
+            <w:divId w:val="2139109483"/>
+            <w:rPr>
+              <w:rFonts w:eastAsia="Times New Roman"/>
+            </w:rPr>
+          </w:pPr>
+          <w:r>
+            <w:rPr>
+              <w:rFonts w:eastAsia="Times New Roman"/>
+            </w:rPr>
+            <w:t xml:space="preserve">1. </w:t>
+          </w:r>
+          <w:r>
+            <w:rPr>
+              <w:rFonts w:eastAsia="Times New Roman"/>
+            </w:rPr>
+            <w:tab/>
+          </w:r>
+          <w:proofErr w:type="spellStart"/>
+          <w:r>
+            <w:rPr>
+              <w:rFonts w:eastAsia="Times New Roman"/>
+            </w:rPr>
+            <w:t>Shijie</w:t>
+          </w:r>
+          <w:proofErr w:type="spellEnd"/>
+          <w:r>
+            <w:rPr>
+              <w:rFonts w:eastAsia="Times New Roman"/>
+            </w:rPr>
+            <w:t xml:space="preserve">, J.; Ping, W.; </w:t>
+          </w:r>
+          <w:proofErr w:type="spellStart"/>
+          <w:r>
+            <w:rPr>
+              <w:rFonts w:eastAsia="Times New Roman"/>
+            </w:rPr>
+            <w:t>Peiyi</w:t>
+          </w:r>
+          <w:proofErr w:type="spellEnd"/>
+          <w:r>
+            <w:rPr>
+              <w:rFonts w:eastAsia="Times New Roman"/>
+            </w:rPr>
+            <w:t xml:space="preserve">, J.; </w:t>
+          </w:r>
+          <w:proofErr w:type="spellStart"/>
+          <w:r>
+            <w:rPr>
+              <w:rFonts w:eastAsia="Times New Roman"/>
+            </w:rPr>
+            <w:t>Siping</w:t>
+          </w:r>
+          <w:proofErr w:type="spellEnd"/>
+          <w:r>
+            <w:rPr>
+              <w:rFonts w:eastAsia="Times New Roman"/>
+            </w:rPr>
+            <w:t xml:space="preserve">, H. Research on Data Augmentation for Image Classification Based on Convolution Neural Networks. </w:t>
+          </w:r>
+          <w:r>
+            <w:rPr>
+              <w:rFonts w:eastAsia="Times New Roman"/>
+              <w:i/>
+              <w:iCs/>
+            </w:rPr>
+            <w:t>Proceedings - 2017 Chinese Automation Congress, CAC 2017</w:t>
+          </w:r>
+          <w:r>
+            <w:rPr>
+              <w:rFonts w:eastAsia="Times New Roman"/>
+            </w:rPr>
+            <w:t xml:space="preserve"> </w:t>
+          </w:r>
+          <w:r>
+            <w:rPr>
+              <w:rFonts w:eastAsia="Times New Roman"/>
+              <w:b/>
+              <w:bCs/>
+            </w:rPr>
+            <w:t>2017</w:t>
+          </w:r>
+          <w:r>
+            <w:rPr>
+              <w:rFonts w:eastAsia="Times New Roman"/>
+            </w:rPr>
+            <w:t xml:space="preserve">, </w:t>
+          </w:r>
+          <w:r>
+            <w:rPr>
+              <w:rFonts w:eastAsia="Times New Roman"/>
+              <w:i/>
+              <w:iCs/>
+            </w:rPr>
+            <w:t>2017-Janua</w:t>
+          </w:r>
+          <w:r>
+            <w:rPr>
+              <w:rFonts w:eastAsia="Times New Roman"/>
+            </w:rPr>
+            <w:t>, 4165–4170, doi:10.1109/CAC.2017.8243510.</w:t>
+          </w:r>
+        </w:p>
+        <w:p>
+          <w:pPr>
+            <w:autoSpaceDE w:val="0"/>
+            <w:autoSpaceDN w:val="0"/>
+            <w:ind w:hanging="640"/>
+            <w:divId w:val="1926307480"/>
+            <w:rPr>
+              <w:rFonts w:eastAsia="Times New Roman"/>
+            </w:rPr>
+          </w:pPr>
+          <w:r>
+            <w:rPr>
+              <w:rFonts w:eastAsia="Times New Roman"/>
+            </w:rPr>
+            <w:t xml:space="preserve">2. </w:t>
+          </w:r>
+          <w:r>
+            <w:rPr>
+              <w:rFonts w:eastAsia="Times New Roman"/>
+            </w:rPr>
+            <w:tab/>
+            <w:t xml:space="preserve">Perez, L.; Wang, J. The Effectiveness of Data Augmentation in Image Classification Using Deep Learning. </w:t>
+          </w:r>
+          <w:r>
+            <w:rPr>
+              <w:rFonts w:eastAsia="Times New Roman"/>
+              <w:b/>
+              <w:bCs/>
+            </w:rPr>
+            <w:t>2017</w:t>
+          </w:r>
+          <w:r>
+            <w:rPr>
+              <w:rFonts w:eastAsia="Times New Roman"/>
+            </w:rPr>
+            <w:t>.</w:t>
+          </w:r>
+        </w:p>
+        <w:p>
+          <w:pPr>
+            <w:autoSpaceDE w:val="0"/>
+            <w:autoSpaceDN w:val="0"/>
+            <w:ind w:hanging="640"/>
+            <w:divId w:val="1010260497"/>
+            <w:rPr>
+              <w:rFonts w:eastAsia="Times New Roman"/>
+            </w:rPr>
+          </w:pPr>
+          <w:r>
+            <w:rPr>
+              <w:rFonts w:eastAsia="Times New Roman"/>
+            </w:rPr>
+            <w:t xml:space="preserve">3. </w:t>
+          </w:r>
+          <w:r>
+            <w:rPr>
+              <w:rFonts w:eastAsia="Times New Roman"/>
+            </w:rPr>
+            <w:tab/>
+            <w:t xml:space="preserve">Hussain, Z.; Gimenez, F.; Yi, D.; Rubin, D. Differential Data Augmentation Techniques for Medical Imaging Classification Tasks. </w:t>
+          </w:r>
+          <w:r>
+            <w:rPr>
+              <w:rFonts w:eastAsia="Times New Roman"/>
+              <w:i/>
+              <w:iCs/>
+            </w:rPr>
+            <w:t>AMIA ... Annual Symposium proceedings. AMIA Symposium</w:t>
+          </w:r>
+          <w:r>
+            <w:rPr>
+              <w:rFonts w:eastAsia="Times New Roman"/>
+            </w:rPr>
+            <w:t xml:space="preserve"> </w:t>
+          </w:r>
+          <w:r>
+            <w:rPr>
+              <w:rFonts w:eastAsia="Times New Roman"/>
+              <w:b/>
+              <w:bCs/>
+            </w:rPr>
+            <w:t>2017</w:t>
+          </w:r>
+          <w:r>
+            <w:rPr>
+              <w:rFonts w:eastAsia="Times New Roman"/>
+            </w:rPr>
+            <w:t xml:space="preserve">, </w:t>
+          </w:r>
+          <w:r>
+            <w:rPr>
+              <w:rFonts w:eastAsia="Times New Roman"/>
+              <w:i/>
+              <w:iCs/>
+            </w:rPr>
+            <w:t>2017</w:t>
+          </w:r>
+          <w:r>
+            <w:rPr>
+              <w:rFonts w:eastAsia="Times New Roman"/>
+            </w:rPr>
+            <w:t>, 979–984.</w:t>
+          </w:r>
+        </w:p>
+        <w:p>
+          <w:pPr>
+            <w:autoSpaceDE w:val="0"/>
+            <w:autoSpaceDN w:val="0"/>
+            <w:ind w:hanging="640"/>
+            <w:divId w:val="1592355518"/>
+            <w:rPr>
+              <w:rFonts w:eastAsia="Times New Roman"/>
+            </w:rPr>
+          </w:pPr>
+          <w:r>
+            <w:rPr>
+              <w:rFonts w:eastAsia="Times New Roman"/>
+            </w:rPr>
+            <w:t xml:space="preserve">4. </w:t>
+          </w:r>
+          <w:r>
+            <w:rPr>
+              <w:rFonts w:eastAsia="Times New Roman"/>
+            </w:rPr>
+            <w:tab/>
+          </w:r>
+          <w:proofErr w:type="spellStart"/>
+          <w:r>
+            <w:rPr>
+              <w:rFonts w:eastAsia="Times New Roman"/>
+            </w:rPr>
+            <w:t>Kingma</w:t>
+          </w:r>
+          <w:proofErr w:type="spellEnd"/>
+          <w:r>
+            <w:rPr>
+              <w:rFonts w:eastAsia="Times New Roman"/>
+            </w:rPr>
+            <w:t xml:space="preserve">, D.P.; Ba, J.L. Adam: A Method for Stochastic Optimization. </w:t>
+          </w:r>
+          <w:r>
+            <w:rPr>
+              <w:rFonts w:eastAsia="Times New Roman"/>
+              <w:i/>
+              <w:iCs/>
+            </w:rPr>
+            <w:t>3rd International Conference on Learning Representations, ICLR 2015 - Conference Track Proceedings</w:t>
+          </w:r>
+          <w:r>
+            <w:rPr>
+              <w:rFonts w:eastAsia="Times New Roman"/>
+            </w:rPr>
+            <w:t xml:space="preserve"> </w:t>
+          </w:r>
+          <w:r>
+            <w:rPr>
+              <w:rFonts w:eastAsia="Times New Roman"/>
+              <w:b/>
+              <w:bCs/>
+            </w:rPr>
+            <w:t>2015</w:t>
+          </w:r>
+          <w:r>
+            <w:rPr>
+              <w:rFonts w:eastAsia="Times New Roman"/>
+            </w:rPr>
+            <w:t>, 1–15.</w:t>
+          </w:r>
+        </w:p>
+        <w:p>
+          <w:pPr>
+            <w:autoSpaceDE w:val="0"/>
+            <w:autoSpaceDN w:val="0"/>
+            <w:ind w:hanging="640"/>
+            <w:divId w:val="822815049"/>
+            <w:rPr>
+              <w:rFonts w:eastAsia="Times New Roman"/>
+            </w:rPr>
+          </w:pPr>
+          <w:r>
+            <w:rPr>
+              <w:rFonts w:eastAsia="Times New Roman"/>
+            </w:rPr>
+            <w:t xml:space="preserve">5. </w:t>
+          </w:r>
+          <w:r>
+            <w:rPr>
+              <w:rFonts w:eastAsia="Times New Roman"/>
+            </w:rPr>
+            <w:tab/>
+            <w:t xml:space="preserve">Hinton, G.E.; Srivastava, N.; </w:t>
+          </w:r>
+          <w:proofErr w:type="spellStart"/>
+          <w:r>
+            <w:rPr>
+              <w:rFonts w:eastAsia="Times New Roman"/>
+            </w:rPr>
+            <w:t>Krizhevsky</w:t>
+          </w:r>
+          <w:proofErr w:type="spellEnd"/>
+          <w:r>
+            <w:rPr>
+              <w:rFonts w:eastAsia="Times New Roman"/>
+            </w:rPr>
+            <w:t xml:space="preserve">, A.; </w:t>
+          </w:r>
+          <w:proofErr w:type="spellStart"/>
+          <w:r>
+            <w:rPr>
+              <w:rFonts w:eastAsia="Times New Roman"/>
+            </w:rPr>
+            <w:t>Sutskever</w:t>
+          </w:r>
+          <w:proofErr w:type="spellEnd"/>
+          <w:r>
+            <w:rPr>
+              <w:rFonts w:eastAsia="Times New Roman"/>
+            </w:rPr>
+            <w:t xml:space="preserve">, I.; </w:t>
+          </w:r>
+          <w:proofErr w:type="spellStart"/>
+          <w:r>
+            <w:rPr>
+              <w:rFonts w:eastAsia="Times New Roman"/>
+            </w:rPr>
+            <w:t>Salakhutdinov</w:t>
+          </w:r>
+          <w:proofErr w:type="spellEnd"/>
+          <w:r>
+            <w:rPr>
+              <w:rFonts w:eastAsia="Times New Roman"/>
+            </w:rPr>
+            <w:t xml:space="preserve">, R.R. Improving Neural Networks by Preventing Co-Adaptation of Feature Detectors. </w:t>
+          </w:r>
+          <w:r>
+            <w:rPr>
+              <w:rFonts w:eastAsia="Times New Roman"/>
+              <w:b/>
+              <w:bCs/>
+            </w:rPr>
+            <w:t>2012</w:t>
+          </w:r>
+          <w:r>
+            <w:rPr>
+              <w:rFonts w:eastAsia="Times New Roman"/>
+            </w:rPr>
+            <w:t>, 1–18.</w:t>
+          </w:r>
+        </w:p>
+        <w:p>
+          <w:pPr>
+            <w:autoSpaceDE w:val="0"/>
+            <w:autoSpaceDN w:val="0"/>
+            <w:ind w:hanging="640"/>
+            <w:divId w:val="1963000471"/>
+            <w:rPr>
+              <w:rFonts w:eastAsia="Times New Roman"/>
+            </w:rPr>
+          </w:pPr>
+          <w:r>
+            <w:rPr>
+              <w:rFonts w:eastAsia="Times New Roman"/>
+            </w:rPr>
+            <w:t xml:space="preserve">6. </w:t>
+          </w:r>
+          <w:r>
+            <w:rPr>
+              <w:rFonts w:eastAsia="Times New Roman"/>
+            </w:rPr>
+            <w:tab/>
+            <w:t xml:space="preserve">Srivastava, N.; Hinton, G.; </w:t>
+          </w:r>
+          <w:proofErr w:type="spellStart"/>
+          <w:r>
+            <w:rPr>
+              <w:rFonts w:eastAsia="Times New Roman"/>
+            </w:rPr>
+            <w:t>Krizhevsky</w:t>
+          </w:r>
+          <w:proofErr w:type="spellEnd"/>
+          <w:r>
+            <w:rPr>
+              <w:rFonts w:eastAsia="Times New Roman"/>
+            </w:rPr>
+            <w:t xml:space="preserve">, A.; </w:t>
+          </w:r>
+          <w:proofErr w:type="spellStart"/>
+          <w:r>
+            <w:rPr>
+              <w:rFonts w:eastAsia="Times New Roman"/>
+            </w:rPr>
+            <w:t>Sutskever</w:t>
+          </w:r>
+          <w:proofErr w:type="spellEnd"/>
+          <w:r>
+            <w:rPr>
+              <w:rFonts w:eastAsia="Times New Roman"/>
+            </w:rPr>
+            <w:t xml:space="preserve">, I.; </w:t>
+          </w:r>
+          <w:proofErr w:type="spellStart"/>
+          <w:r>
+            <w:rPr>
+              <w:rFonts w:eastAsia="Times New Roman"/>
+            </w:rPr>
+            <w:t>Salakhutdinov</w:t>
+          </w:r>
+          <w:proofErr w:type="spellEnd"/>
+          <w:r>
+            <w:rPr>
+              <w:rFonts w:eastAsia="Times New Roman"/>
+            </w:rPr>
+            <w:t xml:space="preserve">, R. Dropout: A Simple Way to Prevent Neural Networks from Overfitting. </w:t>
+          </w:r>
+          <w:r>
+            <w:rPr>
+              <w:rFonts w:eastAsia="Times New Roman"/>
+              <w:i/>
+              <w:iCs/>
+            </w:rPr>
+            <w:t>The journal of machine learning research</w:t>
+          </w:r>
+          <w:r>
+            <w:rPr>
+              <w:rFonts w:eastAsia="Times New Roman"/>
+            </w:rPr>
+            <w:t xml:space="preserve"> </w:t>
+          </w:r>
+          <w:r>
+            <w:rPr>
+              <w:rFonts w:eastAsia="Times New Roman"/>
+              <w:b/>
+              <w:bCs/>
+            </w:rPr>
+            <w:t>2014</w:t>
+          </w:r>
+          <w:r>
+            <w:rPr>
+              <w:rFonts w:eastAsia="Times New Roman"/>
+            </w:rPr>
+            <w:t xml:space="preserve">, </w:t>
+          </w:r>
+          <w:r>
+            <w:rPr>
+              <w:rFonts w:eastAsia="Times New Roman"/>
+              <w:i/>
+              <w:iCs/>
+            </w:rPr>
+            <w:t>15</w:t>
+          </w:r>
+          <w:r>
+            <w:rPr>
+              <w:rFonts w:eastAsia="Times New Roman"/>
+            </w:rPr>
+            <w:t>, 1929–1958.</w:t>
+          </w:r>
+        </w:p>
+        <w:p>
+          <w:r>
+            <w:rPr>
+              <w:rFonts w:eastAsia="Times New Roman"/>
+            </w:rPr>
+            <w:t> </w:t>
+          </w:r>
+        </w:p>
+      </w:sdtContent>
+    </w:sdt>
     <w:sectPr>
       <w:pgSz w:w="12240" w:h="15840"/>
       <w:pgMar w:top="720" w:right="720" w:bottom="720" w:left="720" w:header="720" w:footer="720" w:gutter="0"/>
@@ -3230,69 +4539,8 @@
 </w:document>
 </file>
 
-<file path=word/comments.xml><?xml version="1.0" encoding="utf-8"?>
-<w:comments xmlns:wpc="http://schemas.microsoft.com/office/word/2010/wordprocessingCanvas" xmlns:cx="http://schemas.microsoft.com/office/drawing/2014/chartex" xmlns:cx1="http://schemas.microsoft.com/office/drawing/2015/9/8/chartex" xmlns:cx2="http://schemas.microsoft.com/office/drawing/2015/10/21/chartex" xmlns:cx3="http://schemas.microsoft.com/office/drawing/2016/5/9/chartex" xmlns:cx4="http://schemas.microsoft.com/office/drawing/2016/5/10/chartex" xmlns:cx5="http://schemas.microsoft.com/office/drawing/2016/5/11/chartex" xmlns:cx6="http://schemas.microsoft.com/office/drawing/2016/5/12/chartex" xmlns:cx7="http://schemas.microsoft.com/office/drawing/2016/5/13/chartex" xmlns:cx8="http://schemas.microsoft.com/office/drawing/2016/5/14/chartex" xmlns:mc="http://schemas.openxmlformats.org/markup-compatibility/2006" xmlns:aink="http://schemas.microsoft.com/office/drawing/2016/ink" xmlns:am3d="http://schemas.microsoft.com/office/drawing/2017/model3d" xmlns:o="urn:schemas-microsoft-com:office:office" xmlns:r="http://schemas.openxmlformats.org/officeDocument/2006/relationships" xmlns:m="http://schemas.openxmlformats.org/officeDocument/2006/math" xmlns:v="urn:schemas-microsoft-com:vml" xmlns:wp14="http://schemas.microsoft.com/office/word/2010/wordprocessingDrawing" xmlns:wp="http://schemas.openxmlformats.org/drawingml/2006/wordprocessingDrawing" xmlns:w10="urn:schemas-microsoft-com:office:word" xmlns:w="http://schemas.openxmlformats.org/wordprocessingml/2006/main" xmlns:w14="http://schemas.microsoft.com/office/word/2010/wordml" xmlns:w15="http://schemas.microsoft.com/office/word/2012/wordml" xmlns:w16cex="http://schemas.microsoft.com/office/word/2018/wordml/cex" xmlns:w16cid="http://schemas.microsoft.com/office/word/2016/wordml/cid" xmlns:w16="http://schemas.microsoft.com/office/word/2018/wordml" xmlns:w16sdtdh="http://schemas.microsoft.com/office/word/2020/wordml/sdtdatahash" xmlns:w16se="http://schemas.microsoft.com/office/word/2015/wordml/symex" xmlns:wpg="http://schemas.microsoft.com/office/word/2010/wordprocessingGroup" xmlns:wpi="http://schemas.microsoft.com/office/word/2010/wordprocessingInk" xmlns:wne="http://schemas.microsoft.com/office/word/2006/wordml" xmlns:wps="http://schemas.microsoft.com/office/word/2010/wordprocessingShape" mc:Ignorable="w14 w15 w16se w16cid w16 w16cex w16sdtdh wp14">
-  <w:comment w:id="0" w:author="Timothy Nagle-Mcnaughton" w:date="2021-09-04T10:53:00Z" w:initials="TNM">
-    <w:p>
-      <w:pPr>
-        <w:ind w:firstLine="720"/>
-      </w:pPr>
-      <w:r>
-        <w:rPr>
-          <w:rStyle w:val="CommentReference"/>
-        </w:rPr>
-        <w:annotationRef/>
-      </w:r>
-      <w:r>
-        <w:t>(</w:t>
-      </w:r>
-      <w:hyperlink r:id="rId1" w:history="1">
-        <w:r>
-          <w:rPr>
-            <w:rStyle w:val="Hyperlink"/>
-          </w:rPr>
-          <w:t>https://jmlr.org/papers/v15/srivastava14a.html</w:t>
-        </w:r>
-      </w:hyperlink>
-      <w:r>
-        <w:t xml:space="preserve">, </w:t>
-      </w:r>
-      <w:hyperlink r:id="rId2" w:history="1">
-        <w:r>
-          <w:rPr>
-            <w:rStyle w:val="Hyperlink"/>
-          </w:rPr>
-          <w:t>https://arxiv.org/abs/1207.0580</w:t>
-        </w:r>
-      </w:hyperlink>
-      <w:r>
-        <w:t>)</w:t>
-      </w:r>
-    </w:p>
-  </w:comment>
-</w:comments>
-</file>
-
-<file path=word/commentsExtended.xml><?xml version="1.0" encoding="utf-8"?>
-<w15:commentsEx xmlns:wpc="http://schemas.microsoft.com/office/word/2010/wordprocessingCanvas" xmlns:cx="http://schemas.microsoft.com/office/drawing/2014/chartex" xmlns:cx1="http://schemas.microsoft.com/office/drawing/2015/9/8/chartex" xmlns:cx2="http://schemas.microsoft.com/office/drawing/2015/10/21/chartex" xmlns:cx3="http://schemas.microsoft.com/office/drawing/2016/5/9/chartex" xmlns:cx4="http://schemas.microsoft.com/office/drawing/2016/5/10/chartex" xmlns:cx5="http://schemas.microsoft.com/office/drawing/2016/5/11/chartex" xmlns:cx6="http://schemas.microsoft.com/office/drawing/2016/5/12/chartex" xmlns:cx7="http://schemas.microsoft.com/office/drawing/2016/5/13/chartex" xmlns:cx8="http://schemas.microsoft.com/office/drawing/2016/5/14/chartex" xmlns:mc="http://schemas.openxmlformats.org/markup-compatibility/2006" xmlns:aink="http://schemas.microsoft.com/office/drawing/2016/ink" xmlns:am3d="http://schemas.microsoft.com/office/drawing/2017/model3d" xmlns:o="urn:schemas-microsoft-com:office:office" xmlns:r="http://schemas.openxmlformats.org/officeDocument/2006/relationships" xmlns:m="http://schemas.openxmlformats.org/officeDocument/2006/math" xmlns:v="urn:schemas-microsoft-com:vml" xmlns:wp14="http://schemas.microsoft.com/office/word/2010/wordprocessingDrawing" xmlns:wp="http://schemas.openxmlformats.org/drawingml/2006/wordprocessingDrawing" xmlns:w10="urn:schemas-microsoft-com:office:word" xmlns:w="http://schemas.openxmlformats.org/wordprocessingml/2006/main" xmlns:w14="http://schemas.microsoft.com/office/word/2010/wordml" xmlns:w15="http://schemas.microsoft.com/office/word/2012/wordml" xmlns:w16cex="http://schemas.microsoft.com/office/word/2018/wordml/cex" xmlns:w16cid="http://schemas.microsoft.com/office/word/2016/wordml/cid" xmlns:w16="http://schemas.microsoft.com/office/word/2018/wordml" xmlns:w16sdtdh="http://schemas.microsoft.com/office/word/2020/wordml/sdtdatahash" xmlns:w16se="http://schemas.microsoft.com/office/word/2015/wordml/symex" xmlns:wpg="http://schemas.microsoft.com/office/word/2010/wordprocessingGroup" xmlns:wpi="http://schemas.microsoft.com/office/word/2010/wordprocessingInk" xmlns:wne="http://schemas.microsoft.com/office/word/2006/wordml" xmlns:wps="http://schemas.microsoft.com/office/word/2010/wordprocessingShape" mc:Ignorable="w14 w15 w16se w16cid w16 w16cex w16sdtdh wp14">
-  <w15:commentEx w15:paraId="2F20DDC1" w15:done="0"/>
-</w15:commentsEx>
-</file>
-
-<file path=word/commentsExtensible.xml><?xml version="1.0" encoding="utf-8"?>
-<w16cex:commentsExtensible xmlns:wpc="http://schemas.microsoft.com/office/word/2010/wordprocessingCanvas" xmlns:cx="http://schemas.microsoft.com/office/drawing/2014/chartex" xmlns:cx1="http://schemas.microsoft.com/office/drawing/2015/9/8/chartex" xmlns:cx2="http://schemas.microsoft.com/office/drawing/2015/10/21/chartex" xmlns:cx3="http://schemas.microsoft.com/office/drawing/2016/5/9/chartex" xmlns:cx4="http://schemas.microsoft.com/office/drawing/2016/5/10/chartex" xmlns:cx5="http://schemas.microsoft.com/office/drawing/2016/5/11/chartex" xmlns:cx6="http://schemas.microsoft.com/office/drawing/2016/5/12/chartex" xmlns:cx7="http://schemas.microsoft.com/office/drawing/2016/5/13/chartex" xmlns:cx8="http://schemas.microsoft.com/office/drawing/2016/5/14/chartex" xmlns:mc="http://schemas.openxmlformats.org/markup-compatibility/2006" xmlns:aink="http://schemas.microsoft.com/office/drawing/2016/ink" xmlns:am3d="http://schemas.microsoft.com/office/drawing/2017/model3d" xmlns:o="urn:schemas-microsoft-com:office:office" xmlns:r="http://schemas.openxmlformats.org/officeDocument/2006/relationships" xmlns:m="http://schemas.openxmlformats.org/officeDocument/2006/math" xmlns:v="urn:schemas-microsoft-com:vml" xmlns:wp14="http://schemas.microsoft.com/office/word/2010/wordprocessingDrawing" xmlns:wp="http://schemas.openxmlformats.org/drawingml/2006/wordprocessingDrawing" xmlns:w10="urn:schemas-microsoft-com:office:word" xmlns:w="http://schemas.openxmlformats.org/wordprocessingml/2006/main" xmlns:w14="http://schemas.microsoft.com/office/word/2010/wordml" xmlns:w15="http://schemas.microsoft.com/office/word/2012/wordml" xmlns:w16cex="http://schemas.microsoft.com/office/word/2018/wordml/cex" xmlns:w16cid="http://schemas.microsoft.com/office/word/2016/wordml/cid" xmlns:w16="http://schemas.microsoft.com/office/word/2018/wordml" xmlns:w16sdtdh="http://schemas.microsoft.com/office/word/2020/wordml/sdtdatahash" xmlns:w16se="http://schemas.microsoft.com/office/word/2015/wordml/symex" xmlns:wpg="http://schemas.microsoft.com/office/word/2010/wordprocessingGroup" xmlns:wpi="http://schemas.microsoft.com/office/word/2010/wordprocessingInk" xmlns:wne="http://schemas.microsoft.com/office/word/2006/wordml" xmlns:wps="http://schemas.microsoft.com/office/word/2010/wordprocessingShape" mc:Ignorable="w14 w15 w16se w16cid w16 w16cex w16sdtdh wp14">
-  <w16cex:commentExtensible w16cex:durableId="24DDCEA1" w16cex:dateUtc="2021-09-04T16:53:00Z"/>
-</w16cex:commentsExtensible>
-</file>
-
-<file path=word/commentsIds.xml><?xml version="1.0" encoding="utf-8"?>
-<w16cid:commentsIds xmlns:wpc="http://schemas.microsoft.com/office/word/2010/wordprocessingCanvas" xmlns:cx="http://schemas.microsoft.com/office/drawing/2014/chartex" xmlns:cx1="http://schemas.microsoft.com/office/drawing/2015/9/8/chartex" xmlns:cx2="http://schemas.microsoft.com/office/drawing/2015/10/21/chartex" xmlns:cx3="http://schemas.microsoft.com/office/drawing/2016/5/9/chartex" xmlns:cx4="http://schemas.microsoft.com/office/drawing/2016/5/10/chartex" xmlns:cx5="http://schemas.microsoft.com/office/drawing/2016/5/11/chartex" xmlns:cx6="http://schemas.microsoft.com/office/drawing/2016/5/12/chartex" xmlns:cx7="http://schemas.microsoft.com/office/drawing/2016/5/13/chartex" xmlns:cx8="http://schemas.microsoft.com/office/drawing/2016/5/14/chartex" xmlns:mc="http://schemas.openxmlformats.org/markup-compatibility/2006" xmlns:aink="http://schemas.microsoft.com/office/drawing/2016/ink" xmlns:am3d="http://schemas.microsoft.com/office/drawing/2017/model3d" xmlns:o="urn:schemas-microsoft-com:office:office" xmlns:r="http://schemas.openxmlformats.org/officeDocument/2006/relationships" xmlns:m="http://schemas.openxmlformats.org/officeDocument/2006/math" xmlns:v="urn:schemas-microsoft-com:vml" xmlns:wp14="http://schemas.microsoft.com/office/word/2010/wordprocessingDrawing" xmlns:wp="http://schemas.openxmlformats.org/drawingml/2006/wordprocessingDrawing" xmlns:w10="urn:schemas-microsoft-com:office:word" xmlns:w="http://schemas.openxmlformats.org/wordprocessingml/2006/main" xmlns:w14="http://schemas.microsoft.com/office/word/2010/wordml" xmlns:w15="http://schemas.microsoft.com/office/word/2012/wordml" xmlns:w16cex="http://schemas.microsoft.com/office/word/2018/wordml/cex" xmlns:w16cid="http://schemas.microsoft.com/office/word/2016/wordml/cid" xmlns:w16="http://schemas.microsoft.com/office/word/2018/wordml" xmlns:w16sdtdh="http://schemas.microsoft.com/office/word/2020/wordml/sdtdatahash" xmlns:w16se="http://schemas.microsoft.com/office/word/2015/wordml/symex" xmlns:wpg="http://schemas.microsoft.com/office/word/2010/wordprocessingGroup" xmlns:wpi="http://schemas.microsoft.com/office/word/2010/wordprocessingInk" xmlns:wne="http://schemas.microsoft.com/office/word/2006/wordml" xmlns:wps="http://schemas.microsoft.com/office/word/2010/wordprocessingShape" mc:Ignorable="w14 w15 w16se w16cid w16 w16cex w16sdtdh wp14">
-  <w16cid:commentId w16cid:paraId="2F20DDC1" w16cid:durableId="24DDCEA1"/>
-</w16cid:commentsIds>
-</file>
-
 <file path=word/endnotes.xml><?xml version="1.0" encoding="utf-8"?>
-<w:endnotes xmlns:wpc="http://schemas.microsoft.com/office/word/2010/wordprocessingCanvas" xmlns:cx="http://schemas.microsoft.com/office/drawing/2014/chartex" xmlns:cx1="http://schemas.microsoft.com/office/drawing/2015/9/8/chartex" xmlns:cx2="http://schemas.microsoft.com/office/drawing/2015/10/21/chartex" xmlns:cx3="http://schemas.microsoft.com/office/drawing/2016/5/9/chartex" xmlns:cx4="http://schemas.microsoft.com/office/drawing/2016/5/10/chartex" xmlns:cx5="http://schemas.microsoft.com/office/drawing/2016/5/11/chartex" xmlns:cx6="http://schemas.microsoft.com/office/drawing/2016/5/12/chartex" xmlns:cx7="http://schemas.microsoft.com/office/drawing/2016/5/13/chartex" xmlns:cx8="http://schemas.microsoft.com/office/drawing/2016/5/14/chartex" xmlns:mc="http://schemas.openxmlformats.org/markup-compatibility/2006" xmlns:aink="http://schemas.microsoft.com/office/drawing/2016/ink" xmlns:am3d="http://schemas.microsoft.com/office/drawing/2017/model3d" xmlns:o="urn:schemas-microsoft-com:office:office" xmlns:r="http://schemas.openxmlformats.org/officeDocument/2006/relationships" xmlns:m="http://schemas.openxmlformats.org/officeDocument/2006/math" xmlns:v="urn:schemas-microsoft-com:vml" xmlns:wp14="http://schemas.microsoft.com/office/word/2010/wordprocessingDrawing" xmlns:wp="http://schemas.openxmlformats.org/drawingml/2006/wordprocessingDrawing" xmlns:w10="urn:schemas-microsoft-com:office:word" xmlns:w="http://schemas.openxmlformats.org/wordprocessingml/2006/main" xmlns:w14="http://schemas.microsoft.com/office/word/2010/wordml" xmlns:w15="http://schemas.microsoft.com/office/word/2012/wordml" xmlns:w16cex="http://schemas.microsoft.com/office/word/2018/wordml/cex" xmlns:w16cid="http://schemas.microsoft.com/office/word/2016/wordml/cid" xmlns:w16="http://schemas.microsoft.com/office/word/2018/wordml" xmlns:w16sdtdh="http://schemas.microsoft.com/office/word/2020/wordml/sdtdatahash" xmlns:w16se="http://schemas.microsoft.com/office/word/2015/wordml/symex" xmlns:wpg="http://schemas.microsoft.com/office/word/2010/wordprocessingGroup" xmlns:wpi="http://schemas.microsoft.com/office/word/2010/wordprocessingInk" xmlns:wne="http://schemas.microsoft.com/office/word/2006/wordml" xmlns:wps="http://schemas.microsoft.com/office/word/2010/wordprocessingShape" mc:Ignorable="w14 w15 w16se w16cid w16 w16cex w16sdtdh wp14">
+<w:endnotes xmlns:wpc="http://schemas.microsoft.com/office/word/2010/wordprocessingCanvas" xmlns:cx="http://schemas.microsoft.com/office/drawing/2014/chartex" xmlns:cx1="http://schemas.microsoft.com/office/drawing/2015/9/8/chartex" xmlns:cx2="http://schemas.microsoft.com/office/drawing/2015/10/21/chartex" xmlns:cx3="http://schemas.microsoft.com/office/drawing/2016/5/9/chartex" xmlns:cx4="http://schemas.microsoft.com/office/drawing/2016/5/10/chartex" xmlns:cx5="http://schemas.microsoft.com/office/drawing/2016/5/11/chartex" xmlns:cx6="http://schemas.microsoft.com/office/drawing/2016/5/12/chartex" xmlns:cx7="http://schemas.microsoft.com/office/drawing/2016/5/13/chartex" xmlns:cx8="http://schemas.microsoft.com/office/drawing/2016/5/14/chartex" xmlns:mc="http://schemas.openxmlformats.org/markup-compatibility/2006" xmlns:aink="http://schemas.microsoft.com/office/drawing/2016/ink" xmlns:am3d="http://schemas.microsoft.com/office/drawing/2017/model3d" xmlns:o="urn:schemas-microsoft-com:office:office" xmlns:r="http://schemas.openxmlformats.org/officeDocument/2006/relationships" xmlns:m="http://schemas.openxmlformats.org/officeDocument/2006/math" xmlns:v="urn:schemas-microsoft-com:vml" xmlns:wp14="http://schemas.microsoft.com/office/word/2010/wordprocessingDrawing" xmlns:wp="http://schemas.openxmlformats.org/drawingml/2006/wordprocessingDrawing" xmlns:w10="urn:schemas-microsoft-com:office:word" xmlns:w="http://schemas.openxmlformats.org/wordprocessingml/2006/main" xmlns:w14="http://schemas.microsoft.com/office/word/2010/wordml" xmlns:w15="http://schemas.microsoft.com/office/word/2012/wordml" xmlns:w16cex="http://schemas.microsoft.com/office/word/2018/wordml/cex" xmlns:w16cid="http://schemas.microsoft.com/office/word/2016/wordml/cid" xmlns:w16="http://schemas.microsoft.com/office/word/2018/wordml" xmlns:w16se="http://schemas.microsoft.com/office/word/2015/wordml/symex" xmlns:wpg="http://schemas.microsoft.com/office/word/2010/wordprocessingGroup" xmlns:wpi="http://schemas.microsoft.com/office/word/2010/wordprocessingInk" xmlns:wne="http://schemas.microsoft.com/office/word/2006/wordml" xmlns:wps="http://schemas.microsoft.com/office/word/2010/wordprocessingShape" mc:Ignorable="w14 w15 w16se w16cid w16 w16cex wp14">
   <w:endnote w:type="separator" w:id="-1">
     <w:p>
       <w:r>
@@ -3311,7 +4559,7 @@
 </file>
 
 <file path=word/footnotes.xml><?xml version="1.0" encoding="utf-8"?>
-<w:footnotes xmlns:wpc="http://schemas.microsoft.com/office/word/2010/wordprocessingCanvas" xmlns:cx="http://schemas.microsoft.com/office/drawing/2014/chartex" xmlns:cx1="http://schemas.microsoft.com/office/drawing/2015/9/8/chartex" xmlns:cx2="http://schemas.microsoft.com/office/drawing/2015/10/21/chartex" xmlns:cx3="http://schemas.microsoft.com/office/drawing/2016/5/9/chartex" xmlns:cx4="http://schemas.microsoft.com/office/drawing/2016/5/10/chartex" xmlns:cx5="http://schemas.microsoft.com/office/drawing/2016/5/11/chartex" xmlns:cx6="http://schemas.microsoft.com/office/drawing/2016/5/12/chartex" xmlns:cx7="http://schemas.microsoft.com/office/drawing/2016/5/13/chartex" xmlns:cx8="http://schemas.microsoft.com/office/drawing/2016/5/14/chartex" xmlns:mc="http://schemas.openxmlformats.org/markup-compatibility/2006" xmlns:aink="http://schemas.microsoft.com/office/drawing/2016/ink" xmlns:am3d="http://schemas.microsoft.com/office/drawing/2017/model3d" xmlns:o="urn:schemas-microsoft-com:office:office" xmlns:r="http://schemas.openxmlformats.org/officeDocument/2006/relationships" xmlns:m="http://schemas.openxmlformats.org/officeDocument/2006/math" xmlns:v="urn:schemas-microsoft-com:vml" xmlns:wp14="http://schemas.microsoft.com/office/word/2010/wordprocessingDrawing" xmlns:wp="http://schemas.openxmlformats.org/drawingml/2006/wordprocessingDrawing" xmlns:w10="urn:schemas-microsoft-com:office:word" xmlns:w="http://schemas.openxmlformats.org/wordprocessingml/2006/main" xmlns:w14="http://schemas.microsoft.com/office/word/2010/wordml" xmlns:w15="http://schemas.microsoft.com/office/word/2012/wordml" xmlns:w16cex="http://schemas.microsoft.com/office/word/2018/wordml/cex" xmlns:w16cid="http://schemas.microsoft.com/office/word/2016/wordml/cid" xmlns:w16="http://schemas.microsoft.com/office/word/2018/wordml" xmlns:w16sdtdh="http://schemas.microsoft.com/office/word/2020/wordml/sdtdatahash" xmlns:w16se="http://schemas.microsoft.com/office/word/2015/wordml/symex" xmlns:wpg="http://schemas.microsoft.com/office/word/2010/wordprocessingGroup" xmlns:wpi="http://schemas.microsoft.com/office/word/2010/wordprocessingInk" xmlns:wne="http://schemas.microsoft.com/office/word/2006/wordml" xmlns:wps="http://schemas.microsoft.com/office/word/2010/wordprocessingShape" mc:Ignorable="w14 w15 w16se w16cid w16 w16cex w16sdtdh wp14">
+<w:footnotes xmlns:wpc="http://schemas.microsoft.com/office/word/2010/wordprocessingCanvas" xmlns:cx="http://schemas.microsoft.com/office/drawing/2014/chartex" xmlns:cx1="http://schemas.microsoft.com/office/drawing/2015/9/8/chartex" xmlns:cx2="http://schemas.microsoft.com/office/drawing/2015/10/21/chartex" xmlns:cx3="http://schemas.microsoft.com/office/drawing/2016/5/9/chartex" xmlns:cx4="http://schemas.microsoft.com/office/drawing/2016/5/10/chartex" xmlns:cx5="http://schemas.microsoft.com/office/drawing/2016/5/11/chartex" xmlns:cx6="http://schemas.microsoft.com/office/drawing/2016/5/12/chartex" xmlns:cx7="http://schemas.microsoft.com/office/drawing/2016/5/13/chartex" xmlns:cx8="http://schemas.microsoft.com/office/drawing/2016/5/14/chartex" xmlns:mc="http://schemas.openxmlformats.org/markup-compatibility/2006" xmlns:aink="http://schemas.microsoft.com/office/drawing/2016/ink" xmlns:am3d="http://schemas.microsoft.com/office/drawing/2017/model3d" xmlns:o="urn:schemas-microsoft-com:office:office" xmlns:r="http://schemas.openxmlformats.org/officeDocument/2006/relationships" xmlns:m="http://schemas.openxmlformats.org/officeDocument/2006/math" xmlns:v="urn:schemas-microsoft-com:vml" xmlns:wp14="http://schemas.microsoft.com/office/word/2010/wordprocessingDrawing" xmlns:wp="http://schemas.openxmlformats.org/drawingml/2006/wordprocessingDrawing" xmlns:w10="urn:schemas-microsoft-com:office:word" xmlns:w="http://schemas.openxmlformats.org/wordprocessingml/2006/main" xmlns:w14="http://schemas.microsoft.com/office/word/2010/wordml" xmlns:w15="http://schemas.microsoft.com/office/word/2012/wordml" xmlns:w16cex="http://schemas.microsoft.com/office/word/2018/wordml/cex" xmlns:w16cid="http://schemas.microsoft.com/office/word/2016/wordml/cid" xmlns:w16="http://schemas.microsoft.com/office/word/2018/wordml" xmlns:w16se="http://schemas.microsoft.com/office/word/2015/wordml/symex" xmlns:wpg="http://schemas.microsoft.com/office/word/2010/wordprocessingGroup" xmlns:wpi="http://schemas.microsoft.com/office/word/2010/wordprocessingInk" xmlns:wne="http://schemas.microsoft.com/office/word/2006/wordml" xmlns:wps="http://schemas.microsoft.com/office/word/2010/wordprocessingShape" mc:Ignorable="w14 w15 w16se w16cid w16 w16cex wp14">
   <w:footnote w:type="separator" w:id="-1">
     <w:p>
       <w:r>
@@ -3330,8 +4578,97 @@
 </file>
 
 <file path=word/numbering.xml><?xml version="1.0" encoding="utf-8"?>
-<w:numbering xmlns:wpc="http://schemas.microsoft.com/office/word/2010/wordprocessingCanvas" xmlns:cx="http://schemas.microsoft.com/office/drawing/2014/chartex" xmlns:cx1="http://schemas.microsoft.com/office/drawing/2015/9/8/chartex" xmlns:cx2="http://schemas.microsoft.com/office/drawing/2015/10/21/chartex" xmlns:cx3="http://schemas.microsoft.com/office/drawing/2016/5/9/chartex" xmlns:cx4="http://schemas.microsoft.com/office/drawing/2016/5/10/chartex" xmlns:cx5="http://schemas.microsoft.com/office/drawing/2016/5/11/chartex" xmlns:cx6="http://schemas.microsoft.com/office/drawing/2016/5/12/chartex" xmlns:cx7="http://schemas.microsoft.com/office/drawing/2016/5/13/chartex" xmlns:cx8="http://schemas.microsoft.com/office/drawing/2016/5/14/chartex" xmlns:mc="http://schemas.openxmlformats.org/markup-compatibility/2006" xmlns:aink="http://schemas.microsoft.com/office/drawing/2016/ink" xmlns:am3d="http://schemas.microsoft.com/office/drawing/2017/model3d" xmlns:o="urn:schemas-microsoft-com:office:office" xmlns:r="http://schemas.openxmlformats.org/officeDocument/2006/relationships" xmlns:m="http://schemas.openxmlformats.org/officeDocument/2006/math" xmlns:v="urn:schemas-microsoft-com:vml" xmlns:wp14="http://schemas.microsoft.com/office/word/2010/wordprocessingDrawing" xmlns:wp="http://schemas.openxmlformats.org/drawingml/2006/wordprocessingDrawing" xmlns:w10="urn:schemas-microsoft-com:office:word" xmlns:w="http://schemas.openxmlformats.org/wordprocessingml/2006/main" xmlns:w14="http://schemas.microsoft.com/office/word/2010/wordml" xmlns:w15="http://schemas.microsoft.com/office/word/2012/wordml" xmlns:w16cex="http://schemas.microsoft.com/office/word/2018/wordml/cex" xmlns:w16cid="http://schemas.microsoft.com/office/word/2016/wordml/cid" xmlns:w16="http://schemas.microsoft.com/office/word/2018/wordml" xmlns:w16sdtdh="http://schemas.microsoft.com/office/word/2020/wordml/sdtdatahash" xmlns:w16se="http://schemas.microsoft.com/office/word/2015/wordml/symex" xmlns:wpg="http://schemas.microsoft.com/office/word/2010/wordprocessingGroup" xmlns:wpi="http://schemas.microsoft.com/office/word/2010/wordprocessingInk" xmlns:wne="http://schemas.microsoft.com/office/word/2006/wordml" xmlns:wps="http://schemas.microsoft.com/office/word/2010/wordprocessingShape" mc:Ignorable="w14 w15 w16se w16cid w16 w16cex w16sdtdh wp14">
+<w:numbering xmlns:wpc="http://schemas.microsoft.com/office/word/2010/wordprocessingCanvas" xmlns:cx="http://schemas.microsoft.com/office/drawing/2014/chartex" xmlns:cx1="http://schemas.microsoft.com/office/drawing/2015/9/8/chartex" xmlns:cx2="http://schemas.microsoft.com/office/drawing/2015/10/21/chartex" xmlns:cx3="http://schemas.microsoft.com/office/drawing/2016/5/9/chartex" xmlns:cx4="http://schemas.microsoft.com/office/drawing/2016/5/10/chartex" xmlns:cx5="http://schemas.microsoft.com/office/drawing/2016/5/11/chartex" xmlns:cx6="http://schemas.microsoft.com/office/drawing/2016/5/12/chartex" xmlns:cx7="http://schemas.microsoft.com/office/drawing/2016/5/13/chartex" xmlns:cx8="http://schemas.microsoft.com/office/drawing/2016/5/14/chartex" xmlns:mc="http://schemas.openxmlformats.org/markup-compatibility/2006" xmlns:aink="http://schemas.microsoft.com/office/drawing/2016/ink" xmlns:am3d="http://schemas.microsoft.com/office/drawing/2017/model3d" xmlns:o="urn:schemas-microsoft-com:office:office" xmlns:r="http://schemas.openxmlformats.org/officeDocument/2006/relationships" xmlns:m="http://schemas.openxmlformats.org/officeDocument/2006/math" xmlns:v="urn:schemas-microsoft-com:vml" xmlns:wp14="http://schemas.microsoft.com/office/word/2010/wordprocessingDrawing" xmlns:wp="http://schemas.openxmlformats.org/drawingml/2006/wordprocessingDrawing" xmlns:w10="urn:schemas-microsoft-com:office:word" xmlns:w="http://schemas.openxmlformats.org/wordprocessingml/2006/main" xmlns:w14="http://schemas.microsoft.com/office/word/2010/wordml" xmlns:w15="http://schemas.microsoft.com/office/word/2012/wordml" xmlns:w16cex="http://schemas.microsoft.com/office/word/2018/wordml/cex" xmlns:w16cid="http://schemas.microsoft.com/office/word/2016/wordml/cid" xmlns:w16="http://schemas.microsoft.com/office/word/2018/wordml" xmlns:w16se="http://schemas.microsoft.com/office/word/2015/wordml/symex" xmlns:wpg="http://schemas.microsoft.com/office/word/2010/wordprocessingGroup" xmlns:wpi="http://schemas.microsoft.com/office/word/2010/wordprocessingInk" xmlns:wne="http://schemas.microsoft.com/office/word/2006/wordml" xmlns:wps="http://schemas.microsoft.com/office/word/2010/wordprocessingShape" mc:Ignorable="w14 w15 w16se w16cid w16 w16cex wp14">
   <w:abstractNum w:abstractNumId="0" w15:restartNumberingAfterBreak="0">
+    <w:nsid w:val="1E4575A8"/>
+    <w:multiLevelType w:val="hybridMultilevel"/>
+    <w:tmpl w:val="7EC02878"/>
+    <w:lvl w:ilvl="0" w:tplc="04090015">
+      <w:start w:val="1"/>
+      <w:numFmt w:val="upperLetter"/>
+      <w:lvlText w:val="%1."/>
+      <w:lvlJc w:val="left"/>
+      <w:pPr>
+        <w:ind w:left="720" w:hanging="360"/>
+      </w:pPr>
+      <w:rPr>
+        <w:rFonts w:hint="default"/>
+      </w:rPr>
+    </w:lvl>
+    <w:lvl w:ilvl="1" w:tplc="04090019" w:tentative="1">
+      <w:start w:val="1"/>
+      <w:numFmt w:val="lowerLetter"/>
+      <w:lvlText w:val="%2."/>
+      <w:lvlJc w:val="left"/>
+      <w:pPr>
+        <w:ind w:left="1440" w:hanging="360"/>
+      </w:pPr>
+    </w:lvl>
+    <w:lvl w:ilvl="2" w:tplc="0409001B" w:tentative="1">
+      <w:start w:val="1"/>
+      <w:numFmt w:val="lowerRoman"/>
+      <w:lvlText w:val="%3."/>
+      <w:lvlJc w:val="right"/>
+      <w:pPr>
+        <w:ind w:left="2160" w:hanging="180"/>
+      </w:pPr>
+    </w:lvl>
+    <w:lvl w:ilvl="3" w:tplc="0409000F" w:tentative="1">
+      <w:start w:val="1"/>
+      <w:numFmt w:val="decimal"/>
+      <w:lvlText w:val="%4."/>
+      <w:lvlJc w:val="left"/>
+      <w:pPr>
+        <w:ind w:left="2880" w:hanging="360"/>
+      </w:pPr>
+    </w:lvl>
+    <w:lvl w:ilvl="4" w:tplc="04090019" w:tentative="1">
+      <w:start w:val="1"/>
+      <w:numFmt w:val="lowerLetter"/>
+      <w:lvlText w:val="%5."/>
+      <w:lvlJc w:val="left"/>
+      <w:pPr>
+        <w:ind w:left="3600" w:hanging="360"/>
+      </w:pPr>
+    </w:lvl>
+    <w:lvl w:ilvl="5" w:tplc="0409001B" w:tentative="1">
+      <w:start w:val="1"/>
+      <w:numFmt w:val="lowerRoman"/>
+      <w:lvlText w:val="%6."/>
+      <w:lvlJc w:val="right"/>
+      <w:pPr>
+        <w:ind w:left="4320" w:hanging="180"/>
+      </w:pPr>
+    </w:lvl>
+    <w:lvl w:ilvl="6" w:tplc="0409000F" w:tentative="1">
+      <w:start w:val="1"/>
+      <w:numFmt w:val="decimal"/>
+      <w:lvlText w:val="%7."/>
+      <w:lvlJc w:val="left"/>
+      <w:pPr>
+        <w:ind w:left="5040" w:hanging="360"/>
+      </w:pPr>
+    </w:lvl>
+    <w:lvl w:ilvl="7" w:tplc="04090019" w:tentative="1">
+      <w:start w:val="1"/>
+      <w:numFmt w:val="lowerLetter"/>
+      <w:lvlText w:val="%8."/>
+      <w:lvlJc w:val="left"/>
+      <w:pPr>
+        <w:ind w:left="5760" w:hanging="360"/>
+      </w:pPr>
+    </w:lvl>
+    <w:lvl w:ilvl="8" w:tplc="0409001B" w:tentative="1">
+      <w:start w:val="1"/>
+      <w:numFmt w:val="lowerRoman"/>
+      <w:lvlText w:val="%9."/>
+      <w:lvlJc w:val="right"/>
+      <w:pPr>
+        <w:ind w:left="6480" w:hanging="180"/>
+      </w:pPr>
+    </w:lvl>
+  </w:abstractNum>
+  <w:abstractNum w:abstractNumId="1" w15:restartNumberingAfterBreak="0">
     <w:nsid w:val="55B5418A"/>
     <w:multiLevelType w:val="hybridMultilevel"/>
     <w:tmpl w:val="15C220FA"/>
@@ -3418,21 +4755,16 @@
     </w:lvl>
   </w:abstractNum>
   <w:num w:numId="1">
+    <w:abstractNumId w:val="1"/>
+  </w:num>
+  <w:num w:numId="2">
     <w:abstractNumId w:val="0"/>
   </w:num>
 </w:numbering>
 </file>
 
-<file path=word/people.xml><?xml version="1.0" encoding="utf-8"?>
-<w15:people xmlns:wpc="http://schemas.microsoft.com/office/word/2010/wordprocessingCanvas" xmlns:cx="http://schemas.microsoft.com/office/drawing/2014/chartex" xmlns:cx1="http://schemas.microsoft.com/office/drawing/2015/9/8/chartex" xmlns:cx2="http://schemas.microsoft.com/office/drawing/2015/10/21/chartex" xmlns:cx3="http://schemas.microsoft.com/office/drawing/2016/5/9/chartex" xmlns:cx4="http://schemas.microsoft.com/office/drawing/2016/5/10/chartex" xmlns:cx5="http://schemas.microsoft.com/office/drawing/2016/5/11/chartex" xmlns:cx6="http://schemas.microsoft.com/office/drawing/2016/5/12/chartex" xmlns:cx7="http://schemas.microsoft.com/office/drawing/2016/5/13/chartex" xmlns:cx8="http://schemas.microsoft.com/office/drawing/2016/5/14/chartex" xmlns:mc="http://schemas.openxmlformats.org/markup-compatibility/2006" xmlns:aink="http://schemas.microsoft.com/office/drawing/2016/ink" xmlns:am3d="http://schemas.microsoft.com/office/drawing/2017/model3d" xmlns:o="urn:schemas-microsoft-com:office:office" xmlns:r="http://schemas.openxmlformats.org/officeDocument/2006/relationships" xmlns:m="http://schemas.openxmlformats.org/officeDocument/2006/math" xmlns:v="urn:schemas-microsoft-com:vml" xmlns:wp14="http://schemas.microsoft.com/office/word/2010/wordprocessingDrawing" xmlns:wp="http://schemas.openxmlformats.org/drawingml/2006/wordprocessingDrawing" xmlns:w10="urn:schemas-microsoft-com:office:word" xmlns:w="http://schemas.openxmlformats.org/wordprocessingml/2006/main" xmlns:w14="http://schemas.microsoft.com/office/word/2010/wordml" xmlns:w15="http://schemas.microsoft.com/office/word/2012/wordml" xmlns:w16cex="http://schemas.microsoft.com/office/word/2018/wordml/cex" xmlns:w16cid="http://schemas.microsoft.com/office/word/2016/wordml/cid" xmlns:w16="http://schemas.microsoft.com/office/word/2018/wordml" xmlns:w16sdtdh="http://schemas.microsoft.com/office/word/2020/wordml/sdtdatahash" xmlns:w16se="http://schemas.microsoft.com/office/word/2015/wordml/symex" xmlns:wpg="http://schemas.microsoft.com/office/word/2010/wordprocessingGroup" xmlns:wpi="http://schemas.microsoft.com/office/word/2010/wordprocessingInk" xmlns:wne="http://schemas.microsoft.com/office/word/2006/wordml" xmlns:wps="http://schemas.microsoft.com/office/word/2010/wordprocessingShape" mc:Ignorable="w14 w15 w16se w16cid w16 w16cex w16sdtdh wp14">
-  <w15:person w15:author="Timothy Nagle-Mcnaughton">
-    <w15:presenceInfo w15:providerId="AD" w15:userId="S::timnaglemcnaughton@unm.edu::636c1de2-3564-4845-b35d-a8c60db4580e"/>
-  </w15:person>
-</w15:people>
-</file>
-
 <file path=word/styles.xml><?xml version="1.0" encoding="utf-8"?>
-<w:styles xmlns:mc="http://schemas.openxmlformats.org/markup-compatibility/2006" xmlns:r="http://schemas.openxmlformats.org/officeDocument/2006/relationships" xmlns:w="http://schemas.openxmlformats.org/wordprocessingml/2006/main" xmlns:w14="http://schemas.microsoft.com/office/word/2010/wordml" xmlns:w15="http://schemas.microsoft.com/office/word/2012/wordml" xmlns:w16cex="http://schemas.microsoft.com/office/word/2018/wordml/cex" xmlns:w16cid="http://schemas.microsoft.com/office/word/2016/wordml/cid" xmlns:w16="http://schemas.microsoft.com/office/word/2018/wordml" xmlns:w16sdtdh="http://schemas.microsoft.com/office/word/2020/wordml/sdtdatahash" xmlns:w16se="http://schemas.microsoft.com/office/word/2015/wordml/symex" mc:Ignorable="w14 w15 w16se w16cid w16 w16cex w16sdtdh">
+<w:styles xmlns:mc="http://schemas.openxmlformats.org/markup-compatibility/2006" xmlns:r="http://schemas.openxmlformats.org/officeDocument/2006/relationships" xmlns:w="http://schemas.openxmlformats.org/wordprocessingml/2006/main" xmlns:w14="http://schemas.microsoft.com/office/word/2010/wordml" xmlns:w15="http://schemas.microsoft.com/office/word/2012/wordml" xmlns:w16cex="http://schemas.microsoft.com/office/word/2018/wordml/cex" xmlns:w16cid="http://schemas.microsoft.com/office/word/2016/wordml/cid" xmlns:w16="http://schemas.microsoft.com/office/word/2018/wordml" xmlns:w16se="http://schemas.microsoft.com/office/word/2015/wordml/symex" mc:Ignorable="w14 w15 w16se w16cid w16 w16cex">
   <w:docDefaults>
     <w:rPrDefault>
       <w:rPr>
@@ -3837,10 +5169,13 @@
     <w:link w:val="Heading1Char"/>
     <w:uiPriority w:val="9"/>
     <w:qFormat/>
-    <w:rsid w:val="005B7A6A"/>
+    <w:rsid w:val="004250DA"/>
     <w:pPr>
       <w:keepNext/>
       <w:keepLines/>
+      <w:pBdr>
+        <w:bottom w:val="single" w:sz="4" w:space="1" w:color="auto"/>
+      </w:pBdr>
       <w:spacing w:before="240"/>
       <w:outlineLvl w:val="0"/>
     </w:pPr>
@@ -3907,7 +5242,7 @@
     <w:basedOn w:val="DefaultParagraphFont"/>
     <w:link w:val="Heading1"/>
     <w:uiPriority w:val="9"/>
-    <w:rsid w:val="005B7A6A"/>
+    <w:rsid w:val="004250DA"/>
     <w:rPr>
       <w:rFonts w:asciiTheme="majorHAnsi" w:eastAsiaTheme="majorEastAsia" w:hAnsiTheme="majorHAnsi" w:cstheme="majorBidi"/>
       <w:color w:val="2F5496" w:themeColor="accent1" w:themeShade="BF"/>
@@ -4204,7 +5539,593 @@
       <w:contextualSpacing/>
     </w:pPr>
   </w:style>
+  <w:style w:type="character" w:styleId="FollowedHyperlink">
+    <w:name w:val="FollowedHyperlink"/>
+    <w:basedOn w:val="DefaultParagraphFont"/>
+    <w:uiPriority w:val="99"/>
+    <w:semiHidden/>
+    <w:unhideWhenUsed/>
+    <w:rsid w:val="008434F7"/>
+    <w:rPr>
+      <w:color w:val="954F72" w:themeColor="followedHyperlink"/>
+      <w:u w:val="single"/>
+    </w:rPr>
+  </w:style>
+  <w:style w:type="character" w:styleId="PlaceholderText">
+    <w:name w:val="Placeholder Text"/>
+    <w:basedOn w:val="DefaultParagraphFont"/>
+    <w:uiPriority w:val="99"/>
+    <w:semiHidden/>
+    <w:rsid w:val="003701F5"/>
+    <w:rPr>
+      <w:color w:val="808080"/>
+    </w:rPr>
+  </w:style>
 </w:styles>
+</file>
+
+<file path=word/glossary/document.xml><?xml version="1.0" encoding="utf-8"?>
+<w:glossaryDocument xmlns:wpc="http://schemas.microsoft.com/office/word/2010/wordprocessingCanvas" xmlns:cx="http://schemas.microsoft.com/office/drawing/2014/chartex" xmlns:cx1="http://schemas.microsoft.com/office/drawing/2015/9/8/chartex" xmlns:cx2="http://schemas.microsoft.com/office/drawing/2015/10/21/chartex" xmlns:cx3="http://schemas.microsoft.com/office/drawing/2016/5/9/chartex" xmlns:cx4="http://schemas.microsoft.com/office/drawing/2016/5/10/chartex" xmlns:cx5="http://schemas.microsoft.com/office/drawing/2016/5/11/chartex" xmlns:cx6="http://schemas.microsoft.com/office/drawing/2016/5/12/chartex" xmlns:cx7="http://schemas.microsoft.com/office/drawing/2016/5/13/chartex" xmlns:cx8="http://schemas.microsoft.com/office/drawing/2016/5/14/chartex" xmlns:mc="http://schemas.openxmlformats.org/markup-compatibility/2006" xmlns:aink="http://schemas.microsoft.com/office/drawing/2016/ink" xmlns:am3d="http://schemas.microsoft.com/office/drawing/2017/model3d" xmlns:o="urn:schemas-microsoft-com:office:office" xmlns:r="http://schemas.openxmlformats.org/officeDocument/2006/relationships" xmlns:m="http://schemas.openxmlformats.org/officeDocument/2006/math" xmlns:v="urn:schemas-microsoft-com:vml" xmlns:wp14="http://schemas.microsoft.com/office/word/2010/wordprocessingDrawing" xmlns:wp="http://schemas.openxmlformats.org/drawingml/2006/wordprocessingDrawing" xmlns:w10="urn:schemas-microsoft-com:office:word" xmlns:w="http://schemas.openxmlformats.org/wordprocessingml/2006/main" xmlns:w14="http://schemas.microsoft.com/office/word/2010/wordml" xmlns:w15="http://schemas.microsoft.com/office/word/2012/wordml" xmlns:w16cex="http://schemas.microsoft.com/office/word/2018/wordml/cex" xmlns:w16cid="http://schemas.microsoft.com/office/word/2016/wordml/cid" xmlns:w16="http://schemas.microsoft.com/office/word/2018/wordml" xmlns:w16se="http://schemas.microsoft.com/office/word/2015/wordml/symex" xmlns:wpg="http://schemas.microsoft.com/office/word/2010/wordprocessingGroup" xmlns:wpi="http://schemas.microsoft.com/office/word/2010/wordprocessingInk" xmlns:wne="http://schemas.microsoft.com/office/word/2006/wordml" xmlns:wps="http://schemas.microsoft.com/office/word/2010/wordprocessingShape" mc:Ignorable="w14 w15 w16se w16cid w16 w16cex wp14">
+  <w:docParts>
+    <w:docPart>
+      <w:docPartPr>
+        <w:name w:val="DefaultPlaceholder_-1854013440"/>
+        <w:category>
+          <w:name w:val="General"/>
+          <w:gallery w:val="placeholder"/>
+        </w:category>
+        <w:types>
+          <w:type w:val="bbPlcHdr"/>
+        </w:types>
+        <w:behaviors>
+          <w:behavior w:val="content"/>
+        </w:behaviors>
+        <w:guid w:val="{DAF19641-2C3B-4BB8-8730-FE96CD61312A}"/>
+      </w:docPartPr>
+      <w:docPartBody>
+        <w:p>
+          <w:r>
+            <w:rPr>
+              <w:rStyle w:val="PlaceholderText"/>
+            </w:rPr>
+            <w:t>Click or tap here to enter text.</w:t>
+          </w:r>
+        </w:p>
+      </w:docPartBody>
+    </w:docPart>
+  </w:docParts>
+</w:glossaryDocument>
+</file>
+
+<file path=word/glossary/fontTable.xml><?xml version="1.0" encoding="utf-8"?>
+<w:fonts xmlns:mc="http://schemas.openxmlformats.org/markup-compatibility/2006" xmlns:r="http://schemas.openxmlformats.org/officeDocument/2006/relationships" xmlns:w="http://schemas.openxmlformats.org/wordprocessingml/2006/main" xmlns:w14="http://schemas.microsoft.com/office/word/2010/wordml" xmlns:w15="http://schemas.microsoft.com/office/word/2012/wordml" xmlns:w16cex="http://schemas.microsoft.com/office/word/2018/wordml/cex" xmlns:w16cid="http://schemas.microsoft.com/office/word/2016/wordml/cid" xmlns:w16="http://schemas.microsoft.com/office/word/2018/wordml" xmlns:w16se="http://schemas.microsoft.com/office/word/2015/wordml/symex" mc:Ignorable="w14 w15 w16se w16cid w16 w16cex">
+  <w:font w:name="Times New Roman">
+    <w:panose1 w:val="02020603050405020304"/>
+    <w:charset w:val="00"/>
+    <w:family w:val="roman"/>
+    <w:pitch w:val="variable"/>
+    <w:sig w:usb0="E0002EFF" w:usb1="C000785B" w:usb2="00000009" w:usb3="00000000" w:csb0="000001FF" w:csb1="00000000"/>
+  </w:font>
+  <w:font w:name="Calibri">
+    <w:panose1 w:val="020F0502020204030204"/>
+    <w:charset w:val="00"/>
+    <w:family w:val="swiss"/>
+    <w:pitch w:val="variable"/>
+    <w:sig w:usb0="E4002EFF" w:usb1="C000247B" w:usb2="00000009" w:usb3="00000000" w:csb0="000001FF" w:csb1="00000000"/>
+  </w:font>
+  <w:font w:name="Times">
+    <w:panose1 w:val="02020603050405020304"/>
+    <w:charset w:val="00"/>
+    <w:family w:val="roman"/>
+    <w:pitch w:val="variable"/>
+    <w:sig w:usb0="E0002EFF" w:usb1="C000785B" w:usb2="00000009" w:usb3="00000000" w:csb0="000001FF" w:csb1="00000000"/>
+  </w:font>
+  <w:font w:name="Calibri Light">
+    <w:panose1 w:val="020F0302020204030204"/>
+    <w:charset w:val="00"/>
+    <w:family w:val="swiss"/>
+    <w:pitch w:val="variable"/>
+    <w:sig w:usb0="E4002EFF" w:usb1="C000247B" w:usb2="00000009" w:usb3="00000000" w:csb0="000001FF" w:csb1="00000000"/>
+  </w:font>
+  <w:font w:name="Courier New">
+    <w:panose1 w:val="02070309020205020404"/>
+    <w:charset w:val="00"/>
+    <w:family w:val="modern"/>
+    <w:pitch w:val="fixed"/>
+    <w:sig w:usb0="E0002EFF" w:usb1="C0007843" w:usb2="00000009" w:usb3="00000000" w:csb0="000001FF" w:csb1="00000000"/>
+  </w:font>
+</w:fonts>
+</file>
+
+<file path=word/glossary/settings.xml><?xml version="1.0" encoding="utf-8"?>
+<w:settings xmlns:mc="http://schemas.openxmlformats.org/markup-compatibility/2006" xmlns:o="urn:schemas-microsoft-com:office:office" xmlns:r="http://schemas.openxmlformats.org/officeDocument/2006/relationships" xmlns:m="http://schemas.openxmlformats.org/officeDocument/2006/math" xmlns:v="urn:schemas-microsoft-com:vml" xmlns:w10="urn:schemas-microsoft-com:office:word" xmlns:w="http://schemas.openxmlformats.org/wordprocessingml/2006/main" xmlns:w14="http://schemas.microsoft.com/office/word/2010/wordml" xmlns:w15="http://schemas.microsoft.com/office/word/2012/wordml" xmlns:w16cex="http://schemas.microsoft.com/office/word/2018/wordml/cex" xmlns:w16cid="http://schemas.microsoft.com/office/word/2016/wordml/cid" xmlns:w16="http://schemas.microsoft.com/office/word/2018/wordml" xmlns:w16se="http://schemas.microsoft.com/office/word/2015/wordml/symex" xmlns:sl="http://schemas.openxmlformats.org/schemaLibrary/2006/main" mc:Ignorable="w14 w15 w16se w16cid w16 w16cex">
+  <w:view w:val="normal"/>
+  <w:defaultTabStop w:val="720"/>
+  <w:characterSpacingControl w:val="doNotCompress"/>
+  <w:compat>
+    <w:useFELayout/>
+    <w:compatSetting w:name="compatibilityMode" w:uri="http://schemas.microsoft.com/office/word" w:val="15"/>
+    <w:compatSetting w:name="overrideTableStyleFontSizeAndJustification" w:uri="http://schemas.microsoft.com/office/word" w:val="1"/>
+    <w:compatSetting w:name="enableOpenTypeFeatures" w:uri="http://schemas.microsoft.com/office/word" w:val="1"/>
+    <w:compatSetting w:name="doNotFlipMirrorIndents" w:uri="http://schemas.microsoft.com/office/word" w:val="1"/>
+    <w:compatSetting w:name="differentiateMultirowTableHeaders" w:uri="http://schemas.microsoft.com/office/word" w:val="1"/>
+    <w:compatSetting w:name="useWord2013TrackBottomHyphenation" w:uri="http://schemas.microsoft.com/office/word" w:val="0"/>
+  </w:compat>
+  <w:rsids>
+    <w:rsidRoot w:val="00D3429A"/>
+    <w:rsid w:val="00105EBA"/>
+    <w:rsid w:val="00305791"/>
+    <w:rsid w:val="00335361"/>
+    <w:rsid w:val="006A55D7"/>
+    <w:rsid w:val="0070692D"/>
+    <w:rsid w:val="00804792"/>
+    <w:rsid w:val="00D3429A"/>
+  </w:rsids>
+  <m:mathPr>
+    <m:mathFont m:val="Cambria Math"/>
+    <m:brkBin m:val="before"/>
+    <m:brkBinSub m:val="--"/>
+    <m:smallFrac m:val="0"/>
+    <m:dispDef/>
+    <m:lMargin m:val="0"/>
+    <m:rMargin m:val="0"/>
+    <m:defJc m:val="centerGroup"/>
+    <m:wrapIndent m:val="1440"/>
+    <m:intLim m:val="subSup"/>
+    <m:naryLim m:val="undOvr"/>
+  </m:mathPr>
+  <w:themeFontLang w:val="en-US"/>
+  <w:clrSchemeMapping w:bg1="light1" w:t1="dark1" w:bg2="light2" w:t2="dark2" w:accent1="accent1" w:accent2="accent2" w:accent3="accent3" w:accent4="accent4" w:accent5="accent5" w:accent6="accent6" w:hyperlink="hyperlink" w:followedHyperlink="followedHyperlink"/>
+  <w:decimalSymbol w:val="."/>
+  <w:listSeparator w:val=","/>
+  <w15:chartTrackingRefBased/>
+</w:settings>
+</file>
+
+<file path=word/glossary/styles.xml><?xml version="1.0" encoding="utf-8"?>
+<w:styles xmlns:mc="http://schemas.openxmlformats.org/markup-compatibility/2006" xmlns:r="http://schemas.openxmlformats.org/officeDocument/2006/relationships" xmlns:w="http://schemas.openxmlformats.org/wordprocessingml/2006/main" xmlns:w14="http://schemas.microsoft.com/office/word/2010/wordml" xmlns:w15="http://schemas.microsoft.com/office/word/2012/wordml" xmlns:w16cex="http://schemas.microsoft.com/office/word/2018/wordml/cex" xmlns:w16cid="http://schemas.microsoft.com/office/word/2016/wordml/cid" xmlns:w16="http://schemas.microsoft.com/office/word/2018/wordml" xmlns:w16se="http://schemas.microsoft.com/office/word/2015/wordml/symex" mc:Ignorable="w14 w15 w16se w16cid w16 w16cex">
+  <w:docDefaults>
+    <w:rPrDefault>
+      <w:rPr>
+        <w:rFonts w:asciiTheme="minorHAnsi" w:eastAsiaTheme="minorEastAsia" w:hAnsiTheme="minorHAnsi" w:cstheme="minorBidi"/>
+        <w:sz w:val="22"/>
+        <w:szCs w:val="22"/>
+        <w:lang w:val="en-US" w:eastAsia="en-US" w:bidi="ar-SA"/>
+      </w:rPr>
+    </w:rPrDefault>
+    <w:pPrDefault>
+      <w:pPr>
+        <w:spacing w:after="160" w:line="259" w:lineRule="auto"/>
+      </w:pPr>
+    </w:pPrDefault>
+  </w:docDefaults>
+  <w:latentStyles w:defLockedState="0" w:defUIPriority="99" w:defSemiHidden="0" w:defUnhideWhenUsed="0" w:defQFormat="0" w:count="376">
+    <w:lsdException w:name="Normal" w:uiPriority="0" w:qFormat="1"/>
+    <w:lsdException w:name="heading 1" w:uiPriority="9" w:qFormat="1"/>
+    <w:lsdException w:name="heading 2" w:semiHidden="1" w:uiPriority="9" w:unhideWhenUsed="1" w:qFormat="1"/>
+    <w:lsdException w:name="heading 3" w:semiHidden="1" w:uiPriority="9" w:unhideWhenUsed="1" w:qFormat="1"/>
+    <w:lsdException w:name="heading 4" w:semiHidden="1" w:uiPriority="9" w:unhideWhenUsed="1" w:qFormat="1"/>
+    <w:lsdException w:name="heading 5" w:semiHidden="1" w:uiPriority="9" w:unhideWhenUsed="1" w:qFormat="1"/>
+    <w:lsdException w:name="heading 6" w:semiHidden="1" w:uiPriority="9" w:unhideWhenUsed="1" w:qFormat="1"/>
+    <w:lsdException w:name="heading 7" w:semiHidden="1" w:uiPriority="9" w:unhideWhenUsed="1" w:qFormat="1"/>
+    <w:lsdException w:name="heading 8" w:semiHidden="1" w:uiPriority="9" w:unhideWhenUsed="1" w:qFormat="1"/>
+    <w:lsdException w:name="heading 9" w:semiHidden="1" w:uiPriority="9" w:unhideWhenUsed="1" w:qFormat="1"/>
+    <w:lsdException w:name="index 1" w:semiHidden="1" w:unhideWhenUsed="1"/>
+    <w:lsdException w:name="index 2" w:semiHidden="1" w:unhideWhenUsed="1"/>
+    <w:lsdException w:name="index 3" w:semiHidden="1" w:unhideWhenUsed="1"/>
+    <w:lsdException w:name="index 4" w:semiHidden="1" w:unhideWhenUsed="1"/>
+    <w:lsdException w:name="index 5" w:semiHidden="1" w:unhideWhenUsed="1"/>
+    <w:lsdException w:name="index 6" w:semiHidden="1" w:unhideWhenUsed="1"/>
+    <w:lsdException w:name="index 7" w:semiHidden="1" w:unhideWhenUsed="1"/>
+    <w:lsdException w:name="index 8" w:semiHidden="1" w:unhideWhenUsed="1"/>
+    <w:lsdException w:name="index 9" w:semiHidden="1" w:unhideWhenUsed="1"/>
+    <w:lsdException w:name="toc 1" w:semiHidden="1" w:uiPriority="39" w:unhideWhenUsed="1"/>
+    <w:lsdException w:name="toc 2" w:semiHidden="1" w:uiPriority="39" w:unhideWhenUsed="1"/>
+    <w:lsdException w:name="toc 3" w:semiHidden="1" w:uiPriority="39" w:unhideWhenUsed="1"/>
+    <w:lsdException w:name="toc 4" w:semiHidden="1" w:uiPriority="39" w:unhideWhenUsed="1"/>
+    <w:lsdException w:name="toc 5" w:semiHidden="1" w:uiPriority="39" w:unhideWhenUsed="1"/>
+    <w:lsdException w:name="toc 6" w:semiHidden="1" w:uiPriority="39" w:unhideWhenUsed="1"/>
+    <w:lsdException w:name="toc 7" w:semiHidden="1" w:uiPriority="39" w:unhideWhenUsed="1"/>
+    <w:lsdException w:name="toc 8" w:semiHidden="1" w:uiPriority="39" w:unhideWhenUsed="1"/>
+    <w:lsdException w:name="toc 9" w:semiHidden="1" w:uiPriority="39" w:unhideWhenUsed="1"/>
+    <w:lsdException w:name="Normal Indent" w:semiHidden="1" w:unhideWhenUsed="1"/>
+    <w:lsdException w:name="footnote text" w:semiHidden="1" w:unhideWhenUsed="1"/>
+    <w:lsdException w:name="annotation text" w:semiHidden="1" w:unhideWhenUsed="1"/>
+    <w:lsdException w:name="header" w:semiHidden="1" w:unhideWhenUsed="1"/>
+    <w:lsdException w:name="footer" w:semiHidden="1" w:unhideWhenUsed="1"/>
+    <w:lsdException w:name="index heading" w:semiHidden="1" w:unhideWhenUsed="1"/>
+    <w:lsdException w:name="caption" w:semiHidden="1" w:uiPriority="35" w:unhideWhenUsed="1" w:qFormat="1"/>
+    <w:lsdException w:name="table of figures" w:semiHidden="1" w:unhideWhenUsed="1"/>
+    <w:lsdException w:name="envelope address" w:semiHidden="1" w:unhideWhenUsed="1"/>
+    <w:lsdException w:name="envelope return" w:semiHidden="1" w:unhideWhenUsed="1"/>
+    <w:lsdException w:name="footnote reference" w:semiHidden="1" w:unhideWhenUsed="1"/>
+    <w:lsdException w:name="annotation reference" w:semiHidden="1" w:unhideWhenUsed="1"/>
+    <w:lsdException w:name="line number" w:semiHidden="1" w:unhideWhenUsed="1"/>
+    <w:lsdException w:name="page number" w:semiHidden="1" w:unhideWhenUsed="1"/>
+    <w:lsdException w:name="endnote reference" w:semiHidden="1" w:unhideWhenUsed="1"/>
+    <w:lsdException w:name="endnote text" w:semiHidden="1" w:unhideWhenUsed="1"/>
+    <w:lsdException w:name="table of authorities" w:semiHidden="1" w:unhideWhenUsed="1"/>
+    <w:lsdException w:name="macro" w:semiHidden="1" w:unhideWhenUsed="1"/>
+    <w:lsdException w:name="toa heading" w:semiHidden="1" w:unhideWhenUsed="1"/>
+    <w:lsdException w:name="List" w:semiHidden="1" w:unhideWhenUsed="1"/>
+    <w:lsdException w:name="List Bullet" w:semiHidden="1" w:unhideWhenUsed="1"/>
+    <w:lsdException w:name="List Number" w:semiHidden="1" w:unhideWhenUsed="1"/>
+    <w:lsdException w:name="List 2" w:semiHidden="1" w:unhideWhenUsed="1"/>
+    <w:lsdException w:name="List 3" w:semiHidden="1" w:unhideWhenUsed="1"/>
+    <w:lsdException w:name="List 4" w:semiHidden="1" w:unhideWhenUsed="1"/>
+    <w:lsdException w:name="List 5" w:semiHidden="1" w:unhideWhenUsed="1"/>
+    <w:lsdException w:name="List Bullet 2" w:semiHidden="1" w:unhideWhenUsed="1"/>
+    <w:lsdException w:name="List Bullet 3" w:semiHidden="1" w:unhideWhenUsed="1"/>
+    <w:lsdException w:name="List Bullet 4" w:semiHidden="1" w:unhideWhenUsed="1"/>
+    <w:lsdException w:name="List Bullet 5" w:semiHidden="1" w:unhideWhenUsed="1"/>
+    <w:lsdException w:name="List Number 2" w:semiHidden="1" w:unhideWhenUsed="1"/>
+    <w:lsdException w:name="List Number 3" w:semiHidden="1" w:unhideWhenUsed="1"/>
+    <w:lsdException w:name="List Number 4" w:semiHidden="1" w:unhideWhenUsed="1"/>
+    <w:lsdException w:name="List Number 5" w:semiHidden="1" w:unhideWhenUsed="1"/>
+    <w:lsdException w:name="Title" w:uiPriority="10" w:qFormat="1"/>
+    <w:lsdException w:name="Closing" w:semiHidden="1" w:unhideWhenUsed="1"/>
+    <w:lsdException w:name="Signature" w:semiHidden="1" w:unhideWhenUsed="1"/>
+    <w:lsdException w:name="Default Paragraph Font" w:semiHidden="1" w:uiPriority="1" w:unhideWhenUsed="1"/>
+    <w:lsdException w:name="Body Text" w:semiHidden="1" w:unhideWhenUsed="1"/>
+    <w:lsdException w:name="Body Text Indent" w:semiHidden="1" w:unhideWhenUsed="1"/>
+    <w:lsdException w:name="List Continue" w:semiHidden="1" w:unhideWhenUsed="1"/>
+    <w:lsdException w:name="List Continue 2" w:semiHidden="1" w:unhideWhenUsed="1"/>
+    <w:lsdException w:name="List Continue 3" w:semiHidden="1" w:unhideWhenUsed="1"/>
+    <w:lsdException w:name="List Continue 4" w:semiHidden="1" w:unhideWhenUsed="1"/>
+    <w:lsdException w:name="List Continue 5" w:semiHidden="1" w:unhideWhenUsed="1"/>
+    <w:lsdException w:name="Message Header" w:semiHidden="1" w:unhideWhenUsed="1"/>
+    <w:lsdException w:name="Subtitle" w:uiPriority="11" w:qFormat="1"/>
+    <w:lsdException w:name="Salutation" w:semiHidden="1" w:unhideWhenUsed="1"/>
+    <w:lsdException w:name="Date" w:semiHidden="1" w:unhideWhenUsed="1"/>
+    <w:lsdException w:name="Body Text First Indent" w:semiHidden="1" w:unhideWhenUsed="1"/>
+    <w:lsdException w:name="Body Text First Indent 2" w:semiHidden="1" w:unhideWhenUsed="1"/>
+    <w:lsdException w:name="Note Heading" w:semiHidden="1" w:unhideWhenUsed="1"/>
+    <w:lsdException w:name="Body Text 2" w:semiHidden="1" w:unhideWhenUsed="1"/>
+    <w:lsdException w:name="Body Text 3" w:semiHidden="1" w:unhideWhenUsed="1"/>
+    <w:lsdException w:name="Body Text Indent 2" w:semiHidden="1" w:unhideWhenUsed="1"/>
+    <w:lsdException w:name="Body Text Indent 3" w:semiHidden="1" w:unhideWhenUsed="1"/>
+    <w:lsdException w:name="Block Text" w:semiHidden="1" w:unhideWhenUsed="1"/>
+    <w:lsdException w:name="Hyperlink" w:semiHidden="1" w:unhideWhenUsed="1"/>
+    <w:lsdException w:name="FollowedHyperlink" w:semiHidden="1" w:unhideWhenUsed="1"/>
+    <w:lsdException w:name="Strong" w:uiPriority="22" w:qFormat="1"/>
+    <w:lsdException w:name="Emphasis" w:uiPriority="20" w:qFormat="1"/>
+    <w:lsdException w:name="Document Map" w:semiHidden="1" w:unhideWhenUsed="1"/>
+    <w:lsdException w:name="Plain Text" w:semiHidden="1" w:unhideWhenUsed="1"/>
+    <w:lsdException w:name="E-mail Signature" w:semiHidden="1" w:unhideWhenUsed="1"/>
+    <w:lsdException w:name="HTML Top of Form" w:semiHidden="1" w:unhideWhenUsed="1"/>
+    <w:lsdException w:name="HTML Bottom of Form" w:semiHidden="1" w:unhideWhenUsed="1"/>
+    <w:lsdException w:name="Normal (Web)" w:semiHidden="1" w:unhideWhenUsed="1"/>
+    <w:lsdException w:name="HTML Acronym" w:semiHidden="1" w:unhideWhenUsed="1"/>
+    <w:lsdException w:name="HTML Address" w:semiHidden="1" w:unhideWhenUsed="1"/>
+    <w:lsdException w:name="HTML Cite" w:semiHidden="1" w:unhideWhenUsed="1"/>
+    <w:lsdException w:name="HTML Code" w:semiHidden="1" w:unhideWhenUsed="1"/>
+    <w:lsdException w:name="HTML Definition" w:semiHidden="1" w:unhideWhenUsed="1"/>
+    <w:lsdException w:name="HTML Keyboard" w:semiHidden="1" w:unhideWhenUsed="1"/>
+    <w:lsdException w:name="HTML Preformatted" w:semiHidden="1" w:unhideWhenUsed="1"/>
+    <w:lsdException w:name="HTML Sample" w:semiHidden="1" w:unhideWhenUsed="1"/>
+    <w:lsdException w:name="HTML Typewriter" w:semiHidden="1" w:unhideWhenUsed="1"/>
+    <w:lsdException w:name="HTML Variable" w:semiHidden="1" w:unhideWhenUsed="1"/>
+    <w:lsdException w:name="Normal Table" w:semiHidden="1" w:unhideWhenUsed="1"/>
+    <w:lsdException w:name="annotation subject" w:semiHidden="1" w:unhideWhenUsed="1"/>
+    <w:lsdException w:name="No List" w:semiHidden="1" w:unhideWhenUsed="1"/>
+    <w:lsdException w:name="Outline List 1" w:semiHidden="1" w:unhideWhenUsed="1"/>
+    <w:lsdException w:name="Outline List 2" w:semiHidden="1" w:unhideWhenUsed="1"/>
+    <w:lsdException w:name="Outline List 3" w:semiHidden="1" w:unhideWhenUsed="1"/>
+    <w:lsdException w:name="Table Simple 1" w:semiHidden="1" w:unhideWhenUsed="1"/>
+    <w:lsdException w:name="Table Simple 2" w:semiHidden="1" w:unhideWhenUsed="1"/>
+    <w:lsdException w:name="Table Simple 3" w:semiHidden="1" w:unhideWhenUsed="1"/>
+    <w:lsdException w:name="Table Classic 1" w:semiHidden="1" w:unhideWhenUsed="1"/>
+    <w:lsdException w:name="Table Classic 2" w:semiHidden="1" w:unhideWhenUsed="1"/>
+    <w:lsdException w:name="Table Classic 3" w:semiHidden="1" w:unhideWhenUsed="1"/>
+    <w:lsdException w:name="Table Classic 4" w:semiHidden="1" w:unhideWhenUsed="1"/>
+    <w:lsdException w:name="Table Colorful 1" w:semiHidden="1" w:unhideWhenUsed="1"/>
+    <w:lsdException w:name="Table Colorful 2" w:semiHidden="1" w:unhideWhenUsed="1"/>
+    <w:lsdException w:name="Table Colorful 3" w:semiHidden="1" w:unhideWhenUsed="1"/>
+    <w:lsdException w:name="Table Columns 1" w:semiHidden="1" w:unhideWhenUsed="1"/>
+    <w:lsdException w:name="Table Columns 2" w:semiHidden="1" w:unhideWhenUsed="1"/>
+    <w:lsdException w:name="Table Columns 3" w:semiHidden="1" w:unhideWhenUsed="1"/>
+    <w:lsdException w:name="Table Columns 4" w:semiHidden="1" w:unhideWhenUsed="1"/>
+    <w:lsdException w:name="Table Columns 5" w:semiHidden="1" w:unhideWhenUsed="1"/>
+    <w:lsdException w:name="Table Grid 1" w:semiHidden="1" w:unhideWhenUsed="1"/>
+    <w:lsdException w:name="Table Grid 2" w:semiHidden="1" w:unhideWhenUsed="1"/>
+    <w:lsdException w:name="Table Grid 3" w:semiHidden="1" w:unhideWhenUsed="1"/>
+    <w:lsdException w:name="Table Grid 4" w:semiHidden="1" w:unhideWhenUsed="1"/>
+    <w:lsdException w:name="Table Grid 5" w:semiHidden="1" w:unhideWhenUsed="1"/>
+    <w:lsdException w:name="Table Grid 6" w:semiHidden="1" w:unhideWhenUsed="1"/>
+    <w:lsdException w:name="Table Grid 7" w:semiHidden="1" w:unhideWhenUsed="1"/>
+    <w:lsdException w:name="Table Grid 8" w:semiHidden="1" w:unhideWhenUsed="1"/>
+    <w:lsdException w:name="Table List 1" w:semiHidden="1" w:unhideWhenUsed="1"/>
+    <w:lsdException w:name="Table List 2" w:semiHidden="1" w:unhideWhenUsed="1"/>
+    <w:lsdException w:name="Table List 3" w:semiHidden="1" w:unhideWhenUsed="1"/>
+    <w:lsdException w:name="Table List 4" w:semiHidden="1" w:unhideWhenUsed="1"/>
+    <w:lsdException w:name="Table List 5" w:semiHidden="1" w:unhideWhenUsed="1"/>
+    <w:lsdException w:name="Table List 6" w:semiHidden="1" w:unhideWhenUsed="1"/>
+    <w:lsdException w:name="Table List 7" w:semiHidden="1" w:unhideWhenUsed="1"/>
+    <w:lsdException w:name="Table List 8" w:semiHidden="1" w:unhideWhenUsed="1"/>
+    <w:lsdException w:name="Table 3D effects 1" w:semiHidden="1" w:unhideWhenUsed="1"/>
+    <w:lsdException w:name="Table 3D effects 2" w:semiHidden="1" w:unhideWhenUsed="1"/>
+    <w:lsdException w:name="Table 3D effects 3" w:semiHidden="1" w:unhideWhenUsed="1"/>
+    <w:lsdException w:name="Table Contemporary" w:semiHidden="1" w:unhideWhenUsed="1"/>
+    <w:lsdException w:name="Table Elegant" w:semiHidden="1" w:unhideWhenUsed="1"/>
+    <w:lsdException w:name="Table Professional" w:semiHidden="1" w:unhideWhenUsed="1"/>
+    <w:lsdException w:name="Table Subtle 1" w:semiHidden="1" w:unhideWhenUsed="1"/>
+    <w:lsdException w:name="Table Subtle 2" w:semiHidden="1" w:unhideWhenUsed="1"/>
+    <w:lsdException w:name="Table Web 1" w:semiHidden="1" w:unhideWhenUsed="1"/>
+    <w:lsdException w:name="Table Web 2" w:semiHidden="1" w:unhideWhenUsed="1"/>
+    <w:lsdException w:name="Table Web 3" w:semiHidden="1" w:unhideWhenUsed="1"/>
+    <w:lsdException w:name="Balloon Text" w:semiHidden="1" w:unhideWhenUsed="1"/>
+    <w:lsdException w:name="Table Grid" w:uiPriority="39"/>
+    <w:lsdException w:name="Table Theme" w:semiHidden="1" w:unhideWhenUsed="1"/>
+    <w:lsdException w:name="Placeholder Text" w:semiHidden="1"/>
+    <w:lsdException w:name="No Spacing" w:uiPriority="1" w:qFormat="1"/>
+    <w:lsdException w:name="Light Shading" w:uiPriority="60"/>
+    <w:lsdException w:name="Light List" w:uiPriority="61"/>
+    <w:lsdException w:name="Light Grid" w:uiPriority="62"/>
+    <w:lsdException w:name="Medium Shading 1" w:uiPriority="63"/>
+    <w:lsdException w:name="Medium Shading 2" w:uiPriority="64"/>
+    <w:lsdException w:name="Medium List 1" w:uiPriority="65"/>
+    <w:lsdException w:name="Medium List 2" w:uiPriority="66"/>
+    <w:lsdException w:name="Medium Grid 1" w:uiPriority="67"/>
+    <w:lsdException w:name="Medium Grid 2" w:uiPriority="68"/>
+    <w:lsdException w:name="Medium Grid 3" w:uiPriority="69"/>
+    <w:lsdException w:name="Dark List" w:uiPriority="70"/>
+    <w:lsdException w:name="Colorful Shading" w:uiPriority="71"/>
+    <w:lsdException w:name="Colorful List" w:uiPriority="72"/>
+    <w:lsdException w:name="Colorful Grid" w:uiPriority="73"/>
+    <w:lsdException w:name="Light Shading Accent 1" w:uiPriority="60"/>
+    <w:lsdException w:name="Light List Accent 1" w:uiPriority="61"/>
+    <w:lsdException w:name="Light Grid Accent 1" w:uiPriority="62"/>
+    <w:lsdException w:name="Medium Shading 1 Accent 1" w:uiPriority="63"/>
+    <w:lsdException w:name="Medium Shading 2 Accent 1" w:uiPriority="64"/>
+    <w:lsdException w:name="Medium List 1 Accent 1" w:uiPriority="65"/>
+    <w:lsdException w:name="Revision" w:semiHidden="1"/>
+    <w:lsdException w:name="List Paragraph" w:uiPriority="34" w:qFormat="1"/>
+    <w:lsdException w:name="Quote" w:uiPriority="29" w:qFormat="1"/>
+    <w:lsdException w:name="Intense Quote" w:uiPriority="30" w:qFormat="1"/>
+    <w:lsdException w:name="Medium List 2 Accent 1" w:uiPriority="66"/>
+    <w:lsdException w:name="Medium Grid 1 Accent 1" w:uiPriority="67"/>
+    <w:lsdException w:name="Medium Grid 2 Accent 1" w:uiPriority="68"/>
+    <w:lsdException w:name="Medium Grid 3 Accent 1" w:uiPriority="69"/>
+    <w:lsdException w:name="Dark List Accent 1" w:uiPriority="70"/>
+    <w:lsdException w:name="Colorful Shading Accent 1" w:uiPriority="71"/>
+    <w:lsdException w:name="Colorful List Accent 1" w:uiPriority="72"/>
+    <w:lsdException w:name="Colorful Grid Accent 1" w:uiPriority="73"/>
+    <w:lsdException w:name="Light Shading Accent 2" w:uiPriority="60"/>
+    <w:lsdException w:name="Light List Accent 2" w:uiPriority="61"/>
+    <w:lsdException w:name="Light Grid Accent 2" w:uiPriority="62"/>
+    <w:lsdException w:name="Medium Shading 1 Accent 2" w:uiPriority="63"/>
+    <w:lsdException w:name="Medium Shading 2 Accent 2" w:uiPriority="64"/>
+    <w:lsdException w:name="Medium List 1 Accent 2" w:uiPriority="65"/>
+    <w:lsdException w:name="Medium List 2 Accent 2" w:uiPriority="66"/>
+    <w:lsdException w:name="Medium Grid 1 Accent 2" w:uiPriority="67"/>
+    <w:lsdException w:name="Medium Grid 2 Accent 2" w:uiPriority="68"/>
+    <w:lsdException w:name="Medium Grid 3 Accent 2" w:uiPriority="69"/>
+    <w:lsdException w:name="Dark List Accent 2" w:uiPriority="70"/>
+    <w:lsdException w:name="Colorful Shading Accent 2" w:uiPriority="71"/>
+    <w:lsdException w:name="Colorful List Accent 2" w:uiPriority="72"/>
+    <w:lsdException w:name="Colorful Grid Accent 2" w:uiPriority="73"/>
+    <w:lsdException w:name="Light Shading Accent 3" w:uiPriority="60"/>
+    <w:lsdException w:name="Light List Accent 3" w:uiPriority="61"/>
+    <w:lsdException w:name="Light Grid Accent 3" w:uiPriority="62"/>
+    <w:lsdException w:name="Medium Shading 1 Accent 3" w:uiPriority="63"/>
+    <w:lsdException w:name="Medium Shading 2 Accent 3" w:uiPriority="64"/>
+    <w:lsdException w:name="Medium List 1 Accent 3" w:uiPriority="65"/>
+    <w:lsdException w:name="Medium List 2 Accent 3" w:uiPriority="66"/>
+    <w:lsdException w:name="Medium Grid 1 Accent 3" w:uiPriority="67"/>
+    <w:lsdException w:name="Medium Grid 2 Accent 3" w:uiPriority="68"/>
+    <w:lsdException w:name="Medium Grid 3 Accent 3" w:uiPriority="69"/>
+    <w:lsdException w:name="Dark List Accent 3" w:uiPriority="70"/>
+    <w:lsdException w:name="Colorful Shading Accent 3" w:uiPriority="71"/>
+    <w:lsdException w:name="Colorful List Accent 3" w:uiPriority="72"/>
+    <w:lsdException w:name="Colorful Grid Accent 3" w:uiPriority="73"/>
+    <w:lsdException w:name="Light Shading Accent 4" w:uiPriority="60"/>
+    <w:lsdException w:name="Light List Accent 4" w:uiPriority="61"/>
+    <w:lsdException w:name="Light Grid Accent 4" w:uiPriority="62"/>
+    <w:lsdException w:name="Medium Shading 1 Accent 4" w:uiPriority="63"/>
+    <w:lsdException w:name="Medium Shading 2 Accent 4" w:uiPriority="64"/>
+    <w:lsdException w:name="Medium List 1 Accent 4" w:uiPriority="65"/>
+    <w:lsdException w:name="Medium List 2 Accent 4" w:uiPriority="66"/>
+    <w:lsdException w:name="Medium Grid 1 Accent 4" w:uiPriority="67"/>
+    <w:lsdException w:name="Medium Grid 2 Accent 4" w:uiPriority="68"/>
+    <w:lsdException w:name="Medium Grid 3 Accent 4" w:uiPriority="69"/>
+    <w:lsdException w:name="Dark List Accent 4" w:uiPriority="70"/>
+    <w:lsdException w:name="Colorful Shading Accent 4" w:uiPriority="71"/>
+    <w:lsdException w:name="Colorful List Accent 4" w:uiPriority="72"/>
+    <w:lsdException w:name="Colorful Grid Accent 4" w:uiPriority="73"/>
+    <w:lsdException w:name="Light Shading Accent 5" w:uiPriority="60"/>
+    <w:lsdException w:name="Light List Accent 5" w:uiPriority="61"/>
+    <w:lsdException w:name="Light Grid Accent 5" w:uiPriority="62"/>
+    <w:lsdException w:name="Medium Shading 1 Accent 5" w:uiPriority="63"/>
+    <w:lsdException w:name="Medium Shading 2 Accent 5" w:uiPriority="64"/>
+    <w:lsdException w:name="Medium List 1 Accent 5" w:uiPriority="65"/>
+    <w:lsdException w:name="Medium List 2 Accent 5" w:uiPriority="66"/>
+    <w:lsdException w:name="Medium Grid 1 Accent 5" w:uiPriority="67"/>
+    <w:lsdException w:name="Medium Grid 2 Accent 5" w:uiPriority="68"/>
+    <w:lsdException w:name="Medium Grid 3 Accent 5" w:uiPriority="69"/>
+    <w:lsdException w:name="Dark List Accent 5" w:uiPriority="70"/>
+    <w:lsdException w:name="Colorful Shading Accent 5" w:uiPriority="71"/>
+    <w:lsdException w:name="Colorful List Accent 5" w:uiPriority="72"/>
+    <w:lsdException w:name="Colorful Grid Accent 5" w:uiPriority="73"/>
+    <w:lsdException w:name="Light Shading Accent 6" w:uiPriority="60"/>
+    <w:lsdException w:name="Light List Accent 6" w:uiPriority="61"/>
+    <w:lsdException w:name="Light Grid Accent 6" w:uiPriority="62"/>
+    <w:lsdException w:name="Medium Shading 1 Accent 6" w:uiPriority="63"/>
+    <w:lsdException w:name="Medium Shading 2 Accent 6" w:uiPriority="64"/>
+    <w:lsdException w:name="Medium List 1 Accent 6" w:uiPriority="65"/>
+    <w:lsdException w:name="Medium List 2 Accent 6" w:uiPriority="66"/>
+    <w:lsdException w:name="Medium Grid 1 Accent 6" w:uiPriority="67"/>
+    <w:lsdException w:name="Medium Grid 2 Accent 6" w:uiPriority="68"/>
+    <w:lsdException w:name="Medium Grid 3 Accent 6" w:uiPriority="69"/>
+    <w:lsdException w:name="Dark List Accent 6" w:uiPriority="70"/>
+    <w:lsdException w:name="Colorful Shading Accent 6" w:uiPriority="71"/>
+    <w:lsdException w:name="Colorful List Accent 6" w:uiPriority="72"/>
+    <w:lsdException w:name="Colorful Grid Accent 6" w:uiPriority="73"/>
+    <w:lsdException w:name="Subtle Emphasis" w:uiPriority="19" w:qFormat="1"/>
+    <w:lsdException w:name="Intense Emphasis" w:uiPriority="21" w:qFormat="1"/>
+    <w:lsdException w:name="Subtle Reference" w:uiPriority="31" w:qFormat="1"/>
+    <w:lsdException w:name="Intense Reference" w:uiPriority="32" w:qFormat="1"/>
+    <w:lsdException w:name="Book Title" w:uiPriority="33" w:qFormat="1"/>
+    <w:lsdException w:name="Bibliography" w:semiHidden="1" w:uiPriority="37" w:unhideWhenUsed="1"/>
+    <w:lsdException w:name="TOC Heading" w:semiHidden="1" w:uiPriority="39" w:unhideWhenUsed="1" w:qFormat="1"/>
+    <w:lsdException w:name="Plain Table 1" w:uiPriority="41"/>
+    <w:lsdException w:name="Plain Table 2" w:uiPriority="42"/>
+    <w:lsdException w:name="Plain Table 3" w:uiPriority="43"/>
+    <w:lsdException w:name="Plain Table 4" w:uiPriority="44"/>
+    <w:lsdException w:name="Plain Table 5" w:uiPriority="45"/>
+    <w:lsdException w:name="Grid Table Light" w:uiPriority="40"/>
+    <w:lsdException w:name="Grid Table 1 Light" w:uiPriority="46"/>
+    <w:lsdException w:name="Grid Table 2" w:uiPriority="47"/>
+    <w:lsdException w:name="Grid Table 3" w:uiPriority="48"/>
+    <w:lsdException w:name="Grid Table 4" w:uiPriority="49"/>
+    <w:lsdException w:name="Grid Table 5 Dark" w:uiPriority="50"/>
+    <w:lsdException w:name="Grid Table 6 Colorful" w:uiPriority="51"/>
+    <w:lsdException w:name="Grid Table 7 Colorful" w:uiPriority="52"/>
+    <w:lsdException w:name="Grid Table 1 Light Accent 1" w:uiPriority="46"/>
+    <w:lsdException w:name="Grid Table 2 Accent 1" w:uiPriority="47"/>
+    <w:lsdException w:name="Grid Table 3 Accent 1" w:uiPriority="48"/>
+    <w:lsdException w:name="Grid Table 4 Accent 1" w:uiPriority="49"/>
+    <w:lsdException w:name="Grid Table 5 Dark Accent 1" w:uiPriority="50"/>
+    <w:lsdException w:name="Grid Table 6 Colorful Accent 1" w:uiPriority="51"/>
+    <w:lsdException w:name="Grid Table 7 Colorful Accent 1" w:uiPriority="52"/>
+    <w:lsdException w:name="Grid Table 1 Light Accent 2" w:uiPriority="46"/>
+    <w:lsdException w:name="Grid Table 2 Accent 2" w:uiPriority="47"/>
+    <w:lsdException w:name="Grid Table 3 Accent 2" w:uiPriority="48"/>
+    <w:lsdException w:name="Grid Table 4 Accent 2" w:uiPriority="49"/>
+    <w:lsdException w:name="Grid Table 5 Dark Accent 2" w:uiPriority="50"/>
+    <w:lsdException w:name="Grid Table 6 Colorful Accent 2" w:uiPriority="51"/>
+    <w:lsdException w:name="Grid Table 7 Colorful Accent 2" w:uiPriority="52"/>
+    <w:lsdException w:name="Grid Table 1 Light Accent 3" w:uiPriority="46"/>
+    <w:lsdException w:name="Grid Table 2 Accent 3" w:uiPriority="47"/>
+    <w:lsdException w:name="Grid Table 3 Accent 3" w:uiPriority="48"/>
+    <w:lsdException w:name="Grid Table 4 Accent 3" w:uiPriority="49"/>
+    <w:lsdException w:name="Grid Table 5 Dark Accent 3" w:uiPriority="50"/>
+    <w:lsdException w:name="Grid Table 6 Colorful Accent 3" w:uiPriority="51"/>
+    <w:lsdException w:name="Grid Table 7 Colorful Accent 3" w:uiPriority="52"/>
+    <w:lsdException w:name="Grid Table 1 Light Accent 4" w:uiPriority="46"/>
+    <w:lsdException w:name="Grid Table 2 Accent 4" w:uiPriority="47"/>
+    <w:lsdException w:name="Grid Table 3 Accent 4" w:uiPriority="48"/>
+    <w:lsdException w:name="Grid Table 4 Accent 4" w:uiPriority="49"/>
+    <w:lsdException w:name="Grid Table 5 Dark Accent 4" w:uiPriority="50"/>
+    <w:lsdException w:name="Grid Table 6 Colorful Accent 4" w:uiPriority="51"/>
+    <w:lsdException w:name="Grid Table 7 Colorful Accent 4" w:uiPriority="52"/>
+    <w:lsdException w:name="Grid Table 1 Light Accent 5" w:uiPriority="46"/>
+    <w:lsdException w:name="Grid Table 2 Accent 5" w:uiPriority="47"/>
+    <w:lsdException w:name="Grid Table 3 Accent 5" w:uiPriority="48"/>
+    <w:lsdException w:name="Grid Table 4 Accent 5" w:uiPriority="49"/>
+    <w:lsdException w:name="Grid Table 5 Dark Accent 5" w:uiPriority="50"/>
+    <w:lsdException w:name="Grid Table 6 Colorful Accent 5" w:uiPriority="51"/>
+    <w:lsdException w:name="Grid Table 7 Colorful Accent 5" w:uiPriority="52"/>
+    <w:lsdException w:name="Grid Table 1 Light Accent 6" w:uiPriority="46"/>
+    <w:lsdException w:name="Grid Table 2 Accent 6" w:uiPriority="47"/>
+    <w:lsdException w:name="Grid Table 3 Accent 6" w:uiPriority="48"/>
+    <w:lsdException w:name="Grid Table 4 Accent 6" w:uiPriority="49"/>
+    <w:lsdException w:name="Grid Table 5 Dark Accent 6" w:uiPriority="50"/>
+    <w:lsdException w:name="Grid Table 6 Colorful Accent 6" w:uiPriority="51"/>
+    <w:lsdException w:name="Grid Table 7 Colorful Accent 6" w:uiPriority="52"/>
+    <w:lsdException w:name="List Table 1 Light" w:uiPriority="46"/>
+    <w:lsdException w:name="List Table 2" w:uiPriority="47"/>
+    <w:lsdException w:name="List Table 3" w:uiPriority="48"/>
+    <w:lsdException w:name="List Table 4" w:uiPriority="49"/>
+    <w:lsdException w:name="List Table 5 Dark" w:uiPriority="50"/>
+    <w:lsdException w:name="List Table 6 Colorful" w:uiPriority="51"/>
+    <w:lsdException w:name="List Table 7 Colorful" w:uiPriority="52"/>
+    <w:lsdException w:name="List Table 1 Light Accent 1" w:uiPriority="46"/>
+    <w:lsdException w:name="List Table 2 Accent 1" w:uiPriority="47"/>
+    <w:lsdException w:name="List Table 3 Accent 1" w:uiPriority="48"/>
+    <w:lsdException w:name="List Table 4 Accent 1" w:uiPriority="49"/>
+    <w:lsdException w:name="List Table 5 Dark Accent 1" w:uiPriority="50"/>
+    <w:lsdException w:name="List Table 6 Colorful Accent 1" w:uiPriority="51"/>
+    <w:lsdException w:name="List Table 7 Colorful Accent 1" w:uiPriority="52"/>
+    <w:lsdException w:name="List Table 1 Light Accent 2" w:uiPriority="46"/>
+    <w:lsdException w:name="List Table 2 Accent 2" w:uiPriority="47"/>
+    <w:lsdException w:name="List Table 3 Accent 2" w:uiPriority="48"/>
+    <w:lsdException w:name="List Table 4 Accent 2" w:uiPriority="49"/>
+    <w:lsdException w:name="List Table 5 Dark Accent 2" w:uiPriority="50"/>
+    <w:lsdException w:name="List Table 6 Colorful Accent 2" w:uiPriority="51"/>
+    <w:lsdException w:name="List Table 7 Colorful Accent 2" w:uiPriority="52"/>
+    <w:lsdException w:name="List Table 1 Light Accent 3" w:uiPriority="46"/>
+    <w:lsdException w:name="List Table 2 Accent 3" w:uiPriority="47"/>
+    <w:lsdException w:name="List Table 3 Accent 3" w:uiPriority="48"/>
+    <w:lsdException w:name="List Table 4 Accent 3" w:uiPriority="49"/>
+    <w:lsdException w:name="List Table 5 Dark Accent 3" w:uiPriority="50"/>
+    <w:lsdException w:name="List Table 6 Colorful Accent 3" w:uiPriority="51"/>
+    <w:lsdException w:name="List Table 7 Colorful Accent 3" w:uiPriority="52"/>
+    <w:lsdException w:name="List Table 1 Light Accent 4" w:uiPriority="46"/>
+    <w:lsdException w:name="List Table 2 Accent 4" w:uiPriority="47"/>
+    <w:lsdException w:name="List Table 3 Accent 4" w:uiPriority="48"/>
+    <w:lsdException w:name="List Table 4 Accent 4" w:uiPriority="49"/>
+    <w:lsdException w:name="List Table 5 Dark Accent 4" w:uiPriority="50"/>
+    <w:lsdException w:name="List Table 6 Colorful Accent 4" w:uiPriority="51"/>
+    <w:lsdException w:name="List Table 7 Colorful Accent 4" w:uiPriority="52"/>
+    <w:lsdException w:name="List Table 1 Light Accent 5" w:uiPriority="46"/>
+    <w:lsdException w:name="List Table 2 Accent 5" w:uiPriority="47"/>
+    <w:lsdException w:name="List Table 3 Accent 5" w:uiPriority="48"/>
+    <w:lsdException w:name="List Table 4 Accent 5" w:uiPriority="49"/>
+    <w:lsdException w:name="List Table 5 Dark Accent 5" w:uiPriority="50"/>
+    <w:lsdException w:name="List Table 6 Colorful Accent 5" w:uiPriority="51"/>
+    <w:lsdException w:name="List Table 7 Colorful Accent 5" w:uiPriority="52"/>
+    <w:lsdException w:name="List Table 1 Light Accent 6" w:uiPriority="46"/>
+    <w:lsdException w:name="List Table 2 Accent 6" w:uiPriority="47"/>
+    <w:lsdException w:name="List Table 3 Accent 6" w:uiPriority="48"/>
+    <w:lsdException w:name="List Table 4 Accent 6" w:uiPriority="49"/>
+    <w:lsdException w:name="List Table 5 Dark Accent 6" w:uiPriority="50"/>
+    <w:lsdException w:name="List Table 6 Colorful Accent 6" w:uiPriority="51"/>
+    <w:lsdException w:name="List Table 7 Colorful Accent 6" w:uiPriority="52"/>
+    <w:lsdException w:name="Mention" w:semiHidden="1" w:unhideWhenUsed="1"/>
+    <w:lsdException w:name="Smart Hyperlink" w:semiHidden="1" w:unhideWhenUsed="1"/>
+    <w:lsdException w:name="Hashtag" w:semiHidden="1" w:unhideWhenUsed="1"/>
+    <w:lsdException w:name="Unresolved Mention" w:semiHidden="1" w:unhideWhenUsed="1"/>
+    <w:lsdException w:name="Smart Link" w:semiHidden="1" w:unhideWhenUsed="1"/>
+  </w:latentStyles>
+  <w:style w:type="paragraph" w:default="1" w:styleId="Normal">
+    <w:name w:val="Normal"/>
+    <w:qFormat/>
+  </w:style>
+  <w:style w:type="character" w:default="1" w:styleId="DefaultParagraphFont">
+    <w:name w:val="Default Paragraph Font"/>
+    <w:uiPriority w:val="1"/>
+    <w:semiHidden/>
+    <w:unhideWhenUsed/>
+  </w:style>
+  <w:style w:type="table" w:default="1" w:styleId="TableNormal">
+    <w:name w:val="Normal Table"/>
+    <w:uiPriority w:val="99"/>
+    <w:semiHidden/>
+    <w:unhideWhenUsed/>
+    <w:tblPr>
+      <w:tblInd w:w="0" w:type="dxa"/>
+      <w:tblCellMar>
+        <w:top w:w="0" w:type="dxa"/>
+        <w:left w:w="108" w:type="dxa"/>
+        <w:bottom w:w="0" w:type="dxa"/>
+        <w:right w:w="108" w:type="dxa"/>
+      </w:tblCellMar>
+    </w:tblPr>
+  </w:style>
+  <w:style w:type="numbering" w:default="1" w:styleId="NoList">
+    <w:name w:val="No List"/>
+    <w:uiPriority w:val="99"/>
+    <w:semiHidden/>
+    <w:unhideWhenUsed/>
+  </w:style>
+  <w:style w:type="character" w:styleId="PlaceholderText">
+    <w:name w:val="Placeholder Text"/>
+    <w:basedOn w:val="DefaultParagraphFont"/>
+    <w:uiPriority w:val="99"/>
+    <w:semiHidden/>
+    <w:rsid w:val="00D3429A"/>
+    <w:rPr>
+      <w:color w:val="808080"/>
+    </w:rPr>
+  </w:style>
+</w:styles>
+</file>
+
+<file path=word/glossary/webSettings.xml><?xml version="1.0" encoding="utf-8"?>
+<w:webSettings xmlns:mc="http://schemas.openxmlformats.org/markup-compatibility/2006" xmlns:r="http://schemas.openxmlformats.org/officeDocument/2006/relationships" xmlns:w="http://schemas.openxmlformats.org/wordprocessingml/2006/main" xmlns:w14="http://schemas.microsoft.com/office/word/2010/wordml" xmlns:w15="http://schemas.microsoft.com/office/word/2012/wordml" xmlns:w16cex="http://schemas.microsoft.com/office/word/2018/wordml/cex" xmlns:w16cid="http://schemas.microsoft.com/office/word/2016/wordml/cid" xmlns:w16="http://schemas.microsoft.com/office/word/2018/wordml" xmlns:w16se="http://schemas.microsoft.com/office/word/2015/wordml/symex" mc:Ignorable="w14 w15 w16se w16cid w16 w16cex">
+  <w:optimizeForBrowser/>
+  <w:allowPNG/>
+</w:webSettings>
 </file>
 
 <file path=word/theme/theme1.xml><?xml version="1.0" encoding="utf-8"?>
@@ -4500,4 +6421,39 @@
     </a:ext>
   </a:extLst>
 </a:theme>
+</file>
+
+<file path=word/webextensions/taskpanes.xml><?xml version="1.0" encoding="utf-8"?>
+<wetp:taskpanes xmlns:wetp="http://schemas.microsoft.com/office/webextensions/taskpanes/2010/11">
+  <wetp:taskpane dockstate="right" visibility="0" width="350" row="3">
+    <wetp:webextensionref xmlns:r="http://schemas.openxmlformats.org/officeDocument/2006/relationships" r:id="rId1"/>
+  </wetp:taskpane>
+</wetp:taskpanes>
+</file>
+
+<file path=word/webextensions/webextension1.xml><?xml version="1.0" encoding="utf-8"?>
+<we:webextension xmlns:we="http://schemas.microsoft.com/office/webextensions/webextension/2010/11" id="{058C5936-A414-4346-91C3-444AECF836B3}">
+  <we:reference id="wa104382081" version="1.28.0.0" store="en-US" storeType="OMEX"/>
+  <we:alternateReferences>
+    <we:reference id="wa104382081" version="1.28.0.0" store="en-US" storeType="OMEX"/>
+  </we:alternateReferences>
+  <we:properties>
+    <we:property name="MENDELEY_CITATIONS" value="[{&quot;citationID&quot;:&quot;MENDELEY_CITATION_908129dc-2e89-4e21-80dc-7baad630c4e1&quot;,&quot;citationItems&quot;:[{&quot;id&quot;:&quot;b46ba607-fee9-3b92-998c-b95a946230ca&quot;,&quot;itemData&quot;:{&quot;type&quot;:&quot;article-journal&quot;,&quot;id&quot;:&quot;b46ba607-fee9-3b92-998c-b95a946230ca&quot;,&quot;title&quot;:&quot;Research on data augmentation for image classification based on convolution neural networks&quot;,&quot;author&quot;:[{&quot;family&quot;:&quot;Shijie&quot;,&quot;given&quot;:&quot;Jia&quot;,&quot;parse-names&quot;:false,&quot;dropping-particle&quot;:&quot;&quot;,&quot;non-dropping-particle&quot;:&quot;&quot;},{&quot;family&quot;:&quot;Ping&quot;,&quot;given&quot;:&quot;Wang&quot;,&quot;parse-names&quot;:false,&quot;dropping-particle&quot;:&quot;&quot;,&quot;non-dropping-particle&quot;:&quot;&quot;},{&quot;family&quot;:&quot;Peiyi&quot;,&quot;given&quot;:&quot;Jia&quot;,&quot;parse-names&quot;:false,&quot;dropping-particle&quot;:&quot;&quot;,&quot;non-dropping-particle&quot;:&quot;&quot;},{&quot;family&quot;:&quot;Siping&quot;,&quot;given&quot;:&quot;Hu&quot;,&quot;parse-names&quot;:false,&quot;dropping-particle&quot;:&quot;&quot;,&quot;non-dropping-particle&quot;:&quot;&quot;}],&quot;container-title&quot;:&quot;Proceedings - 2017 Chinese Automation Congress, CAC 2017&quot;,&quot;DOI&quot;:&quot;10.1109/CAC.2017.8243510&quot;,&quot;ISBN&quot;:&quot;9781538635247&quot;,&quot;issued&quot;:{&quot;date-parts&quot;:[[2017]]},&quot;page&quot;:&quot;4165-4170&quot;,&quot;abstract&quot;:&quot;The performance of deep convolution neural networks will be further enhanced with the expansion of the training data set. For the image classification tasks, it is necessary to expand the insufficient training image samples through various data augmentation methods. This paper explores the impact of various data augmentation methods on image classification tasks with deep convolution Neural network, in which Alexnet is employed as the pre-training network model and a subset of CIFAR10 and ImageNet (10 categories) are selected as the original data set. The data augmentation methods used in this paper include: GAN/WGAN, Flipping, Cropping, Shifting, PCA jittering, Color jittering, Noise, Rotation, and some combinations. Experimental results show that, under the same condition of multiple increasing, the performance evaluation on small-scale data sets is more obvious, the four individual methods (Cropping, Flipping, WGAN, Rotation) perform generally better than others, and some appropriate combination methods are slightly more effective than the individuals.&quot;,&quot;issue&quot;:&quot;201602118&quot;,&quot;volume&quot;:&quot;2017-Janua&quot;},&quot;isTemporary&quot;:false},{&quot;id&quot;:&quot;d40ae6db-8de7-3c80-878b-4177578dc81a&quot;,&quot;itemData&quot;:{&quot;type&quot;:&quot;article-journal&quot;,&quot;id&quot;:&quot;d40ae6db-8de7-3c80-878b-4177578dc81a&quot;,&quot;title&quot;:&quot;The Effectiveness of Data Augmentation in Image Classification using Deep Learning&quot;,&quot;author&quot;:[{&quot;family&quot;:&quot;Perez&quot;,&quot;given&quot;:&quot;Luis&quot;,&quot;parse-names&quot;:false,&quot;dropping-particle&quot;:&quot;&quot;,&quot;non-dropping-particle&quot;:&quot;&quot;},{&quot;family&quot;:&quot;Wang&quot;,&quot;given&quot;:&quot;Jason&quot;,&quot;parse-names&quot;:false,&quot;dropping-particle&quot;:&quot;&quot;,&quot;non-dropping-particle&quot;:&quot;&quot;}],&quot;URL&quot;:&quot;http://arxiv.org/abs/1712.04621&quot;,&quot;issued&quot;:{&quot;date-parts&quot;:[[2017]]},&quot;abstract&quot;:&quot;In this paper, we explore and compare multiple solutions to the problem of data augmentation in image classification. Previous work has demonstrated the effectiveness of data augmentation through simple techniques, such as cropping, rotating, and flipping input images. We artificially constrain our access to data to a small subset of the ImageNet dataset, and compare each data augmentation technique in turn. One of the more successful data augmentations strategies is the traditional transformations mentioned above. We also experiment with GANs to generate images of different styles. Finally, we propose a method to allow a neural net to learn augmentations that best improve the classifier, which we call neural augmentation. We discuss the successes and shortcomings of this method on various datasets.&quot;},&quot;isTemporary&quot;:false},{&quot;id&quot;:&quot;97e5385a-6937-3098-a056-149d83e042b1&quot;,&quot;itemData&quot;:{&quot;type&quot;:&quot;article-journal&quot;,&quot;id&quot;:&quot;97e5385a-6937-3098-a056-149d83e042b1&quot;,&quot;title&quot;:&quot;Differential Data Augmentation Techniques for Medical Imaging Classification Tasks&quot;,&quot;author&quot;:[{&quot;family&quot;:&quot;Hussain&quot;,&quot;given&quot;:&quot;Zeshan&quot;,&quot;parse-names&quot;:false,&quot;dropping-particle&quot;:&quot;&quot;,&quot;non-dropping-particle&quot;:&quot;&quot;},{&quot;family&quot;:&quot;Gimenez&quot;,&quot;given&quot;:&quot;Francisco&quot;,&quot;parse-names&quot;:false,&quot;dropping-particle&quot;:&quot;&quot;,&quot;non-dropping-particle&quot;:&quot;&quot;},{&quot;family&quot;:&quot;Yi&quot;,&quot;given&quot;:&quot;Darvin&quot;,&quot;parse-names&quot;:false,&quot;dropping-particle&quot;:&quot;&quot;,&quot;non-dropping-particle&quot;:&quot;&quot;},{&quot;family&quot;:&quot;Rubin&quot;,&quot;given&quot;:&quot;Daniel&quot;,&quot;parse-names&quot;:false,&quot;dropping-particle&quot;:&quot;&quot;,&quot;non-dropping-particle&quot;:&quot;&quot;}],&quot;container-title&quot;:&quot;AMIA ... Annual Symposium proceedings. AMIA Symposium&quot;,&quot;ISSN&quot;:&quot;1942597X&quot;,&quot;PMID&quot;:&quot;29854165&quot;,&quot;issued&quot;:{&quot;date-parts&quot;:[[2017]]},&quot;page&quot;:&quot;979-984&quot;,&quot;abstract&quot;:&quot;Data augmentation is an essential part of training discriminative Convolutional Neural Networks (CNNs). A variety of augmentation strategies, including horizontal flips, random crops, and principal component analysis (PCA), have been proposed and shown to capture important characteristics of natural images. However, while data augmentation has been commonly used for deep learning in medical imaging, little work has been done to determine which augmentation strategies best capture medical image statistics, leading to more discriminative models. This work compares augmentation strategies and shows that the extent to which an augmented training set retains properties of the original medical images determines model performance. Specifically, augmentation strategies such as flips and gaussian filters lead to validation accuracies of 84% and 88%, respectively. On the other hand, a less effective strategy such as adding noise leads to a significantly worse validation accuracy of 66%. Finally, we show that the augmentation affects mass generation.&quot;,&quot;volume&quot;:&quot;2017&quot;},&quot;isTemporary&quot;:false}],&quot;properties&quot;:{&quot;noteIndex&quot;:0},&quot;isEdited&quot;:false,&quot;manualOverride&quot;:{&quot;isManuallyOverridden&quot;:false,&quot;citeprocText&quot;:&quot;[1–3]&quot;,&quot;manualOverrideText&quot;:&quot;&quot;},&quot;citationTag&quot;:&quot;MENDELEY_CITATION_v3_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&quot;},{&quot;citationID&quot;:&quot;MENDELEY_CITATION_221aa3c9-680f-4edc-9fb8-5efef8cb40c0&quot;,&quot;citationItems&quot;:[{&quot;id&quot;:&quot;21a7f142-4a12-3c97-bb61-fd40dcfd6926&quot;,&quot;itemData&quot;:{&quot;type&quot;:&quot;article-journal&quot;,&quot;id&quot;:&quot;21a7f142-4a12-3c97-bb61-fd40dcfd6926&quot;,&quot;title&quot;:&quot;Adam: A method for stochastic optimization&quot;,&quot;author&quot;:[{&quot;family&quot;:&quot;Kingma&quot;,&quot;given&quot;:&quot;Diederik P.&quot;,&quot;parse-names&quot;:false,&quot;dropping-particle&quot;:&quot;&quot;,&quot;non-dropping-particle&quot;:&quot;&quot;},{&quot;family&quot;:&quot;Ba&quot;,&quot;given&quot;:&quot;Jimmy Lei&quot;,&quot;parse-names&quot;:false,&quot;dropping-particle&quot;:&quot;&quot;,&quot;non-dropping-particle&quot;:&quot;&quot;}],&quot;container-title&quot;:&quot;3rd International Conference on Learning Representations, ICLR 2015 - Conference Track Proceedings&quot;,&quot;issued&quot;:{&quot;date-parts&quot;:[[2015]]},&quot;page&quot;:&quot;1-15&quot;,&quot;abstract&quot;:&quot;We introduce Adam, an algorithm for first-order gradient-based optimization of stochastic objective functions, based on adaptive estimates of lower-order moments. The method is straightforward to implement, is computationally efficient, has little memory requirements, is invariant to diagonal rescaling of the gradients, and is well suited for problems that are large in terms of data and/or parameters. The method is also appropriate for non-stationary objectives and problems with very noisy and/or sparse gradients. The hyper-parameters have intuitive interpretations and typically require little tuning. Some connections to related algorithms, on which Adam was inspired, are discussed. We also analyze the theoretical convergence properties of the algorithm and provide a regret bound on the convergence rate that is comparable to the best known results under the online convex optimization framework. Empirical results demonstrate that Adam works well in practice and compares favorably to other stochastic optimization methods. Finally, we discuss AdaMax, a variant of Adam based on the infinity norm.&quot;},&quot;isTemporary&quot;:false}],&quot;properties&quot;:{&quot;noteIndex&quot;:0},&quot;isEdited&quot;:false,&quot;manualOverride&quot;:{&quot;isManuallyOverridden&quot;:false,&quot;citeprocText&quot;:&quot;[4]&quot;,&quot;manualOverrideText&quot;:&quot;&quot;},&quot;citationTag&quot;:&quot;MENDELEY_CITATION_v3_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&quot;},{&quot;citationID&quot;:&quot;MENDELEY_CITATION_8b42057d-207f-4492-9ca6-0f2b0ab98e9f&quot;,&quot;citationItems&quot;:[{&quot;id&quot;:&quot;0d66a572-b10f-37c5-8ed9-eab14c6330e7&quot;,&quot;itemData&quot;:{&quot;type&quot;:&quot;article-journal&quot;,&quot;id&quot;:&quot;0d66a572-b10f-37c5-8ed9-eab14c6330e7&quot;,&quot;title&quot;:&quot;Improving neural networks by preventing co-adaptation of feature detectors&quot;,&quot;author&quot;:[{&quot;family&quot;:&quot;Hinton&quot;,&quot;given&quot;:&quot;Geoffrey E.&quot;,&quot;parse-names&quot;:false,&quot;dropping-particle&quot;:&quot;&quot;,&quot;non-dropping-particle&quot;:&quot;&quot;},{&quot;family&quot;:&quot;Srivastava&quot;,&quot;given&quot;:&quot;Nitish&quot;,&quot;parse-names&quot;:false,&quot;dropping-particle&quot;:&quot;&quot;,&quot;non-dropping-particle&quot;:&quot;&quot;},{&quot;family&quot;:&quot;Krizhevsky&quot;,&quot;given&quot;:&quot;Alex&quot;,&quot;parse-names&quot;:false,&quot;dropping-particle&quot;:&quot;&quot;,&quot;non-dropping-particle&quot;:&quot;&quot;},{&quot;family&quot;:&quot;Sutskever&quot;,&quot;given&quot;:&quot;Ilya&quot;,&quot;parse-names&quot;:false,&quot;dropping-particle&quot;:&quot;&quot;,&quot;non-dropping-particle&quot;:&quot;&quot;},{&quot;family&quot;:&quot;Salakhutdinov&quot;,&quot;given&quot;:&quot;Ruslan R.&quot;,&quot;parse-names&quot;:false,&quot;dropping-particle&quot;:&quot;&quot;,&quot;non-dropping-particle&quot;:&quot;&quot;}],&quot;URL&quot;:&quot;http://arxiv.org/abs/1207.0580&quot;,&quot;issued&quot;:{&quot;date-parts&quot;:[[2012]]},&quot;page&quot;:&quot;1-18&quot;,&quot;abstract&quot;:&quot;When a large feedforward neural network is trained on a small training set, it typically performs poorly on held-out test data. This \&quot;overfitting\&quot; is greatly reduced by randomly omitting half of the feature detectors on each training case. This prevents complex co-adaptations in which a feature detector is only helpful in the context of several other specific feature detectors. Instead, each neuron learns to detect a feature that is generally helpful for producing the correct answer given the combinatorially large variety of internal contexts in which it must operate. Random \&quot;dropout\&quot; gives big improvements on many benchmark tasks and sets new records for speech and object recognition.&quot;},&quot;isTemporary&quot;:false},{&quot;id&quot;:&quot;b9c56806-3dfe-3f98-bdbd-aef5c8ad3083&quot;,&quot;itemData&quot;:{&quot;type&quot;:&quot;article-journal&quot;,&quot;id&quot;:&quot;b9c56806-3dfe-3f98-bdbd-aef5c8ad3083&quot;,&quot;title&quot;:&quot;Dropout: a simple way to prevent neural networks from overfitting&quot;,&quot;author&quot;:[{&quot;family&quot;:&quot;Srivastava&quot;,&quot;given&quot;:&quot;Nitish&quot;,&quot;parse-names&quot;:false,&quot;dropping-particle&quot;:&quot;&quot;,&quot;non-dropping-particle&quot;:&quot;&quot;},{&quot;family&quot;:&quot;Hinton&quot;,&quot;given&quot;:&quot;Geoffrey&quot;,&quot;parse-names&quot;:false,&quot;dropping-particle&quot;:&quot;&quot;,&quot;non-dropping-particle&quot;:&quot;&quot;},{&quot;family&quot;:&quot;Krizhevsky&quot;,&quot;given&quot;:&quot;Alex&quot;,&quot;parse-names&quot;:false,&quot;dropping-particle&quot;:&quot;&quot;,&quot;non-dropping-particle&quot;:&quot;&quot;},{&quot;family&quot;:&quot;Sutskever&quot;,&quot;given&quot;:&quot;Ilya&quot;,&quot;parse-names&quot;:false,&quot;dropping-particle&quot;:&quot;&quot;,&quot;non-dropping-particle&quot;:&quot;&quot;},{&quot;family&quot;:&quot;Salakhutdinov&quot;,&quot;given&quot;:&quot;Ruslan&quot;,&quot;parse-names&quot;:false,&quot;dropping-particle&quot;:&quot;&quot;,&quot;non-dropping-particle&quot;:&quot;&quot;}],&quot;container-title&quot;:&quot;The journal of machine learning research&quot;,&quot;ISSN&quot;:&quot;1532-4435&quot;,&quot;issued&quot;:{&quot;date-parts&quot;:[[2014]]},&quot;page&quot;:&quot;1929-1958&quot;,&quot;publisher&quot;:&quot;JMLR. org&quot;,&quot;issue&quot;:&quot;1&quot;,&quot;volume&quot;:&quot;15&quot;},&quot;isTemporary&quot;:false}],&quot;properties&quot;:{&quot;noteIndex&quot;:0},&quot;isEdited&quot;:false,&quot;manualOverride&quot;:{&quot;isManuallyOverridden&quot;:false,&quot;citeprocText&quot;:&quot;[5,6]&quot;,&quot;manualOverrideText&quot;:&quot;&quot;},&quot;citationTag&quot;:&quot;MENDELEY_CITATION_v3_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&quot;},{&quot;citationID&quot;:&quot;MENDELEY_CITATION_5de1ebf0-0dcc-451f-a34d-396ea3b701e4&quot;,&quot;citationItems&quot;:[{&quot;id&quot;:&quot;0d66a572-b10f-37c5-8ed9-eab14c6330e7&quot;,&quot;itemData&quot;:{&quot;type&quot;:&quot;article-journal&quot;,&quot;id&quot;:&quot;0d66a572-b10f-37c5-8ed9-eab14c6330e7&quot;,&quot;title&quot;:&quot;Improving neural networks by preventing co-adaptation of feature detectors&quot;,&quot;author&quot;:[{&quot;family&quot;:&quot;Hinton&quot;,&quot;given&quot;:&quot;Geoffrey E.&quot;,&quot;parse-names&quot;:false,&quot;dropping-particle&quot;:&quot;&quot;,&quot;non-dropping-particle&quot;:&quot;&quot;},{&quot;family&quot;:&quot;Srivastava&quot;,&quot;given&quot;:&quot;Nitish&quot;,&quot;parse-names&quot;:false,&quot;dropping-particle&quot;:&quot;&quot;,&quot;non-dropping-particle&quot;:&quot;&quot;},{&quot;family&quot;:&quot;Krizhevsky&quot;,&quot;given&quot;:&quot;Alex&quot;,&quot;parse-names&quot;:false,&quot;dropping-particle&quot;:&quot;&quot;,&quot;non-dropping-particle&quot;:&quot;&quot;},{&quot;family&quot;:&quot;Sutskever&quot;,&quot;given&quot;:&quot;Ilya&quot;,&quot;parse-names&quot;:false,&quot;dropping-particle&quot;:&quot;&quot;,&quot;non-dropping-particle&quot;:&quot;&quot;},{&quot;family&quot;:&quot;Salakhutdinov&quot;,&quot;given&quot;:&quot;Ruslan R.&quot;,&quot;parse-names&quot;:false,&quot;dropping-particle&quot;:&quot;&quot;,&quot;non-dropping-particle&quot;:&quot;&quot;}],&quot;URL&quot;:&quot;http://arxiv.org/abs/1207.0580&quot;,&quot;issued&quot;:{&quot;date-parts&quot;:[[2012]]},&quot;page&quot;:&quot;1-18&quot;,&quot;abstract&quot;:&quot;When a large feedforward neural network is trained on a small training set, it typically performs poorly on held-out test data. This \&quot;overfitting\&quot; is greatly reduced by randomly omitting half of the feature detectors on each training case. This prevents complex co-adaptations in which a feature detector is only helpful in the context of several other specific feature detectors. Instead, each neuron learns to detect a feature that is generally helpful for producing the correct answer given the combinatorially large variety of internal contexts in which it must operate. Random \&quot;dropout\&quot; gives big improvements on many benchmark tasks and sets new records for speech and object recognition.&quot;},&quot;isTemporary&quot;:false},{&quot;id&quot;:&quot;b9c56806-3dfe-3f98-bdbd-aef5c8ad3083&quot;,&quot;itemData&quot;:{&quot;type&quot;:&quot;article-journal&quot;,&quot;id&quot;:&quot;b9c56806-3dfe-3f98-bdbd-aef5c8ad3083&quot;,&quot;title&quot;:&quot;Dropout: a simple way to prevent neural networks from overfitting&quot;,&quot;author&quot;:[{&quot;family&quot;:&quot;Srivastava&quot;,&quot;given&quot;:&quot;Nitish&quot;,&quot;parse-names&quot;:false,&quot;dropping-particle&quot;:&quot;&quot;,&quot;non-dropping-particle&quot;:&quot;&quot;},{&quot;family&quot;:&quot;Hinton&quot;,&quot;given&quot;:&quot;Geoffrey&quot;,&quot;parse-names&quot;:false,&quot;dropping-particle&quot;:&quot;&quot;,&quot;non-dropping-particle&quot;:&quot;&quot;},{&quot;family&quot;:&quot;Krizhevsky&quot;,&quot;given&quot;:&quot;Alex&quot;,&quot;parse-names&quot;:false,&quot;dropping-particle&quot;:&quot;&quot;,&quot;non-dropping-particle&quot;:&quot;&quot;},{&quot;family&quot;:&quot;Sutskever&quot;,&quot;given&quot;:&quot;Ilya&quot;,&quot;parse-names&quot;:false,&quot;dropping-particle&quot;:&quot;&quot;,&quot;non-dropping-particle&quot;:&quot;&quot;},{&quot;family&quot;:&quot;Salakhutdinov&quot;,&quot;given&quot;:&quot;Ruslan&quot;,&quot;parse-names&quot;:false,&quot;dropping-particle&quot;:&quot;&quot;,&quot;non-dropping-particle&quot;:&quot;&quot;}],&quot;container-title&quot;:&quot;The journal of machine learning research&quot;,&quot;ISSN&quot;:&quot;1532-4435&quot;,&quot;issued&quot;:{&quot;date-parts&quot;:[[2014]]},&quot;page&quot;:&quot;1929-1958&quot;,&quot;publisher&quot;:&quot;JMLR. org&quot;,&quot;issue&quot;:&quot;1&quot;,&quot;volume&quot;:&quot;15&quot;},&quot;isTemporary&quot;:false}],&quot;properties&quot;:{&quot;noteIndex&quot;:0},&quot;isEdited&quot;:false,&quot;manualOverride&quot;:{&quot;isManuallyOverridden&quot;:false,&quot;citeprocText&quot;:&quot;[5,6]&quot;,&quot;manualOverrideText&quot;:&quot;&quot;},&quot;citationTag&quot;:&quot;MENDELEY_CITATION_v3_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&quot;}]"/>
+    <we:property name="MENDELEY_CITATIONS_STYLE" value="&quot;https://www.zotero.org/styles/multidisciplinary-digital-publishing-institute&quot;"/>
+  </we:properties>
+  <we:bindings/>
+  <we:snapshot xmlns:r="http://schemas.openxmlformats.org/officeDocument/2006/relationships"/>
+</we:webextension>
+</file>
+
+<file path=customXml/item1.xml><?xml version="1.0" encoding="utf-8"?>
+<b:Sources xmlns:b="http://schemas.openxmlformats.org/officeDocument/2006/bibliography" xmlns="http://schemas.openxmlformats.org/officeDocument/2006/bibliography" SelectedStyle="\APASixthEditionOfficeOnline.xsl" StyleName="APA" Version="6"/>
+</file>
+
+<file path=customXml/itemProps1.xml><?xml version="1.0" encoding="utf-8"?>
+<ds:datastoreItem xmlns:ds="http://schemas.openxmlformats.org/officeDocument/2006/customXml" ds:itemID="{9C6A3D45-9352-4036-BFB8-4CAE18C5C067}">
+  <ds:schemaRefs>
+    <ds:schemaRef ds:uri="http://schemas.openxmlformats.org/officeDocument/2006/bibliography"/>
+  </ds:schemaRefs>
+</ds:datastoreItem>
 </file>
</xml_diff>

<commit_message>
Minor rephrasing about final 50 test chips
</commit_message>
<xml_diff>
--- a/scan_classification/ScaNet_rough.docx
+++ b/scan_classification/ScaNet_rough.docx
@@ -1044,14 +1044,27 @@
       <w:r>
         <w:t xml:space="preserve">Figure </w:t>
       </w:r>
-      <w:fldSimple w:instr=" SEQ Figure \* ARABIC ">
-        <w:r>
-          <w:rPr>
-            <w:noProof/>
-          </w:rPr>
-          <w:t>1</w:t>
-        </w:r>
-      </w:fldSimple>
+      <w:r>
+        <w:fldChar w:fldCharType="begin"/>
+      </w:r>
+      <w:r>
+        <w:instrText xml:space="preserve"> SEQ Figure \* ARABIC </w:instrText>
+      </w:r>
+      <w:r>
+        <w:fldChar w:fldCharType="separate"/>
+      </w:r>
+      <w:r>
+        <w:rPr>
+          <w:noProof/>
+        </w:rPr>
+        <w:t>1</w:t>
+      </w:r>
+      <w:r>
+        <w:rPr>
+          <w:noProof/>
+        </w:rPr>
+        <w:fldChar w:fldCharType="end"/>
+      </w:r>
       <w:bookmarkEnd w:id="0"/>
       <w:r>
         <w:t xml:space="preserve">. </w:t>
@@ -1165,14 +1178,27 @@
       <w:r>
         <w:t xml:space="preserve">Figure </w:t>
       </w:r>
-      <w:fldSimple w:instr=" SEQ Figure \* ARABIC ">
-        <w:r>
-          <w:rPr>
-            <w:noProof/>
-          </w:rPr>
-          <w:t>2</w:t>
-        </w:r>
-      </w:fldSimple>
+      <w:r>
+        <w:fldChar w:fldCharType="begin"/>
+      </w:r>
+      <w:r>
+        <w:instrText xml:space="preserve"> SEQ Figure \* ARABIC </w:instrText>
+      </w:r>
+      <w:r>
+        <w:fldChar w:fldCharType="separate"/>
+      </w:r>
+      <w:r>
+        <w:rPr>
+          <w:noProof/>
+        </w:rPr>
+        <w:t>2</w:t>
+      </w:r>
+      <w:r>
+        <w:rPr>
+          <w:noProof/>
+        </w:rPr>
+        <w:fldChar w:fldCharType="end"/>
+      </w:r>
       <w:bookmarkEnd w:id="1"/>
       <w:r>
         <w:t xml:space="preserve">. </w:t>
@@ -1252,14 +1278,27 @@
       <w:r>
         <w:t xml:space="preserve">Figure </w:t>
       </w:r>
-      <w:fldSimple w:instr=" SEQ Figure \* ARABIC ">
-        <w:r>
-          <w:rPr>
-            <w:noProof/>
-          </w:rPr>
-          <w:t>3</w:t>
-        </w:r>
-      </w:fldSimple>
+      <w:r>
+        <w:fldChar w:fldCharType="begin"/>
+      </w:r>
+      <w:r>
+        <w:instrText xml:space="preserve"> SEQ Figure \* ARABIC </w:instrText>
+      </w:r>
+      <w:r>
+        <w:fldChar w:fldCharType="separate"/>
+      </w:r>
+      <w:r>
+        <w:rPr>
+          <w:noProof/>
+        </w:rPr>
+        <w:t>3</w:t>
+      </w:r>
+      <w:r>
+        <w:rPr>
+          <w:noProof/>
+        </w:rPr>
+        <w:fldChar w:fldCharType="end"/>
+      </w:r>
       <w:bookmarkEnd w:id="2"/>
       <w:r>
         <w:t>.</w:t>
@@ -1393,14 +1432,27 @@
       <w:r>
         <w:t xml:space="preserve">Table </w:t>
       </w:r>
-      <w:fldSimple w:instr=" SEQ Table \* ARABIC ">
-        <w:r>
-          <w:rPr>
-            <w:noProof/>
-          </w:rPr>
-          <w:t>1</w:t>
-        </w:r>
-      </w:fldSimple>
+      <w:r>
+        <w:fldChar w:fldCharType="begin"/>
+      </w:r>
+      <w:r>
+        <w:instrText xml:space="preserve"> SEQ Table \* ARABIC </w:instrText>
+      </w:r>
+      <w:r>
+        <w:fldChar w:fldCharType="separate"/>
+      </w:r>
+      <w:r>
+        <w:rPr>
+          <w:noProof/>
+        </w:rPr>
+        <w:t>1</w:t>
+      </w:r>
+      <w:r>
+        <w:rPr>
+          <w:noProof/>
+        </w:rPr>
+        <w:fldChar w:fldCharType="end"/>
+      </w:r>
       <w:bookmarkEnd w:id="3"/>
       <w:r>
         <w:t xml:space="preserve">. </w:t>
@@ -2355,14 +2407,27 @@
         <w:lastRenderedPageBreak/>
         <w:t xml:space="preserve">Table </w:t>
       </w:r>
-      <w:fldSimple w:instr=" SEQ Table \* ARABIC ">
-        <w:r>
-          <w:rPr>
-            <w:noProof/>
-          </w:rPr>
-          <w:t>2</w:t>
-        </w:r>
-      </w:fldSimple>
+      <w:r>
+        <w:fldChar w:fldCharType="begin"/>
+      </w:r>
+      <w:r>
+        <w:instrText xml:space="preserve"> SEQ Table \* ARABIC </w:instrText>
+      </w:r>
+      <w:r>
+        <w:fldChar w:fldCharType="separate"/>
+      </w:r>
+      <w:r>
+        <w:rPr>
+          <w:noProof/>
+        </w:rPr>
+        <w:t>2</w:t>
+      </w:r>
+      <w:r>
+        <w:rPr>
+          <w:noProof/>
+        </w:rPr>
+        <w:fldChar w:fldCharType="end"/>
+      </w:r>
       <w:bookmarkEnd w:id="4"/>
       <w:r>
         <w:t xml:space="preserve">. </w:t>
@@ -3570,14 +3635,27 @@
       <w:r>
         <w:t xml:space="preserve">Figure </w:t>
       </w:r>
-      <w:fldSimple w:instr=" SEQ Figure \* ARABIC ">
-        <w:r>
-          <w:rPr>
-            <w:noProof/>
-          </w:rPr>
-          <w:t>4</w:t>
-        </w:r>
-      </w:fldSimple>
+      <w:r>
+        <w:fldChar w:fldCharType="begin"/>
+      </w:r>
+      <w:r>
+        <w:instrText xml:space="preserve"> SEQ Figure \* ARABIC </w:instrText>
+      </w:r>
+      <w:r>
+        <w:fldChar w:fldCharType="separate"/>
+      </w:r>
+      <w:r>
+        <w:rPr>
+          <w:noProof/>
+        </w:rPr>
+        <w:t>4</w:t>
+      </w:r>
+      <w:r>
+        <w:rPr>
+          <w:noProof/>
+        </w:rPr>
+        <w:fldChar w:fldCharType="end"/>
+      </w:r>
       <w:bookmarkEnd w:id="5"/>
       <w:r>
         <w:t xml:space="preserve">. </w:t>
@@ -3619,14 +3697,27 @@
       <w:r>
         <w:t xml:space="preserve">Table </w:t>
       </w:r>
-      <w:fldSimple w:instr=" SEQ Table \* ARABIC ">
-        <w:r>
-          <w:rPr>
-            <w:noProof/>
-          </w:rPr>
-          <w:t>3</w:t>
-        </w:r>
-      </w:fldSimple>
+      <w:r>
+        <w:fldChar w:fldCharType="begin"/>
+      </w:r>
+      <w:r>
+        <w:instrText xml:space="preserve"> SEQ Table \* ARABIC </w:instrText>
+      </w:r>
+      <w:r>
+        <w:fldChar w:fldCharType="separate"/>
+      </w:r>
+      <w:r>
+        <w:rPr>
+          <w:noProof/>
+        </w:rPr>
+        <w:t>3</w:t>
+      </w:r>
+      <w:r>
+        <w:rPr>
+          <w:noProof/>
+        </w:rPr>
+        <w:fldChar w:fldCharType="end"/>
+      </w:r>
       <w:bookmarkEnd w:id="6"/>
       <w:r>
         <w:t xml:space="preserve">. </w:t>
@@ -4876,14 +4967,27 @@
       <w:r>
         <w:t xml:space="preserve">Figure </w:t>
       </w:r>
-      <w:fldSimple w:instr=" SEQ Figure \* ARABIC ">
-        <w:r>
-          <w:rPr>
-            <w:noProof/>
-          </w:rPr>
-          <w:t>5</w:t>
-        </w:r>
-      </w:fldSimple>
+      <w:r>
+        <w:fldChar w:fldCharType="begin"/>
+      </w:r>
+      <w:r>
+        <w:instrText xml:space="preserve"> SEQ Figure \* ARABIC </w:instrText>
+      </w:r>
+      <w:r>
+        <w:fldChar w:fldCharType="separate"/>
+      </w:r>
+      <w:r>
+        <w:rPr>
+          <w:noProof/>
+        </w:rPr>
+        <w:t>5</w:t>
+      </w:r>
+      <w:r>
+        <w:rPr>
+          <w:noProof/>
+        </w:rPr>
+        <w:fldChar w:fldCharType="end"/>
+      </w:r>
       <w:bookmarkEnd w:id="7"/>
       <w:r>
         <w:t xml:space="preserve">. </w:t>
@@ -5381,24 +5485,14 @@
         <w:lastRenderedPageBreak/>
         <w:t xml:space="preserve">Figure </w:t>
       </w:r>
-      <w:r>
-        <w:fldChar w:fldCharType="begin"/>
-      </w:r>
-      <w:r>
-        <w:instrText xml:space="preserve"> SEQ Figure \* ARABIC </w:instrText>
-      </w:r>
-      <w:r>
-        <w:fldChar w:fldCharType="separate"/>
-      </w:r>
-      <w:r>
-        <w:rPr>
-          <w:noProof/>
-        </w:rPr>
-        <w:t>6</w:t>
-      </w:r>
-      <w:r>
-        <w:fldChar w:fldCharType="end"/>
-      </w:r>
+      <w:fldSimple w:instr=" SEQ Figure \* ARABIC ">
+        <w:r>
+          <w:rPr>
+            <w:noProof/>
+          </w:rPr>
+          <w:t>6</w:t>
+        </w:r>
+      </w:fldSimple>
       <w:bookmarkEnd w:id="8"/>
       <w:r>
         <w:t>. Tiles containing errors with confidences for each class: (none, minor, major, error). Both A) and B) were correctly classified as ‘No events’ despite the calibration pulse cutting across the tile. C) contains noise some light smudging which got passed the brightness check and was misclassified as ‘minor events’ when no microseisms are present. In D) the calibration pulse seems to have confused the network and it was misclassified as ‘major events’. Note that only B) surpasses the confidence threshold.</w:t>
@@ -5588,14 +5682,27 @@
       <w:r>
         <w:t xml:space="preserve">Figure </w:t>
       </w:r>
-      <w:fldSimple w:instr=" SEQ Figure \* ARABIC ">
-        <w:r>
-          <w:rPr>
-            <w:noProof/>
-          </w:rPr>
-          <w:t>7</w:t>
-        </w:r>
-      </w:fldSimple>
+      <w:r>
+        <w:fldChar w:fldCharType="begin"/>
+      </w:r>
+      <w:r>
+        <w:instrText xml:space="preserve"> SEQ Figure \* ARABIC </w:instrText>
+      </w:r>
+      <w:r>
+        <w:fldChar w:fldCharType="separate"/>
+      </w:r>
+      <w:r>
+        <w:rPr>
+          <w:noProof/>
+        </w:rPr>
+        <w:t>7</w:t>
+      </w:r>
+      <w:r>
+        <w:rPr>
+          <w:noProof/>
+        </w:rPr>
+        <w:fldChar w:fldCharType="end"/>
+      </w:r>
       <w:bookmarkEnd w:id="9"/>
       <w:r>
         <w:t xml:space="preserve">. </w:t>
@@ -5846,6 +5953,12 @@
       </w:r>
       <w:r>
         <w:t>.</w:t>
+      </w:r>
+      <w:r>
+        <w:t xml:space="preserve"> </w:t>
+      </w:r>
+      <w:r>
+        <w:t>Overall, of the 50 test chips, 13 were labelled ‘high interest’, 18 were labelled ‘some interest’, 12 were labelled ‘little interest’, and 7 were labelled ‘no interest’.</w:t>
       </w:r>
     </w:p>
     <w:p>
@@ -5861,14 +5974,27 @@
       <w:r>
         <w:t xml:space="preserve">Table </w:t>
       </w:r>
-      <w:fldSimple w:instr=" SEQ Table \* ARABIC ">
-        <w:r>
-          <w:rPr>
-            <w:noProof/>
-          </w:rPr>
-          <w:t>4</w:t>
-        </w:r>
-      </w:fldSimple>
+      <w:r>
+        <w:fldChar w:fldCharType="begin"/>
+      </w:r>
+      <w:r>
+        <w:instrText xml:space="preserve"> SEQ Table \* ARABIC </w:instrText>
+      </w:r>
+      <w:r>
+        <w:fldChar w:fldCharType="separate"/>
+      </w:r>
+      <w:r>
+        <w:rPr>
+          <w:noProof/>
+        </w:rPr>
+        <w:t>4</w:t>
+      </w:r>
+      <w:r>
+        <w:rPr>
+          <w:noProof/>
+        </w:rPr>
+        <w:fldChar w:fldCharType="end"/>
+      </w:r>
       <w:bookmarkEnd w:id="10"/>
       <w:r>
         <w:t xml:space="preserve">. </w:t>
@@ -6066,6 +6192,7 @@
               </w:rPr>
             </w:pPr>
             <w:r>
+              <w:lastRenderedPageBreak/>
               <w:t>200-0</w:t>
             </w:r>
           </w:p>
@@ -6234,7 +6361,6 @@
               </w:rPr>
             </w:pPr>
             <w:r>
-              <w:lastRenderedPageBreak/>
               <w:t>200-2</w:t>
             </w:r>
           </w:p>
@@ -11123,14 +11249,14 @@
     <w:charset w:val="00"/>
     <w:family w:val="roman"/>
     <w:pitch w:val="variable"/>
-    <w:sig w:usb0="E0002AFF" w:usb1="C0007843" w:usb2="00000009" w:usb3="00000000" w:csb0="000001FF" w:csb1="00000000"/>
+    <w:sig w:usb0="E0002EFF" w:usb1="C000785B" w:usb2="00000009" w:usb3="00000000" w:csb0="000001FF" w:csb1="00000000"/>
   </w:font>
   <w:font w:name="Calibri">
     <w:panose1 w:val="020F0502020204030204"/>
     <w:charset w:val="00"/>
     <w:family w:val="swiss"/>
     <w:pitch w:val="variable"/>
-    <w:sig w:usb0="E0002AFF" w:usb1="4000ACFF" w:usb2="00000001" w:usb3="00000000" w:csb0="000001FF" w:csb1="00000000"/>
+    <w:sig w:usb0="E4002EFF" w:usb1="C000247B" w:usb2="00000009" w:usb3="00000000" w:csb0="000001FF" w:csb1="00000000"/>
   </w:font>
   <w:font w:name="Times">
     <w:panose1 w:val="02020603050405020304"/>
@@ -11144,7 +11270,7 @@
     <w:charset w:val="00"/>
     <w:family w:val="swiss"/>
     <w:pitch w:val="variable"/>
-    <w:sig w:usb0="A0002AEF" w:usb1="4000207B" w:usb2="00000000" w:usb3="00000000" w:csb0="000001FF" w:csb1="00000000"/>
+    <w:sig w:usb0="E4002EFF" w:usb1="C000247B" w:usb2="00000009" w:usb3="00000000" w:csb0="000001FF" w:csb1="00000000"/>
   </w:font>
   <w:font w:name="Courier New">
     <w:panose1 w:val="02070309020205020404"/>
@@ -11187,6 +11313,7 @@
     <w:rsid w:val="009779EA"/>
     <w:rsid w:val="00C760DC"/>
     <w:rsid w:val="00D3429A"/>
+    <w:rsid w:val="00DB23B7"/>
   </w:rsids>
   <m:mathPr>
     <m:mathFont m:val="Cambria Math"/>

</xml_diff>

<commit_message>
Rerunning sample frequency test
</commit_message>
<xml_diff>
--- a/scan_classification/ScaNet_rough.docx
+++ b/scan_classification/ScaNet_rough.docx
@@ -512,17 +512,6 @@
       </w:r>
     </w:p>
     <w:p>
-      <w:pPr>
-        <w:ind w:firstLine="720"/>
-      </w:pPr>
-      <w:r>
-        <w:rPr>
-          <w:highlight w:val="yellow"/>
-        </w:rPr>
-        <w:t>Introduction to CNNs?</w:t>
-      </w:r>
-    </w:p>
-    <w:p>
       <w:r>
         <w:tab/>
         <w:t xml:space="preserve">Convolutional neural networks </w:t>
@@ -531,7 +520,16 @@
         <w:t xml:space="preserve">(CNNs) </w:t>
       </w:r>
       <w:r>
-        <w:t xml:space="preserve">have been widely applied to image classification and computer vision problems </w:t>
+        <w:t xml:space="preserve">are regularized networks that are inspired by biological processes, and have found </w:t>
+      </w:r>
+      <w:r>
+        <w:t>wide</w:t>
+      </w:r>
+      <w:r>
+        <w:t xml:space="preserve">spread use and efficacy in </w:t>
+      </w:r>
+      <w:r>
+        <w:t xml:space="preserve">image classification and computer vision problems </w:t>
       </w:r>
       <w:sdt>
         <w:sdtPr>
@@ -2583,6 +2581,9 @@
             <w:pPr>
               <w:jc w:val="center"/>
             </w:pPr>
+            <w:r>
+              <w:t>6,539</w:t>
+            </w:r>
           </w:p>
         </w:tc>
       </w:tr>
@@ -2608,6 +2609,9 @@
             <w:pPr>
               <w:jc w:val="center"/>
             </w:pPr>
+            <w:r>
+              <w:t>8,393</w:t>
+            </w:r>
           </w:p>
         </w:tc>
       </w:tr>
@@ -2633,6 +2637,9 @@
             <w:pPr>
               <w:jc w:val="center"/>
             </w:pPr>
+            <w:r>
+              <w:t>3,049</w:t>
+            </w:r>
           </w:p>
         </w:tc>
       </w:tr>
@@ -2661,6 +2668,9 @@
             <w:pPr>
               <w:jc w:val="center"/>
             </w:pPr>
+            <w:r>
+              <w:t>173</w:t>
+            </w:r>
           </w:p>
         </w:tc>
       </w:tr>
@@ -3056,21 +3066,7 @@
     <w:p>
       <w:r>
         <w:tab/>
-        <w:t xml:space="preserve">The data pipeline was designed to randomly sample unique tiles from each film chip until a minimum number of samples had been generated. Sampling a fraction of the chip’s area is a more efficient than simply classifying the entire area, and given the number of film chips in the USGS archive, optimizing this process was crucial. This minimum value was selected by evaluating the variability of each sample size. </w:t>
-      </w:r>
-    </w:p>
-    <w:p>
-      <w:pPr>
-        <w:ind w:firstLine="720"/>
-      </w:pPr>
-      <w:r>
-        <w:t>To measure this variability, different sample sizes were tested repeatedly across a</w:t>
-      </w:r>
-      <w:r>
-        <w:t xml:space="preserve">n evaluation </w:t>
-      </w:r>
-      <w:r>
-        <w:t xml:space="preserve">set of 50 film chips. The masked area of each film chip is composed of approximately 250 tiles, so sample sizes of 10, 25, 50, 100, and 200 tiles were tested. With a confidence threshold of 85% an average score across five runs for each chip was calculated using values of 0 for ‘no events’, 1 for ‘minor events’, and 2 for ‘major </w:t>
+        <w:t xml:space="preserve">The data pipeline was designed to randomly sample unique tiles from each film chip until a minimum number of samples had been generated. Sampling a fraction of the chip’s area is a more efficient than simply classifying the entire area, and given the number of film chips in the USGS archive, optimizing this process was crucial. This minimum value was selected by evaluating the variability of each sample size. To measure this variability, different sample sizes were tested repeatedly across an evaluation set of 50 film chips. The masked area of each film chip is composed of approximately 250 tiles, so sample sizes of 10, 25, 50, 100, and 200 tiles were tested. With a confidence threshold of 85% an average score across five runs for each chip was calculated using values of 0 for ‘no events’, 1 for ‘minor events’, and 2 for ‘major </w:t>
       </w:r>
       <w:proofErr w:type="gramStart"/>
       <w:r>
@@ -3081,7 +3077,19 @@
         <w:t xml:space="preserve">. </w:t>
       </w:r>
       <w:r>
-        <w:t>The scores were then compared to determine the optimal sampling frequency.</w:t>
+        <w:t xml:space="preserve">The </w:t>
+      </w:r>
+      <w:r>
+        <w:t xml:space="preserve">mean </w:t>
+      </w:r>
+      <w:r>
+        <w:t xml:space="preserve">scores </w:t>
+      </w:r>
+      <w:r>
+        <w:t xml:space="preserve">for the tiles in each run </w:t>
+      </w:r>
+      <w:r>
+        <w:t>were then compared to determine the optimal sampling frequency.</w:t>
       </w:r>
     </w:p>
     <w:p>
@@ -3116,7 +3124,85 @@
         </w:numPr>
       </w:pPr>
       <w:r>
-        <w:t>REWRITE</w:t>
+        <w:t>If the maximum tile classification score is 0: label = ‘no interest’</w:t>
+      </w:r>
+    </w:p>
+    <w:p>
+      <w:pPr>
+        <w:pStyle w:val="ListParagraph"/>
+        <w:numPr>
+          <w:ilvl w:val="0"/>
+          <w:numId w:val="5"/>
+        </w:numPr>
+      </w:pPr>
+      <w:r>
+        <w:t xml:space="preserve">If the maximum tile classification </w:t>
+      </w:r>
+      <w:r>
+        <w:t xml:space="preserve">score </w:t>
+      </w:r>
+      <w:r>
+        <w:t>is 1: label = ‘little interest’</w:t>
+      </w:r>
+    </w:p>
+    <w:p>
+      <w:pPr>
+        <w:pStyle w:val="ListParagraph"/>
+        <w:numPr>
+          <w:ilvl w:val="0"/>
+          <w:numId w:val="5"/>
+        </w:numPr>
+      </w:pPr>
+      <w:r>
+        <w:t xml:space="preserve">If the maximum tile classification </w:t>
+      </w:r>
+      <w:r>
+        <w:t xml:space="preserve">score </w:t>
+      </w:r>
+      <w:r>
+        <w:t xml:space="preserve">is 2 &amp; the mode of tile classifications </w:t>
+      </w:r>
+      <w:r>
+        <w:t xml:space="preserve">score </w:t>
+      </w:r>
+      <w:r>
+        <w:t>is 2: label = ‘high interest’</w:t>
+      </w:r>
+    </w:p>
+    <w:p>
+      <w:pPr>
+        <w:pStyle w:val="ListParagraph"/>
+        <w:numPr>
+          <w:ilvl w:val="0"/>
+          <w:numId w:val="5"/>
+        </w:numPr>
+      </w:pPr>
+      <w:r>
+        <w:t>If the maximum tile classification score is 2 &amp;</w:t>
+      </w:r>
+      <w:r>
+        <w:t xml:space="preserve"> the average tile classification score is greater than 1.5: label = ‘interest’</w:t>
+      </w:r>
+    </w:p>
+    <w:p>
+      <w:pPr>
+        <w:pStyle w:val="ListParagraph"/>
+        <w:numPr>
+          <w:ilvl w:val="0"/>
+          <w:numId w:val="5"/>
+        </w:numPr>
+      </w:pPr>
+      <w:r>
+        <w:t>If the maximum tile classification score is 2 &amp;</w:t>
+      </w:r>
+      <w:r>
+        <w:t xml:space="preserve"> </w:t>
+      </w:r>
+      <w:r>
+        <w:t>the average tile classification score is greater than 1.5:</w:t>
+      </w:r>
+      <w:r>
+        <w:t xml:space="preserve"> label = ‘high interest’</w:t>
       </w:r>
     </w:p>
     <w:p/>
@@ -3171,11 +3257,13 @@
         <w:t xml:space="preserve"> were</w:t>
       </w:r>
       <w:r>
-        <w:t xml:space="preserve"> independently </w:t>
-      </w:r>
-      <w:r>
-        <w:lastRenderedPageBreak/>
-        <w:t>reviewed and classified by each author. The average classification was then compared to those generated by the model</w:t>
+        <w:t xml:space="preserve"> independently reviewed and classified by each author. The average classification </w:t>
+      </w:r>
+      <w:r>
+        <w:t xml:space="preserve">(the consensus) </w:t>
+      </w:r>
+      <w:r>
+        <w:t>was then compared to those generated by the model</w:t>
       </w:r>
       <w:r>
         <w:t>.</w:t>
@@ -3373,6 +3461,7 @@
         <w:rPr>
           <w:noProof/>
         </w:rPr>
+        <w:lastRenderedPageBreak/>
         <w:t>3</w:t>
       </w:r>
       <w:r>
@@ -5745,19 +5834,28 @@
         <w:t xml:space="preserve"> </w:t>
       </w:r>
       <w:r>
-        <w:t xml:space="preserve">The optimal sampling frequency was determined to be 100 samples per chip. This frequency balances minimizing the variability in score across tests and processing time. </w:t>
-      </w:r>
-      <w:r>
-        <w:t>U</w:t>
-      </w:r>
-      <w:r>
-        <w:t>sing 200 samples more than doubled the processing time and only</w:t>
-      </w:r>
-      <w:r>
-        <w:t xml:space="preserve"> slightly</w:t>
-      </w:r>
-      <w:r>
-        <w:t xml:space="preserve"> decreased the average spread of the score</w:t>
+        <w:t>The optimal sampling frequency was determined to be 100 samples per chip. This frequency balances minimizing the variability in score across tests and processing time. U</w:t>
+      </w:r>
+      <w:r>
+        <w:t xml:space="preserve">sing 200 samples </w:t>
+      </w:r>
+      <w:r>
+        <w:t>greatly</w:t>
+      </w:r>
+      <w:r>
+        <w:t xml:space="preserve"> increased</w:t>
+      </w:r>
+      <w:r>
+        <w:t xml:space="preserve"> the</w:t>
+      </w:r>
+      <w:r>
+        <w:t xml:space="preserve"> processing time and </w:t>
+      </w:r>
+      <w:r>
+        <w:t>did not meaningfully change the</w:t>
+      </w:r>
+      <w:r>
+        <w:t xml:space="preserve"> average spread of the score</w:t>
       </w:r>
       <w:r>
         <w:t>s</w:t>
@@ -5780,7 +5878,7 @@
         <mc:AlternateContent>
           <mc:Choice Requires="cx1">
             <w:drawing>
-              <wp:inline distT="0" distB="0" distL="0" distR="0" wp14:anchorId="528A2C98" wp14:editId="19DDA0F5">
+              <wp:inline distT="0" distB="0" distL="0" distR="0" wp14:anchorId="528A2C98" wp14:editId="2E98087D">
                 <wp:extent cx="6868160" cy="3423684"/>
                 <wp:effectExtent l="0" t="0" r="8890" b="5715"/>
                 <wp:docPr id="1" name="Chart 1">
@@ -5801,7 +5899,7 @@
           </mc:Choice>
           <mc:Fallback>
             <w:drawing>
-              <wp:inline distT="0" distB="0" distL="0" distR="0" wp14:anchorId="528A2C98" wp14:editId="19DDA0F5">
+              <wp:inline distT="0" distB="0" distL="0" distR="0" wp14:anchorId="528A2C98" wp14:editId="2E98087D">
                 <wp:extent cx="6868160" cy="3423684"/>
                 <wp:effectExtent l="0" t="0" r="8890" b="5715"/>
                 <wp:docPr id="1" name="Chart 1">
@@ -5916,10 +6014,7 @@
         <w:pStyle w:val="Heading2"/>
       </w:pPr>
       <w:r>
-        <w:t xml:space="preserve">3.X </w:t>
-      </w:r>
-      <w:r>
-        <w:t>Label generation</w:t>
+        <w:t>3.X Label generation</w:t>
       </w:r>
     </w:p>
     <w:p>
@@ -5927,34 +6022,276 @@
         <w:ind w:firstLine="720"/>
       </w:pPr>
       <w:r>
-        <w:t xml:space="preserve">There are </w:t>
-      </w:r>
-      <w:r>
-        <w:t xml:space="preserve">potential </w:t>
-      </w:r>
-      <w:r>
-        <w:t xml:space="preserve">problems </w:t>
-      </w:r>
-      <w:r>
-        <w:t xml:space="preserve">introduced by </w:t>
-      </w:r>
-      <w:r>
-        <w:t xml:space="preserve">inconsistent gain settings </w:t>
-      </w:r>
-      <w:r>
-        <w:t xml:space="preserve">applied at different stations at different times in the </w:t>
-      </w:r>
-      <w:r>
-        <w:t>data.</w:t>
+        <w:t xml:space="preserve">The label-generating logic </w:t>
+      </w:r>
+      <w:r>
+        <w:t xml:space="preserve">produces </w:t>
+      </w:r>
+      <w:r>
+        <w:t xml:space="preserve">useful </w:t>
+      </w:r>
+      <w:r>
+        <w:t xml:space="preserve">labels. Differences between the human classifiers were </w:t>
+      </w:r>
+      <w:r>
+        <w:t>typically at least as large</w:t>
+      </w:r>
+      <w:r>
+        <w:t xml:space="preserve"> than the difference between the model’s label and the consensus label.</w:t>
       </w:r>
       <w:r>
         <w:t xml:space="preserve"> </w:t>
       </w:r>
       <w:r>
+        <w:t>There was good agreement between the model and average human label: the model correctly predicted the consensus label 48% of the time.</w:t>
+      </w:r>
+      <w:r>
+        <w:t xml:space="preserve"> There was no systematic imbalance in the model’s predictions: the model predicted one class over the human label </w:t>
+      </w:r>
+      <w:r>
+        <w:t xml:space="preserve">in </w:t>
+      </w:r>
+      <w:r>
+        <w:t xml:space="preserve">20% of the </w:t>
+      </w:r>
+      <w:r>
+        <w:t>chips</w:t>
+      </w:r>
+      <w:r>
+        <w:t xml:space="preserve">, and predicted one class lower </w:t>
+      </w:r>
+      <w:r>
+        <w:t xml:space="preserve">in </w:t>
+      </w:r>
+      <w:r>
+        <w:t xml:space="preserve">22% of the </w:t>
+      </w:r>
+      <w:r>
+        <w:t>chips</w:t>
+      </w:r>
+      <w:r>
+        <w:t xml:space="preserve">. </w:t>
+      </w:r>
+      <w:r>
+        <w:t xml:space="preserve">Only 10% of the </w:t>
+      </w:r>
+      <w:r>
+        <w:t>chips</w:t>
+      </w:r>
+      <w:r>
+        <w:t xml:space="preserve"> </w:t>
+      </w:r>
+      <w:r>
+        <w:t xml:space="preserve">were mislabeled by two classes: 8% overpredicting interest, and 2% underpredicting. This means the model is much more likely to produce false positive results than false negative results. </w:t>
+      </w:r>
+      <w:r>
+        <w:t xml:space="preserve">Since the model is a first-pass </w:t>
+      </w:r>
+      <w:r>
+        <w:t xml:space="preserve">meant </w:t>
+      </w:r>
+      <w:r>
+        <w:t>to reduce the number of film chips</w:t>
+      </w:r>
+      <w:r>
+        <w:t xml:space="preserve"> for human review</w:t>
+      </w:r>
+      <w:r>
+        <w:t xml:space="preserve">, false-positives are preferrable </w:t>
+      </w:r>
+      <w:r>
+        <w:t>and</w:t>
+      </w:r>
+      <w:r>
+        <w:t xml:space="preserve"> this result is acceptable.</w:t>
+      </w:r>
+    </w:p>
+    <w:p>
+      <w:pPr>
+        <w:ind w:firstLine="720"/>
         <w:rPr>
-          <w:highlight w:val="yellow"/>
+          <w:rFonts w:ascii="Times New Roman" w:eastAsia="Times New Roman" w:hAnsi="Times New Roman" w:cs="Times New Roman"/>
+          <w:color w:val="000000"/>
         </w:rPr>
-        <w:t>Add more detail here.</w:t>
+      </w:pPr>
+      <w:r>
+        <w:rPr>
+          <w:rFonts w:ascii="Times New Roman" w:hAnsi="Times New Roman" w:cs="Times New Roman"/>
+        </w:rPr>
+        <w:t xml:space="preserve">The label-generating logic was </w:t>
+      </w:r>
+      <w:r>
+        <w:rPr>
+          <w:rFonts w:ascii="Times New Roman" w:hAnsi="Times New Roman" w:cs="Times New Roman"/>
+        </w:rPr>
+        <w:t>also v</w:t>
+      </w:r>
+      <w:r>
+        <w:rPr>
+          <w:rFonts w:ascii="Times New Roman" w:hAnsi="Times New Roman" w:cs="Times New Roman"/>
+        </w:rPr>
+        <w:t>ery consistent. Across the 50 tiles and five test runs, only two labels changed, once from ‘interest’ to ‘high interest’ (</w:t>
+      </w:r>
+      <w:r>
+        <w:rPr>
+          <w:rFonts w:ascii="Times New Roman" w:eastAsia="Times New Roman" w:hAnsi="Times New Roman" w:cs="Times New Roman"/>
+          <w:color w:val="000000"/>
+        </w:rPr>
+        <w:t>LUB_62_02_15_1642_LHZ</w:t>
+      </w:r>
+      <w:r>
+        <w:rPr>
+          <w:rFonts w:ascii="Times New Roman" w:hAnsi="Times New Roman" w:cs="Times New Roman"/>
+        </w:rPr>
+        <w:t>), and once from ‘no interest’ to ‘little interest’ (</w:t>
+      </w:r>
+      <w:r>
+        <w:rPr>
+          <w:rFonts w:ascii="Times New Roman" w:eastAsia="Times New Roman" w:hAnsi="Times New Roman" w:cs="Times New Roman"/>
+          <w:color w:val="000000"/>
+        </w:rPr>
+        <w:t>BEC</w:t>
+      </w:r>
+      <w:r>
+        <w:rPr>
+          <w:rFonts w:ascii="Times New Roman" w:eastAsia="Times New Roman" w:hAnsi="Times New Roman" w:cs="Times New Roman"/>
+          <w:color w:val="000000"/>
+        </w:rPr>
+        <w:t>_</w:t>
+      </w:r>
+      <w:r>
+        <w:rPr>
+          <w:rFonts w:ascii="Times New Roman" w:eastAsia="Times New Roman" w:hAnsi="Times New Roman" w:cs="Times New Roman"/>
+          <w:color w:val="000000"/>
+        </w:rPr>
+        <w:t>62</w:t>
+      </w:r>
+      <w:r>
+        <w:rPr>
+          <w:rFonts w:ascii="Times New Roman" w:eastAsia="Times New Roman" w:hAnsi="Times New Roman" w:cs="Times New Roman"/>
+          <w:color w:val="000000"/>
+        </w:rPr>
+        <w:t>_</w:t>
+      </w:r>
+      <w:r>
+        <w:rPr>
+          <w:rFonts w:ascii="Times New Roman" w:eastAsia="Times New Roman" w:hAnsi="Times New Roman" w:cs="Times New Roman"/>
+          <w:color w:val="000000"/>
+        </w:rPr>
+        <w:t>05_31_1240_SHE</w:t>
+      </w:r>
+      <w:r>
+        <w:rPr>
+          <w:rFonts w:ascii="Times New Roman" w:hAnsi="Times New Roman" w:cs="Times New Roman"/>
+        </w:rPr>
+        <w:t>). This corresponds to an uncertainty of &lt;1%</w:t>
+      </w:r>
+      <w:r>
+        <w:rPr>
+          <w:rFonts w:ascii="Times New Roman" w:hAnsi="Times New Roman" w:cs="Times New Roman"/>
+        </w:rPr>
+        <w:t xml:space="preserve">, meaning that rerunning film chips will not produce different results, making the results repeatable. </w:t>
+      </w:r>
+    </w:p>
+    <w:p>
+      <w:pPr>
+        <w:ind w:firstLine="720"/>
+      </w:pPr>
+    </w:p>
+    <w:p>
+      <w:pPr>
+        <w:pStyle w:val="Heading2"/>
+      </w:pPr>
+      <w:r>
+        <w:t xml:space="preserve">3.X SeisNet </w:t>
+      </w:r>
+      <w:r>
+        <w:t xml:space="preserve">results from </w:t>
+      </w:r>
+      <w:r>
+        <w:t xml:space="preserve">the </w:t>
+      </w:r>
+      <w:r>
+        <w:t xml:space="preserve">WWSSN </w:t>
+      </w:r>
+      <w:r>
+        <w:t>archive</w:t>
+      </w:r>
+    </w:p>
+    <w:p/>
+    <w:p>
+      <w:pPr>
+        <w:pStyle w:val="Heading1"/>
+      </w:pPr>
+      <w:r>
+        <w:t xml:space="preserve">4. </w:t>
+      </w:r>
+      <w:r>
+        <w:t>Discussion</w:t>
+      </w:r>
+    </w:p>
+    <w:p>
+      <w:pPr>
+        <w:pStyle w:val="Heading2"/>
+      </w:pPr>
+      <w:r>
+        <w:t>4</w:t>
+      </w:r>
+      <w:r>
+        <w:t>.X Better balancing training data</w:t>
+      </w:r>
+    </w:p>
+    <w:p/>
+    <w:p>
+      <w:pPr>
+        <w:pStyle w:val="Heading2"/>
+      </w:pPr>
+      <w:r>
+        <w:t xml:space="preserve">4.X </w:t>
+      </w:r>
+      <w:r>
+        <w:t>Problems introduced by i</w:t>
+      </w:r>
+      <w:r>
+        <w:t>nconsistent gain</w:t>
+      </w:r>
+    </w:p>
+    <w:p>
+      <w:pPr>
+        <w:ind w:firstLine="720"/>
+      </w:pPr>
+      <w:r>
+        <w:t>There are potential problems introduced by inconsistent gain settings applied at different stations at different times in the data</w:t>
+      </w:r>
+      <w:r>
+        <w:t xml:space="preserve"> (</w:t>
+      </w:r>
+      <w:r>
+        <w:fldChar w:fldCharType="begin"/>
+      </w:r>
+      <w:r>
+        <w:instrText xml:space="preserve"> REF _Ref82511285 \h </w:instrText>
+      </w:r>
+      <w:r>
+        <w:fldChar w:fldCharType="separate"/>
+      </w:r>
+      <w:r>
+        <w:t xml:space="preserve">Figure </w:t>
+      </w:r>
+      <w:r>
+        <w:rPr>
+          <w:noProof/>
+        </w:rPr>
+        <w:t>8</w:t>
+      </w:r>
+      <w:r>
+        <w:fldChar w:fldCharType="end"/>
+      </w:r>
+      <w:r>
+        <w:t>)</w:t>
+      </w:r>
+      <w:r>
+        <w:t xml:space="preserve">. </w:t>
       </w:r>
     </w:p>
     <w:p/>
@@ -6011,8 +6348,9 @@
                 <w:iCs/>
                 <w:noProof/>
               </w:rPr>
+              <w:lastRenderedPageBreak/>
               <w:drawing>
-                <wp:inline distT="0" distB="0" distL="0" distR="0" wp14:anchorId="4C8E0755" wp14:editId="14E015FF">
+                <wp:inline distT="0" distB="0" distL="0" distR="0" wp14:anchorId="4590892C" wp14:editId="54EB24B1">
                   <wp:extent cx="2914650" cy="2924349"/>
                   <wp:effectExtent l="19050" t="19050" r="19050" b="28575"/>
                   <wp:docPr id="2" name="Picture 2"/>
@@ -6081,6 +6419,7 @@
                 <w:i/>
                 <w:iCs/>
               </w:rPr>
+              <w:lastRenderedPageBreak/>
               <w:t>B)</w:t>
             </w:r>
           </w:p>
@@ -6098,8 +6437,9 @@
                 <w:iCs/>
                 <w:noProof/>
               </w:rPr>
+              <w:lastRenderedPageBreak/>
               <w:drawing>
-                <wp:inline distT="0" distB="0" distL="0" distR="0" wp14:anchorId="3969A999" wp14:editId="6C155D3B">
+                <wp:inline distT="0" distB="0" distL="0" distR="0" wp14:anchorId="5BEB6D9F" wp14:editId="71D94600">
                   <wp:extent cx="2943225" cy="2943225"/>
                   <wp:effectExtent l="19050" t="19050" r="28575" b="28575"/>
                   <wp:docPr id="7" name="Picture 7"/>
@@ -6157,7 +6497,9 @@
       <w:pPr>
         <w:pStyle w:val="Caption"/>
       </w:pPr>
-      <w:r>
+      <w:bookmarkStart w:id="10" w:name="_Ref82511285"/>
+      <w:r>
+        <w:lastRenderedPageBreak/>
         <w:t xml:space="preserve">Figure </w:t>
       </w:r>
       <w:r>
@@ -6181,147 +6523,26 @@
         </w:rPr>
         <w:fldChar w:fldCharType="end"/>
       </w:r>
-      <w:r>
-        <w:t xml:space="preserve">. </w:t>
-      </w:r>
-      <w:r>
-        <w:t xml:space="preserve">A comparison of gain settings in the </w:t>
-      </w:r>
-      <w:r>
-        <w:t>archive. Both crops are 600x600 pixels.</w:t>
-      </w:r>
-      <w:r>
-        <w:t xml:space="preserve"> A) Has normal gain with </w:t>
-      </w:r>
-      <w:r>
-        <w:t>minute</w:t>
-      </w:r>
-      <w:r>
-        <w:t xml:space="preserve"> markers clearly visible and flat straight lines</w:t>
-      </w:r>
-      <w:r>
-        <w:t xml:space="preserve"> (</w:t>
+      <w:bookmarkEnd w:id="10"/>
+      <w:r>
+        <w:t>. A comparison of gain settings in the archive. Both crops are 600x600 pixels. A) Has normal gain with minute markers clearly visible and flat straight lines (</w:t>
       </w:r>
       <w:r>
         <w:t>GEO_62_05_31_1006_LHZ</w:t>
       </w:r>
       <w:r>
-        <w:t>)</w:t>
-      </w:r>
-      <w:r>
-        <w:t>.</w:t>
-      </w:r>
-      <w:r>
-        <w:t xml:space="preserve"> This film chip was classified as ‘little interest’.</w:t>
-      </w:r>
-      <w:r>
-        <w:t xml:space="preserve"> B) Has a hand-written annotation noting a new gain setting that proved to be too high</w:t>
-      </w:r>
-      <w:r>
-        <w:t xml:space="preserve"> (</w:t>
+        <w:t>). This film chip was classified as ‘little interest’. B) Has a hand-written annotation noting a new gain setting that proved to be too high (</w:t>
       </w:r>
       <w:r>
         <w:t>ARE_62_05_22_1340_SHN</w:t>
       </w:r>
       <w:r>
-        <w:t>)</w:t>
-      </w:r>
-      <w:r>
-        <w:t xml:space="preserve">. </w:t>
-      </w:r>
-      <w:r>
-        <w:t>This film chip was classified as ‘little interest’. High gain settings</w:t>
-      </w:r>
-      <w:r>
-        <w:t xml:space="preserve"> make interpretation and classification of the film chips more difficult</w:t>
-      </w:r>
-      <w:r>
-        <w:t>.</w:t>
-      </w:r>
-      <w:r>
-        <w:t xml:space="preserve"> </w:t>
-      </w:r>
-      <w:r>
-        <w:t>T</w:t>
-      </w:r>
-      <w:r>
-        <w:t xml:space="preserve">he increased amplitude can </w:t>
-      </w:r>
-      <w:r>
-        <w:t xml:space="preserve">both </w:t>
-      </w:r>
-      <w:r>
-        <w:t xml:space="preserve">cause small </w:t>
-      </w:r>
-      <w:r>
-        <w:lastRenderedPageBreak/>
-        <w:t>events to appear much larger</w:t>
-      </w:r>
-      <w:r>
-        <w:t>,</w:t>
-      </w:r>
-      <w:r>
-        <w:t xml:space="preserve"> and </w:t>
-      </w:r>
-      <w:r>
-        <w:t xml:space="preserve">also </w:t>
-      </w:r>
-      <w:r>
-        <w:t>hide detail in the traces,</w:t>
-      </w:r>
-      <w:r>
-        <w:t xml:space="preserve"> potentially confusing the network</w:t>
-      </w:r>
-      <w:r>
-        <w:t xml:space="preserve"> since the data are not perfectly comparable across stations.</w:t>
-      </w:r>
-      <w:r>
-        <w:t xml:space="preserve"> </w:t>
-      </w:r>
-    </w:p>
-    <w:p>
-      <w:pPr>
-        <w:pStyle w:val="Heading2"/>
-      </w:pPr>
-      <w:r>
-        <w:t xml:space="preserve">3.X SeisNet </w:t>
-      </w:r>
-      <w:r>
-        <w:t xml:space="preserve">results from </w:t>
-      </w:r>
-      <w:r>
-        <w:t xml:space="preserve">the </w:t>
-      </w:r>
-      <w:r>
-        <w:t xml:space="preserve">WWSSN </w:t>
-      </w:r>
-      <w:r>
-        <w:t>archive</w:t>
+        <w:t xml:space="preserve">). This film chip was classified as ‘little interest’. High gain settings make interpretation and classification of the film chips more difficult. The increased amplitude can both cause small events to appear much larger, and also hide detail in the traces, potentially confusing the network since the data are not perfectly comparable across stations. </w:t>
       </w:r>
     </w:p>
     <w:p/>
-    <w:p>
-      <w:pPr>
-        <w:pStyle w:val="Heading1"/>
-      </w:pPr>
-      <w:r>
-        <w:t xml:space="preserve">4. </w:t>
-      </w:r>
-      <w:r>
-        <w:t>Discussion</w:t>
-      </w:r>
-    </w:p>
-    <w:p>
-      <w:pPr>
-        <w:pStyle w:val="Heading2"/>
-      </w:pPr>
-      <w:r>
-        <w:t>4</w:t>
-      </w:r>
-      <w:r>
-        <w:t>.X Better balancing training data</w:t>
-      </w:r>
-    </w:p>
+    <w:p/>
+    <w:p/>
     <w:p>
       <w:pPr>
         <w:pStyle w:val="Heading1"/>
@@ -9543,7 +9764,7 @@
   <w:abstractNum w:abstractNumId="4" w15:restartNumberingAfterBreak="0">
     <w:nsid w:val="78133256"/>
     <w:multiLevelType w:val="hybridMultilevel"/>
-    <w:tmpl w:val="92C05BC6"/>
+    <w:tmpl w:val="55A40AEE"/>
     <w:lvl w:ilvl="0" w:tplc="04090001">
       <w:start w:val="1"/>
       <w:numFmt w:val="bullet"/>
@@ -10099,6 +10320,7 @@
   <w:style w:type="character" w:default="1" w:styleId="DefaultParagraphFont">
     <w:name w:val="Default Paragraph Font"/>
     <w:uiPriority w:val="1"/>
+    <w:semiHidden/>
     <w:unhideWhenUsed/>
   </w:style>
   <w:style w:type="table" w:default="1" w:styleId="TableNormal">
@@ -10647,56 +10869,56 @@
       <cx:numDim type="val">
         <cx:f>Sheet1!$E$2:$E$51</cx:f>
         <cx:lvl ptCount="50" formatCode="General">
-          <cx:pt idx="0">0.09000000000000008</cx:pt>
+          <cx:pt idx="0">0.15914786967418604</cx:pt>
           <cx:pt idx="1">0</cx:pt>
           <cx:pt idx="2">0</cx:pt>
           <cx:pt idx="3">0.019999999999999997</cx:pt>
           <cx:pt idx="4">0</cx:pt>
-          <cx:pt idx="5">0.060000000000000053</cx:pt>
-          <cx:pt idx="6">0.080000000000000071</cx:pt>
-          <cx:pt idx="7">0.10000000000000009</cx:pt>
-          <cx:pt idx="8">0.030000000000000027</cx:pt>
-          <cx:pt idx="9">0.089999999999999858</cx:pt>
-          <cx:pt idx="10">0.089999999999999858</cx:pt>
-          <cx:pt idx="11">0.040000000000000036</cx:pt>
-          <cx:pt idx="12">0.080000000000000071</cx:pt>
-          <cx:pt idx="13">0.14000000000000001</cx:pt>
-          <cx:pt idx="14">0.12000000000000011</cx:pt>
-          <cx:pt idx="15">0.16000000000000014</cx:pt>
+          <cx:pt idx="5">0.020000000000000018</cx:pt>
+          <cx:pt idx="6">0.065473924628860036</cx:pt>
+          <cx:pt idx="7">0.048277565131499944</cx:pt>
+          <cx:pt idx="8">0.010000000000000009</cx:pt>
+          <cx:pt idx="9">0.06999999999999984</cx:pt>
+          <cx:pt idx="10">0.059999999999999831</cx:pt>
+          <cx:pt idx="11">0.020000000000000018</cx:pt>
+          <cx:pt idx="12">0.020000000000000018</cx:pt>
+          <cx:pt idx="13">0.030083840210422985</cx:pt>
+          <cx:pt idx="14">0.024316450022410008</cx:pt>
+          <cx:pt idx="15">0.070000000000000062</cx:pt>
           <cx:pt idx="16">0</cx:pt>
           <cx:pt idx="17">0</cx:pt>
           <cx:pt idx="18">0</cx:pt>
-          <cx:pt idx="19">0.02</cx:pt>
+          <cx:pt idx="19">0.01</cx:pt>
           <cx:pt idx="20">0</cx:pt>
           <cx:pt idx="21">0</cx:pt>
           <cx:pt idx="22">0</cx:pt>
-          <cx:pt idx="23">0.089999999999999858</cx:pt>
-          <cx:pt idx="24">0.030000000000000027</cx:pt>
-          <cx:pt idx="25">0.12999999999999989</cx:pt>
-          <cx:pt idx="26">0.10000000000000009</cx:pt>
-          <cx:pt idx="27">0.080000000000000071</cx:pt>
-          <cx:pt idx="28">0.020000000000000018</cx:pt>
-          <cx:pt idx="29">0.040000000000000036</cx:pt>
+          <cx:pt idx="23">0.052916666666670054</cx:pt>
+          <cx:pt idx="24">0.014492753623190024</cx:pt>
+          <cx:pt idx="25">0.070000000000000062</cx:pt>
+          <cx:pt idx="26">0.028808380619820051</cx:pt>
+          <cx:pt idx="27">0.070000000000000062</cx:pt>
+          <cx:pt idx="28">0.010000000000000009</cx:pt>
+          <cx:pt idx="29">0.030000000000000027</cx:pt>
           <cx:pt idx="30">0</cx:pt>
           <cx:pt idx="31">0</cx:pt>
-          <cx:pt idx="32">0.19999999999999996</cx:pt>
-          <cx:pt idx="33">0.21000000000000002</cx:pt>
-          <cx:pt idx="34">0.11999999999999988</cx:pt>
-          <cx:pt idx="35">0.19000000000000017</cx:pt>
-          <cx:pt idx="36">0.099999999999999992</cx:pt>
-          <cx:pt idx="37">0.020000000000000004</cx:pt>
-          <cx:pt idx="38">0.12999999999999989</cx:pt>
-          <cx:pt idx="39">0.15000000000000002</cx:pt>
+          <cx:pt idx="32">0.089466484268129864</cx:pt>
+          <cx:pt idx="33">0.12</cx:pt>
+          <cx:pt idx="34">0.059999999999999831</cx:pt>
+          <cx:pt idx="35">0.058441558441560071</cx:pt>
+          <cx:pt idx="36">0.022783505154639089</cx:pt>
+          <cx:pt idx="37">0.0160958904109589</cx:pt>
+          <cx:pt idx="38">0.09375</cx:pt>
+          <cx:pt idx="39">0.10073571024334993</cx:pt>
           <cx:pt idx="40">0</cx:pt>
           <cx:pt idx="41">0</cx:pt>
-          <cx:pt idx="42">0.059999999999999942</cx:pt>
-          <cx:pt idx="43">0.029999999999999999</cx:pt>
-          <cx:pt idx="44">0.13</cx:pt>
-          <cx:pt idx="45">0.020000000000000018</cx:pt>
-          <cx:pt idx="46">0.17000000000000015</cx:pt>
-          <cx:pt idx="47">0.12999999999999989</cx:pt>
-          <cx:pt idx="48">0.12999999999999989</cx:pt>
-          <cx:pt idx="49">0.14000000000000012</cx:pt>
+          <cx:pt idx="42">0.106280193236714</cx:pt>
+          <cx:pt idx="43">0.051633298208641015</cx:pt>
+          <cx:pt idx="44">0.15862068965517206</cx:pt>
+          <cx:pt idx="45">0.11999999999999988</cx:pt>
+          <cx:pt idx="46">0.060000000000000053</cx:pt>
+          <cx:pt idx="47">0.086956521739130155</cx:pt>
+          <cx:pt idx="48">0.054235768713580157</cx:pt>
+          <cx:pt idx="49">0.13000000000000012</cx:pt>
         </cx:lvl>
       </cx:numDim>
     </cx:data>
@@ -10704,56 +10926,56 @@
       <cx:numDim type="val">
         <cx:f>Sheet1!$F$2:$F$51</cx:f>
         <cx:lvl ptCount="50" formatCode="General">
-          <cx:pt idx="0">0.26000000000000001</cx:pt>
+          <cx:pt idx="0">0.17682926829268297</cx:pt>
           <cx:pt idx="1">0</cx:pt>
           <cx:pt idx="2">0</cx:pt>
-          <cx:pt idx="3">0.02</cx:pt>
+          <cx:pt idx="3">0.0054607701666525999</cx:pt>
           <cx:pt idx="4">0</cx:pt>
-          <cx:pt idx="5">0.030000000000000027</cx:pt>
-          <cx:pt idx="6">0.1100000000000001</cx:pt>
-          <cx:pt idx="7">0.065000000000000169</cx:pt>
-          <cx:pt idx="8">0.040000000000000036</cx:pt>
-          <cx:pt idx="9">0.050000000000000044</cx:pt>
-          <cx:pt idx="10">0.030000000000000027</cx:pt>
-          <cx:pt idx="11">0.059999999999999831</cx:pt>
-          <cx:pt idx="12">0.03499999999999992</cx:pt>
-          <cx:pt idx="13">0.07999999999999996</cx:pt>
-          <cx:pt idx="14">0.084999999999999964</cx:pt>
-          <cx:pt idx="15">0.024999999999999911</cx:pt>
+          <cx:pt idx="5">0.0070442992011698902</cx:pt>
+          <cx:pt idx="6">0.027099304688890102</cx:pt>
+          <cx:pt idx="7">0.038302277432719967</cx:pt>
+          <cx:pt idx="8">0.020085395608230083</cx:pt>
+          <cx:pt idx="9">0.038371884525729927</cx:pt>
+          <cx:pt idx="10">0.016351744186049899</cx:pt>
+          <cx:pt idx="11">0.043929635682020018</cx:pt>
+          <cx:pt idx="12">0.017829754601230041</cx:pt>
+          <cx:pt idx="13">0.079588607594937022</cx:pt>
+          <cx:pt idx="14">0.066990291262140067</cx:pt>
+          <cx:pt idx="15">0.034962406015039971</cx:pt>
           <cx:pt idx="16">0</cx:pt>
           <cx:pt idx="17">0</cx:pt>
           <cx:pt idx="18">0</cx:pt>
-          <cx:pt idx="19">0.01</cx:pt>
+          <cx:pt idx="19">0.0050000000000000001</cx:pt>
           <cx:pt idx="20">0</cx:pt>
           <cx:pt idx="21">0</cx:pt>
           <cx:pt idx="22">0</cx:pt>
-          <cx:pt idx="23">0.09000000000000008</cx:pt>
-          <cx:pt idx="24">0.014999999999999902</cx:pt>
-          <cx:pt idx="25">0.070000000000000062</cx:pt>
-          <cx:pt idx="26">0.024999999999999911</cx:pt>
-          <cx:pt idx="27">0.084999999999999964</cx:pt>
-          <cx:pt idx="28">0.015000000000000013</cx:pt>
-          <cx:pt idx="29">0.020000000000000018</cx:pt>
+          <cx:pt idx="23">0.047202797202800184</cx:pt>
+          <cx:pt idx="24">0.014285714285720008</cx:pt>
+          <cx:pt idx="25">0.022657685241880055</cx:pt>
+          <cx:pt idx="26">0.039322123659470076</cx:pt>
+          <cx:pt idx="27">0.053695436507940064</cx:pt>
+          <cx:pt idx="28">0.0052083333333340365</cx:pt>
+          <cx:pt idx="29">0.010752076459209947</cx:pt>
           <cx:pt idx="30">0</cx:pt>
           <cx:pt idx="31">0</cx:pt>
-          <cx:pt idx="32">0.14500000000000002</cx:pt>
-          <cx:pt idx="33">0.14499999999999996</cx:pt>
-          <cx:pt idx="34">0.074999999999999956</cx:pt>
-          <cx:pt idx="35">0.074999999999999956</cx:pt>
-          <cx:pt idx="36">0.025000000000000008</cx:pt>
-          <cx:pt idx="37">0.035000000000000003</cx:pt>
-          <cx:pt idx="38">0.15500000000000003</cx:pt>
-          <cx:pt idx="39">0.13500000000000001</cx:pt>
+          <cx:pt idx="32">0.064363989457620008</cx:pt>
+          <cx:pt idx="33">0.078861296184131013</cx:pt>
+          <cx:pt idx="34">0.02155172413792994</cx:pt>
+          <cx:pt idx="35">0.043902439024390061</cx:pt>
+          <cx:pt idx="36">0.016536760058984606</cx:pt>
+          <cx:pt idx="37">0.007276119402985004</cx:pt>
+          <cx:pt idx="38">0.075769230769239915</cx:pt>
+          <cx:pt idx="39">0.23647342995169096</cx:pt>
           <cx:pt idx="40">0</cx:pt>
           <cx:pt idx="41">0</cx:pt>
-          <cx:pt idx="42">0.039999999999999925</cx:pt>
-          <cx:pt idx="43">0.12</cx:pt>
-          <cx:pt idx="44">0.050000000000000044</cx:pt>
-          <cx:pt idx="45">0.060000000000000053</cx:pt>
-          <cx:pt idx="46">0.039999999999999813</cx:pt>
-          <cx:pt idx="47">0.039999999999999813</cx:pt>
-          <cx:pt idx="48">0.10499999999999998</cx:pt>
-          <cx:pt idx="49">0.1100000000000001</cx:pt>
+          <cx:pt idx="42">0.15686274509803899</cx:pt>
+          <cx:pt idx="43">0.032629870129871008</cx:pt>
+          <cx:pt idx="44">0.19327731092437006</cx:pt>
+          <cx:pt idx="45">0.040000000000000036</cx:pt>
+          <cx:pt idx="46">0.076339497392130085</cx:pt>
+          <cx:pt idx="47">0.074709124311080011</cx:pt>
+          <cx:pt idx="48">0.060144057623050085</cx:pt>
+          <cx:pt idx="49">0.073031156326639923</cx:pt>
         </cx:lvl>
       </cx:numDim>
     </cx:data>
@@ -11646,6 +11868,7 @@
     <w:rsidRoot w:val="00D3429A"/>
     <w:rsid w:val="00105EBA"/>
     <w:rsid w:val="001D2A01"/>
+    <w:rsid w:val="0024428B"/>
     <w:rsid w:val="00257DBC"/>
     <w:rsid w:val="00305791"/>
     <w:rsid w:val="00335361"/>
@@ -11662,6 +11885,7 @@
     <w:rsid w:val="00D3429A"/>
     <w:rsid w:val="00D45F55"/>
     <w:rsid w:val="00DB23B7"/>
+    <w:rsid w:val="00FD6D0A"/>
   </w:rsids>
   <m:mathPr>
     <m:mathFont m:val="Cambria Math"/>

</xml_diff>